<commit_message>
Updated diagrams, presentation, and document; removed outdated sequence diagram and added new sequence diagram
</commit_message>
<xml_diff>
--- a/Word/Final_Project.docx
+++ b/Word/Final_Project.docx
@@ -91,18 +91,20 @@
                                 <w:ind w:left="0"/>
                                 <w:jc w:val="center"/>
                                 <w:rPr>
-                                  <w:color w:val="E97132" w:themeColor="accent2"/>
+                                  <w:color w:val="A50E82" w:themeColor="accent2"/>
                                 </w:rPr>
                               </w:pPr>
+                              <w:proofErr w:type="spellStart"/>
                               <w:r>
                                 <w:t>UU</w:t>
                               </w:r>
                               <w:r>
                                 <w:rPr>
-                                  <w:color w:val="E97132" w:themeColor="accent2"/>
+                                  <w:color w:val="A50E82" w:themeColor="accent2"/>
                                 </w:rPr>
                                 <w:t>Unsdfvbjsfdgfd</w:t>
                               </w:r>
+                              <w:proofErr w:type="spellEnd"/>
                             </w:p>
                           </w:txbxContent>
                         </wps:txbx>
@@ -168,7 +170,7 @@
                           <pic:cNvPicPr/>
                         </pic:nvPicPr>
                         <pic:blipFill>
-                          <a:blip r:embed="rId7"/>
+                          <a:blip r:embed="rId8"/>
                           <a:stretch>
                             <a:fillRect/>
                           </a:stretch>
@@ -784,7 +786,7 @@
                           <pic:cNvPicPr/>
                         </pic:nvPicPr>
                         <pic:blipFill>
-                          <a:blip r:embed="rId8"/>
+                          <a:blip r:embed="rId9"/>
                           <a:stretch>
                             <a:fillRect/>
                           </a:stretch>
@@ -1031,18 +1033,20 @@
                           <w:ind w:left="0"/>
                           <w:jc w:val="center"/>
                           <w:rPr>
-                            <w:color w:val="E97132" w:themeColor="accent2"/>
+                            <w:color w:val="A50E82" w:themeColor="accent2"/>
                           </w:rPr>
                         </w:pPr>
+                        <w:proofErr w:type="spellStart"/>
                         <w:r>
                           <w:t>UU</w:t>
                         </w:r>
                         <w:r>
                           <w:rPr>
-                            <w:color w:val="E97132" w:themeColor="accent2"/>
+                            <w:color w:val="A50E82" w:themeColor="accent2"/>
                           </w:rPr>
                           <w:t>Unsdfvbjsfdgfd</w:t>
                         </w:r>
+                        <w:proofErr w:type="spellEnd"/>
                       </w:p>
                     </w:txbxContent>
                   </v:textbox>
@@ -1071,7 +1075,7 @@
                   <o:lock v:ext="edit" aspectratio="t"/>
                 </v:shapetype>
                 <v:shape id="Picture 9" o:spid="_x0000_s1029" type="#_x0000_t75" style="position:absolute;left:109;top:40812;width:68244;height:45934;visibility:visible;mso-wrap-style:square" o:gfxdata="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">
-                  <v:imagedata r:id="rId9" o:title=""/>
+                  <v:imagedata r:id="rId10" o:title=""/>
                 </v:shape>
                 <v:rect id="Rectangle 11" o:spid="_x0000_s1030" style="position:absolute;left:49325;top:58774;width:889;height:5345;visibility:visible;mso-wrap-style:square;v-text-anchor:top" o:gfxdata="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" filled="f" stroked="f">
                   <v:textbox inset="0,0,0,0">
@@ -1415,7 +1419,7 @@
                   <v:path arrowok="t" textboxrect="0,0,6846062,2722753"/>
                 </v:shape>
                 <v:shape id="Picture 27" o:spid="_x0000_s1043" type="#_x0000_t75" style="position:absolute;left:109;top:14660;width:68397;height:25329;visibility:visible;mso-wrap-style:square" o:gfxdata="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">
-                  <v:imagedata r:id="rId10" o:title=""/>
+                  <v:imagedata r:id="rId11" o:title=""/>
                 </v:shape>
                 <v:rect id="Rectangle 28" o:spid="_x0000_s1044" style="position:absolute;top:26132;width:67738;height:8807;visibility:visible;mso-wrap-style:square;v-text-anchor:top" o:gfxdata="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" filled="f" stroked="f">
                   <v:textbox inset="0,0,0,0">
@@ -1799,6 +1803,7 @@
           </w:tcPr>
           <w:p>
             <w:r>
+              <w:lastRenderedPageBreak/>
               <w:t>Supporting</w:t>
             </w:r>
           </w:p>
@@ -1863,7 +1868,6 @@
           </w:tcPr>
           <w:p>
             <w:r>
-              <w:lastRenderedPageBreak/>
               <w:t>Offstage</w:t>
             </w:r>
           </w:p>
@@ -1956,8 +1960,13 @@
       <w:pPr>
         <w:pStyle w:val="Heading1"/>
       </w:pPr>
-      <w:r>
-        <w:t>Fully-Dressed Use Case Descriptions</w:t>
+      <w:proofErr w:type="gramStart"/>
+      <w:r>
+        <w:t>Fully-Dressed</w:t>
+      </w:r>
+      <w:proofErr w:type="gramEnd"/>
+      <w:r>
+        <w:t xml:space="preserve"> Use Case Descriptions</w:t>
       </w:r>
     </w:p>
     <w:p>
@@ -1997,8 +2006,13 @@
       <w:pPr>
         <w:pStyle w:val="ListNumber"/>
       </w:pPr>
-      <w:r>
-        <w:t>Student selects a tutor and time slot.</w:t>
+      <w:proofErr w:type="gramStart"/>
+      <w:r>
+        <w:t>Student selects</w:t>
+      </w:r>
+      <w:proofErr w:type="gramEnd"/>
+      <w:r>
+        <w:t xml:space="preserve"> a tutor and time slot.</w:t>
       </w:r>
     </w:p>
     <w:p>
@@ -2058,7 +2072,15 @@
         </w:numPr>
       </w:pPr>
       <w:r>
-        <w:t>Student selects completed session.</w:t>
+        <w:t xml:space="preserve">Student selects completed </w:t>
+      </w:r>
+      <w:proofErr w:type="gramStart"/>
+      <w:r>
+        <w:t>session</w:t>
+      </w:r>
+      <w:proofErr w:type="gramEnd"/>
+      <w:r>
+        <w:t>.</w:t>
       </w:r>
     </w:p>
     <w:p>
@@ -2093,8 +2115,13 @@
           <w:numId w:val="33"/>
         </w:numPr>
       </w:pPr>
-      <w:r>
-        <w:t>Tutor can view feedback later.</w:t>
+      <w:proofErr w:type="gramStart"/>
+      <w:r>
+        <w:t>Tutor</w:t>
+      </w:r>
+      <w:proofErr w:type="gramEnd"/>
+      <w:r>
+        <w:t xml:space="preserve"> can view feedback later.</w:t>
       </w:r>
     </w:p>
     <w:p/>
@@ -2103,6 +2130,7 @@
         <w:pStyle w:val="ListBullet"/>
       </w:pPr>
       <w:r>
+        <w:lastRenderedPageBreak/>
         <w:t>Use Case Name: Manage Availability</w:t>
       </w:r>
     </w:p>
@@ -2145,8 +2173,13 @@
       <w:pPr>
         <w:pStyle w:val="ListNumber"/>
       </w:pPr>
-      <w:r>
-        <w:t>System saves updated slots in the database.</w:t>
+      <w:proofErr w:type="gramStart"/>
+      <w:r>
+        <w:t>System</w:t>
+      </w:r>
+      <w:proofErr w:type="gramEnd"/>
+      <w:r>
+        <w:t xml:space="preserve"> saves updated slots in the database.</w:t>
       </w:r>
     </w:p>
     <w:p/>
@@ -2160,7 +2193,6 @@
     </w:p>
     <w:p>
       <w:r>
-        <w:lastRenderedPageBreak/>
         <w:t>Goal in Context: User logs into the system successfully.</w:t>
       </w:r>
     </w:p>
@@ -2194,8 +2226,13 @@
           <w:numId w:val="34"/>
         </w:numPr>
       </w:pPr>
-      <w:r>
-        <w:t>System verifies credentials using Authentication Service.</w:t>
+      <w:proofErr w:type="gramStart"/>
+      <w:r>
+        <w:t>System</w:t>
+      </w:r>
+      <w:proofErr w:type="gramEnd"/>
+      <w:r>
+        <w:t xml:space="preserve"> verifies credentials using Authentication Service.</w:t>
       </w:r>
     </w:p>
     <w:p>
@@ -2206,8 +2243,21 @@
           <w:numId w:val="34"/>
         </w:numPr>
       </w:pPr>
-      <w:r>
-        <w:t>User is granted access to dashboard.</w:t>
+      <w:proofErr w:type="gramStart"/>
+      <w:r>
+        <w:t>User is</w:t>
+      </w:r>
+      <w:proofErr w:type="gramEnd"/>
+      <w:r>
+        <w:t xml:space="preserve"> granted access to </w:t>
+      </w:r>
+      <w:proofErr w:type="gramStart"/>
+      <w:r>
+        <w:t>dashboard</w:t>
+      </w:r>
+      <w:proofErr w:type="gramEnd"/>
+      <w:r>
+        <w:t>.</w:t>
       </w:r>
     </w:p>
     <w:p/>
@@ -2286,12 +2336,21 @@
           <w:bCs/>
         </w:rPr>
       </w:pPr>
-      <w:r>
-        <w:rPr>
-          <w:b/>
-          <w:bCs/>
-        </w:rPr>
-        <w:t xml:space="preserve">Fully-Dressed Use Case </w:t>
+      <w:proofErr w:type="gramStart"/>
+      <w:r>
+        <w:rPr>
+          <w:b/>
+          <w:bCs/>
+        </w:rPr>
+        <w:t>Fully-Dressed</w:t>
+      </w:r>
+      <w:proofErr w:type="gramEnd"/>
+      <w:r>
+        <w:rPr>
+          <w:b/>
+          <w:bCs/>
+        </w:rPr>
+        <w:t xml:space="preserve"> Use Case </w:t>
       </w:r>
       <w:r>
         <w:rPr>
@@ -2331,24 +2390,24 @@
         </w:numPr>
         <w:ind w:left="360" w:hanging="270"/>
         <w:rPr>
-          <w:color w:val="4C94D8" w:themeColor="text2" w:themeTint="80"/>
-        </w:rPr>
-      </w:pPr>
-      <w:r>
-        <w:rPr>
-          <w:color w:val="4C94D8" w:themeColor="text2" w:themeTint="80"/>
+          <w:color w:val="67B6EA" w:themeColor="text2" w:themeTint="80"/>
+        </w:rPr>
+      </w:pPr>
+      <w:r>
+        <w:rPr>
+          <w:color w:val="67B6EA" w:themeColor="text2" w:themeTint="80"/>
         </w:rPr>
         <w:t>Use Case Name:</w:t>
       </w:r>
       <w:r>
         <w:rPr>
-          <w:color w:val="4C94D8" w:themeColor="text2" w:themeTint="80"/>
+          <w:color w:val="67B6EA" w:themeColor="text2" w:themeTint="80"/>
         </w:rPr>
         <w:t xml:space="preserve"> </w:t>
       </w:r>
       <w:r>
         <w:rPr>
-          <w:color w:val="4C94D8" w:themeColor="text2" w:themeTint="80"/>
+          <w:color w:val="67B6EA" w:themeColor="text2" w:themeTint="80"/>
         </w:rPr>
         <w:t>Book a Session</w:t>
       </w:r>
@@ -2587,6 +2646,7 @@
         <w:ind w:left="90"/>
       </w:pPr>
       <w:r>
+        <w:lastRenderedPageBreak/>
         <w:t>Students select</w:t>
       </w:r>
       <w:r>
@@ -2688,14 +2748,14 @@
         </w:numPr>
         <w:ind w:left="90"/>
         <w:rPr>
-          <w:color w:val="4C94D8" w:themeColor="text2" w:themeTint="80"/>
+          <w:color w:val="67B6EA" w:themeColor="text2" w:themeTint="80"/>
           <w:sz w:val="24"/>
           <w:szCs w:val="24"/>
         </w:rPr>
       </w:pPr>
       <w:r>
         <w:rPr>
-          <w:color w:val="4C94D8" w:themeColor="text2" w:themeTint="80"/>
+          <w:color w:val="67B6EA" w:themeColor="text2" w:themeTint="80"/>
           <w:sz w:val="24"/>
           <w:szCs w:val="24"/>
         </w:rPr>
@@ -2703,7 +2763,7 @@
       </w:r>
       <w:r>
         <w:rPr>
-          <w:color w:val="4C94D8" w:themeColor="text2" w:themeTint="80"/>
+          <w:color w:val="67B6EA" w:themeColor="text2" w:themeTint="80"/>
           <w:sz w:val="24"/>
           <w:szCs w:val="24"/>
         </w:rPr>
@@ -2711,7 +2771,7 @@
       </w:r>
       <w:r>
         <w:rPr>
-          <w:color w:val="4C94D8" w:themeColor="text2" w:themeTint="80"/>
+          <w:color w:val="67B6EA" w:themeColor="text2" w:themeTint="80"/>
           <w:sz w:val="24"/>
           <w:szCs w:val="24"/>
         </w:rPr>
@@ -2914,8 +2974,21 @@
         </w:rPr>
         <w:t xml:space="preserve"> </w:t>
       </w:r>
-      <w:r>
-        <w:t xml:space="preserve">Student selects completed </w:t>
+      <w:proofErr w:type="gramStart"/>
+      <w:r>
+        <w:t>Student</w:t>
+      </w:r>
+      <w:proofErr w:type="gramEnd"/>
+      <w:r>
+        <w:t xml:space="preserve"> </w:t>
+      </w:r>
+      <w:proofErr w:type="gramStart"/>
+      <w:r>
+        <w:t>selects completed</w:t>
+      </w:r>
+      <w:proofErr w:type="gramEnd"/>
+      <w:r>
+        <w:t xml:space="preserve"> </w:t>
       </w:r>
       <w:r>
         <w:t>sessions</w:t>
@@ -2934,7 +3007,6 @@
         <w:ind w:left="90"/>
       </w:pPr>
       <w:r>
-        <w:lastRenderedPageBreak/>
         <w:t>Student rates the session and adds comments.</w:t>
       </w:r>
     </w:p>
@@ -2995,7 +3067,15 @@
         <w:t xml:space="preserve"> </w:t>
       </w:r>
       <w:r>
-        <w:t>If feedback is not submitted, system will prompt a reminder later.</w:t>
+        <w:t xml:space="preserve">If feedback is not submitted, </w:t>
+      </w:r>
+      <w:proofErr w:type="gramStart"/>
+      <w:r>
+        <w:t>system</w:t>
+      </w:r>
+      <w:proofErr w:type="gramEnd"/>
+      <w:r>
+        <w:t xml:space="preserve"> will prompt a reminder later.</w:t>
       </w:r>
     </w:p>
     <w:p>
@@ -3043,24 +3123,24 @@
         </w:numPr>
         <w:ind w:left="90"/>
         <w:rPr>
-          <w:color w:val="4C94D8" w:themeColor="text2" w:themeTint="80"/>
-        </w:rPr>
-      </w:pPr>
-      <w:r>
-        <w:rPr>
-          <w:color w:val="4C94D8" w:themeColor="text2" w:themeTint="80"/>
+          <w:color w:val="67B6EA" w:themeColor="text2" w:themeTint="80"/>
+        </w:rPr>
+      </w:pPr>
+      <w:r>
+        <w:rPr>
+          <w:color w:val="67B6EA" w:themeColor="text2" w:themeTint="80"/>
         </w:rPr>
         <w:t>Use Case Name:</w:t>
       </w:r>
       <w:r>
         <w:rPr>
-          <w:color w:val="4C94D8" w:themeColor="text2" w:themeTint="80"/>
+          <w:color w:val="67B6EA" w:themeColor="text2" w:themeTint="80"/>
         </w:rPr>
         <w:t xml:space="preserve"> </w:t>
       </w:r>
       <w:r>
         <w:rPr>
-          <w:color w:val="4C94D8" w:themeColor="text2" w:themeTint="80"/>
+          <w:color w:val="67B6EA" w:themeColor="text2" w:themeTint="80"/>
         </w:rPr>
         <w:t>Manage Availability</w:t>
       </w:r>
@@ -3232,7 +3312,15 @@
         <w:t xml:space="preserve"> </w:t>
       </w:r>
       <w:r>
-        <w:t>Availability is updated and reflected in system calendar.</w:t>
+        <w:t xml:space="preserve">Availability is updated and reflected in </w:t>
+      </w:r>
+      <w:proofErr w:type="gramStart"/>
+      <w:r>
+        <w:t>system</w:t>
+      </w:r>
+      <w:proofErr w:type="gramEnd"/>
+      <w:r>
+        <w:t xml:space="preserve"> calendar.</w:t>
       </w:r>
     </w:p>
     <w:p>
@@ -3291,8 +3379,13 @@
         </w:numPr>
         <w:ind w:left="90"/>
       </w:pPr>
-      <w:r>
-        <w:t>System saves updated slots in the database.</w:t>
+      <w:proofErr w:type="gramStart"/>
+      <w:r>
+        <w:t>System</w:t>
+      </w:r>
+      <w:proofErr w:type="gramEnd"/>
+      <w:r>
+        <w:t xml:space="preserve"> saves updated slots in the database.</w:t>
       </w:r>
     </w:p>
     <w:p>
@@ -3357,7 +3450,7 @@
         </w:numPr>
         <w:ind w:left="90"/>
         <w:rPr>
-          <w:color w:val="4C94D8" w:themeColor="text2" w:themeTint="80"/>
+          <w:color w:val="67B6EA" w:themeColor="text2" w:themeTint="80"/>
         </w:rPr>
       </w:pPr>
     </w:p>
@@ -3370,24 +3463,24 @@
         </w:numPr>
         <w:ind w:left="90"/>
         <w:rPr>
-          <w:color w:val="4C94D8" w:themeColor="text2" w:themeTint="80"/>
-        </w:rPr>
-      </w:pPr>
-      <w:r>
-        <w:rPr>
-          <w:color w:val="4C94D8" w:themeColor="text2" w:themeTint="80"/>
+          <w:color w:val="67B6EA" w:themeColor="text2" w:themeTint="80"/>
+        </w:rPr>
+      </w:pPr>
+      <w:r>
+        <w:rPr>
+          <w:color w:val="67B6EA" w:themeColor="text2" w:themeTint="80"/>
         </w:rPr>
         <w:t>Use Case Name:</w:t>
       </w:r>
       <w:r>
         <w:rPr>
-          <w:color w:val="4C94D8" w:themeColor="text2" w:themeTint="80"/>
+          <w:color w:val="67B6EA" w:themeColor="text2" w:themeTint="80"/>
         </w:rPr>
         <w:t xml:space="preserve"> </w:t>
       </w:r>
       <w:r>
         <w:rPr>
-          <w:color w:val="4C94D8" w:themeColor="text2" w:themeTint="80"/>
+          <w:color w:val="67B6EA" w:themeColor="text2" w:themeTint="80"/>
         </w:rPr>
         <w:t>Login/Register</w:t>
       </w:r>
@@ -3485,6 +3578,7 @@
           <w:b/>
           <w:bCs/>
         </w:rPr>
+        <w:lastRenderedPageBreak/>
         <w:t>Stakeholders and Interests:</w:t>
       </w:r>
       <w:r>
@@ -3621,7 +3715,15 @@
         <w:t>Users are</w:t>
       </w:r>
       <w:r>
-        <w:t xml:space="preserve"> granted access to dashboard.</w:t>
+        <w:t xml:space="preserve"> granted access to </w:t>
+      </w:r>
+      <w:proofErr w:type="gramStart"/>
+      <w:r>
+        <w:t>dashboard</w:t>
+      </w:r>
+      <w:proofErr w:type="gramEnd"/>
+      <w:r>
+        <w:t>.</w:t>
       </w:r>
     </w:p>
     <w:p>
@@ -3696,24 +3798,24 @@
         </w:numPr>
         <w:ind w:left="90"/>
         <w:rPr>
-          <w:color w:val="4C94D8" w:themeColor="text2" w:themeTint="80"/>
-        </w:rPr>
-      </w:pPr>
-      <w:r>
-        <w:rPr>
-          <w:color w:val="4C94D8" w:themeColor="text2" w:themeTint="80"/>
+          <w:color w:val="67B6EA" w:themeColor="text2" w:themeTint="80"/>
+        </w:rPr>
+      </w:pPr>
+      <w:r>
+        <w:rPr>
+          <w:color w:val="67B6EA" w:themeColor="text2" w:themeTint="80"/>
         </w:rPr>
         <w:t>Use Case Name:</w:t>
       </w:r>
       <w:r>
         <w:rPr>
-          <w:color w:val="4C94D8" w:themeColor="text2" w:themeTint="80"/>
+          <w:color w:val="67B6EA" w:themeColor="text2" w:themeTint="80"/>
         </w:rPr>
         <w:t xml:space="preserve"> </w:t>
       </w:r>
       <w:r>
         <w:rPr>
-          <w:color w:val="4C94D8" w:themeColor="text2" w:themeTint="80"/>
+          <w:color w:val="67B6EA" w:themeColor="text2" w:themeTint="80"/>
         </w:rPr>
         <w:t>Sync Calendar</w:t>
       </w:r>
@@ -3937,7 +4039,6 @@
         <w:ind w:left="90"/>
       </w:pPr>
       <w:r>
-        <w:lastRenderedPageBreak/>
         <w:t>Calendar System adds it to user’s external calendar.</w:t>
       </w:r>
     </w:p>
@@ -3965,7 +4066,23 @@
         <w:t xml:space="preserve"> </w:t>
       </w:r>
       <w:r>
-        <w:t>If sync fails, system retries or queues the sync.</w:t>
+        <w:t xml:space="preserve">If </w:t>
+      </w:r>
+      <w:proofErr w:type="gramStart"/>
+      <w:r>
+        <w:t>sync</w:t>
+      </w:r>
+      <w:proofErr w:type="gramEnd"/>
+      <w:r>
+        <w:t xml:space="preserve"> fails, </w:t>
+      </w:r>
+      <w:proofErr w:type="gramStart"/>
+      <w:r>
+        <w:t>system</w:t>
+      </w:r>
+      <w:proofErr w:type="gramEnd"/>
+      <w:r>
+        <w:t xml:space="preserve"> retries or queues the sync.</w:t>
       </w:r>
     </w:p>
     <w:p>
@@ -4031,6 +4148,7 @@
         <w:jc w:val="center"/>
       </w:pPr>
       <w:r>
+        <w:lastRenderedPageBreak/>
         <w:t>UML Use case Diagram</w:t>
       </w:r>
     </w:p>
@@ -4040,14 +4158,17 @@
         <w:ind w:left="450" w:firstLine="0"/>
       </w:pPr>
       <w:r>
-        <w:rPr>
-          <w:noProof/>
-        </w:rPr>
         <w:drawing>
-          <wp:inline distT="0" distB="0" distL="0" distR="0" wp14:anchorId="49F37555" wp14:editId="61F11625">
-            <wp:extent cx="6632575" cy="4984115"/>
-            <wp:effectExtent l="0" t="0" r="0" b="6985"/>
-            <wp:docPr id="96980145" name="Picture 26" descr="A diagram of a system&#10;&#10;AI-generated content may be incorrect."/>
+          <wp:inline distT="0" distB="0" distL="0" distR="0" wp14:anchorId="6055905E" wp14:editId="7D470231">
+            <wp:extent cx="4636603" cy="5076825"/>
+            <wp:effectExtent l="0" t="0" r="0" b="0"/>
+            <wp:docPr id="6" name="Picture 5" descr="A diagram of a program&#10;&#10;AI-generated content may be incorrect.">
+              <a:extLst xmlns:a="http://schemas.openxmlformats.org/drawingml/2006/main">
+                <a:ext uri="{FF2B5EF4-FFF2-40B4-BE49-F238E27FC236}">
+                  <a16:creationId xmlns:a16="http://schemas.microsoft.com/office/drawing/2014/main" id="{8C65A562-B0FA-0E34-36F8-4BA531FF6F4C}"/>
+                </a:ext>
+              </a:extLst>
+            </wp:docPr>
             <wp:cNvGraphicFramePr>
               <a:graphicFrameLocks xmlns:a="http://schemas.openxmlformats.org/drawingml/2006/main" noChangeAspect="1"/>
             </wp:cNvGraphicFramePr>
@@ -4055,36 +4176,31 @@
               <a:graphicData uri="http://schemas.openxmlformats.org/drawingml/2006/picture">
                 <pic:pic xmlns:pic="http://schemas.openxmlformats.org/drawingml/2006/picture">
                   <pic:nvPicPr>
-                    <pic:cNvPr id="96980145" name="Picture 26" descr="A diagram of a system&#10;&#10;AI-generated content may be incorrect."/>
+                    <pic:cNvPr id="6" name="Picture 5" descr="A diagram of a program&#10;&#10;AI-generated content may be incorrect.">
+                      <a:extLst>
+                        <a:ext uri="{FF2B5EF4-FFF2-40B4-BE49-F238E27FC236}">
+                          <a16:creationId xmlns:a16="http://schemas.microsoft.com/office/drawing/2014/main" id="{8C65A562-B0FA-0E34-36F8-4BA531FF6F4C}"/>
+                        </a:ext>
+                      </a:extLst>
+                    </pic:cNvPr>
                     <pic:cNvPicPr>
-                      <a:picLocks noChangeAspect="1" noChangeArrowheads="1"/>
+                      <a:picLocks noChangeAspect="1"/>
                     </pic:cNvPicPr>
                   </pic:nvPicPr>
                   <pic:blipFill>
-                    <a:blip r:embed="rId11">
-                      <a:extLst>
-                        <a:ext uri="{28A0092B-C50C-407E-A947-70E740481C1C}">
-                          <a14:useLocalDpi xmlns:a14="http://schemas.microsoft.com/office/drawing/2010/main" val="0"/>
-                        </a:ext>
-                      </a:extLst>
-                    </a:blip>
-                    <a:srcRect/>
+                    <a:blip r:embed="rId12"/>
                     <a:stretch>
                       <a:fillRect/>
                     </a:stretch>
                   </pic:blipFill>
-                  <pic:spPr bwMode="auto">
+                  <pic:spPr>
                     <a:xfrm>
                       <a:off x="0" y="0"/>
-                      <a:ext cx="6632575" cy="4984115"/>
+                      <a:ext cx="4652531" cy="5094265"/>
                     </a:xfrm>
                     <a:prstGeom prst="rect">
                       <a:avLst/>
                     </a:prstGeom>
-                    <a:noFill/>
-                    <a:ln>
-                      <a:noFill/>
-                    </a:ln>
                   </pic:spPr>
                 </pic:pic>
               </a:graphicData>
@@ -4134,7 +4250,6 @@
         <w:pStyle w:val="Heading1"/>
       </w:pPr>
       <w:r>
-        <w:lastRenderedPageBreak/>
         <w:t>Candidate Conceptual Classes - Academic Support Platform System</w:t>
       </w:r>
     </w:p>
@@ -4187,6 +4302,7 @@
           </w:tcPr>
           <w:p>
             <w:r>
+              <w:lastRenderedPageBreak/>
               <w:t>Physical or Tangible Objects</w:t>
             </w:r>
           </w:p>
@@ -5292,6 +5408,24 @@
     </w:p>
     <w:p>
       <w:pPr>
+        <w:spacing w:after="160" w:line="278" w:lineRule="auto"/>
+        <w:ind w:left="450" w:firstLine="0"/>
+      </w:pPr>
+    </w:p>
+    <w:p>
+      <w:pPr>
+        <w:spacing w:after="160" w:line="278" w:lineRule="auto"/>
+        <w:ind w:left="450" w:firstLine="0"/>
+      </w:pPr>
+    </w:p>
+    <w:p>
+      <w:pPr>
+        <w:spacing w:after="160" w:line="278" w:lineRule="auto"/>
+        <w:ind w:left="450" w:firstLine="0"/>
+      </w:pPr>
+    </w:p>
+    <w:p>
+      <w:pPr>
         <w:pStyle w:val="Heading1"/>
         <w:numPr>
           <w:ilvl w:val="0"/>
@@ -5321,15 +5455,11 @@
         <w:ind w:left="450" w:firstLine="0"/>
       </w:pPr>
       <w:r>
-        <w:rPr>
-          <w:noProof/>
-        </w:rPr>
-        <w:lastRenderedPageBreak/>
         <w:drawing>
-          <wp:inline distT="0" distB="0" distL="0" distR="0" wp14:anchorId="77DE0509" wp14:editId="636D6CB4">
-            <wp:extent cx="6035040" cy="5886450"/>
-            <wp:effectExtent l="0" t="0" r="3810" b="0"/>
-            <wp:docPr id="706514767" name="Picture 27" descr="A diagram of a system&#10;&#10;AI-generated content may be incorrect."/>
+          <wp:inline distT="0" distB="0" distL="0" distR="0" wp14:anchorId="55197684" wp14:editId="77B94160">
+            <wp:extent cx="5048287" cy="3914804"/>
+            <wp:effectExtent l="0" t="0" r="0" b="9525"/>
+            <wp:docPr id="1815222732" name="Picture 1" descr="A diagram of a system&#10;&#10;AI-generated content may be incorrect."/>
             <wp:cNvGraphicFramePr>
               <a:graphicFrameLocks xmlns:a="http://schemas.openxmlformats.org/drawingml/2006/main" noChangeAspect="1"/>
             </wp:cNvGraphicFramePr>
@@ -5337,36 +5467,23 @@
               <a:graphicData uri="http://schemas.openxmlformats.org/drawingml/2006/picture">
                 <pic:pic xmlns:pic="http://schemas.openxmlformats.org/drawingml/2006/picture">
                   <pic:nvPicPr>
-                    <pic:cNvPr id="706514767" name="Picture 27" descr="A diagram of a system&#10;&#10;AI-generated content may be incorrect."/>
-                    <pic:cNvPicPr>
-                      <a:picLocks noChangeAspect="1" noChangeArrowheads="1"/>
-                    </pic:cNvPicPr>
+                    <pic:cNvPr id="1815222732" name="Picture 1" descr="A diagram of a system&#10;&#10;AI-generated content may be incorrect."/>
+                    <pic:cNvPicPr/>
                   </pic:nvPicPr>
                   <pic:blipFill>
-                    <a:blip r:embed="rId12">
-                      <a:extLst>
-                        <a:ext uri="{28A0092B-C50C-407E-A947-70E740481C1C}">
-                          <a14:useLocalDpi xmlns:a14="http://schemas.microsoft.com/office/drawing/2010/main" val="0"/>
-                        </a:ext>
-                      </a:extLst>
-                    </a:blip>
-                    <a:srcRect/>
+                    <a:blip r:embed="rId13"/>
                     <a:stretch>
                       <a:fillRect/>
                     </a:stretch>
                   </pic:blipFill>
-                  <pic:spPr bwMode="auto">
+                  <pic:spPr>
                     <a:xfrm>
                       <a:off x="0" y="0"/>
-                      <a:ext cx="6039631" cy="5890928"/>
+                      <a:ext cx="5048287" cy="3914804"/>
                     </a:xfrm>
                     <a:prstGeom prst="rect">
                       <a:avLst/>
                     </a:prstGeom>
-                    <a:noFill/>
-                    <a:ln>
-                      <a:noFill/>
-                    </a:ln>
                   </pic:spPr>
                 </pic:pic>
               </a:graphicData>
@@ -5394,102 +5511,11 @@
           <w:bCs/>
         </w:rPr>
       </w:pPr>
-    </w:p>
-    <w:p>
-      <w:pPr>
-        <w:spacing w:after="160" w:line="278" w:lineRule="auto"/>
-        <w:ind w:left="450" w:firstLine="0"/>
-        <w:rPr>
-          <w:b/>
-          <w:bCs/>
-        </w:rPr>
-      </w:pPr>
-    </w:p>
-    <w:p>
-      <w:pPr>
-        <w:spacing w:after="160" w:line="278" w:lineRule="auto"/>
-        <w:ind w:left="450" w:firstLine="0"/>
-        <w:rPr>
-          <w:b/>
-          <w:bCs/>
-        </w:rPr>
-      </w:pPr>
-    </w:p>
-    <w:p>
-      <w:pPr>
-        <w:spacing w:after="160" w:line="278" w:lineRule="auto"/>
-        <w:ind w:left="450" w:firstLine="0"/>
-        <w:rPr>
-          <w:b/>
-          <w:bCs/>
-        </w:rPr>
-      </w:pPr>
-    </w:p>
-    <w:p>
-      <w:pPr>
-        <w:spacing w:after="160" w:line="278" w:lineRule="auto"/>
-        <w:ind w:left="450" w:firstLine="0"/>
-        <w:rPr>
-          <w:b/>
-          <w:bCs/>
-        </w:rPr>
-      </w:pPr>
-    </w:p>
-    <w:p>
-      <w:pPr>
-        <w:spacing w:after="160" w:line="278" w:lineRule="auto"/>
-        <w:ind w:left="450" w:firstLine="0"/>
-        <w:rPr>
-          <w:b/>
-          <w:bCs/>
-        </w:rPr>
-      </w:pPr>
-    </w:p>
-    <w:p>
-      <w:pPr>
-        <w:spacing w:after="160" w:line="278" w:lineRule="auto"/>
-        <w:ind w:left="450" w:firstLine="0"/>
-        <w:rPr>
-          <w:b/>
-          <w:bCs/>
-        </w:rPr>
-      </w:pPr>
-    </w:p>
-    <w:p>
-      <w:pPr>
-        <w:spacing w:after="160" w:line="278" w:lineRule="auto"/>
-        <w:ind w:left="450" w:firstLine="0"/>
-        <w:rPr>
-          <w:b/>
-          <w:bCs/>
-        </w:rPr>
-      </w:pPr>
-    </w:p>
-    <w:p>
-      <w:pPr>
-        <w:spacing w:after="160" w:line="278" w:lineRule="auto"/>
-        <w:ind w:left="450" w:firstLine="0"/>
-        <w:rPr>
-          <w:b/>
-          <w:bCs/>
-        </w:rPr>
-      </w:pPr>
-    </w:p>
-    <w:p>
-      <w:pPr>
-        <w:spacing w:after="160" w:line="278" w:lineRule="auto"/>
-        <w:ind w:left="450" w:firstLine="0"/>
-        <w:rPr>
-          <w:b/>
-          <w:bCs/>
-        </w:rPr>
-      </w:pPr>
-      <w:r>
-        <w:rPr>
-          <w:b/>
-          <w:bCs/>
-        </w:rPr>
-        <w:lastRenderedPageBreak/>
+      <w:r>
+        <w:rPr>
+          <w:b/>
+          <w:bCs/>
+        </w:rPr>
         <w:t>Class Diagram Rationale - Academic Support Platform System</w:t>
       </w:r>
     </w:p>
@@ -5714,6 +5740,7 @@
               <w:ind w:left="450" w:firstLine="0"/>
             </w:pPr>
             <w:r>
+              <w:lastRenderedPageBreak/>
               <w:t>Calendar Integration</w:t>
             </w:r>
           </w:p>
@@ -5961,9 +5988,11 @@
               <w:spacing w:after="160" w:line="278" w:lineRule="auto"/>
               <w:ind w:left="450" w:firstLine="0"/>
             </w:pPr>
+            <w:proofErr w:type="spellStart"/>
             <w:r>
               <w:t>AuthenticationService</w:t>
             </w:r>
+            <w:proofErr w:type="spellEnd"/>
           </w:p>
         </w:tc>
         <w:tc>
@@ -6038,7 +6067,15 @@
         <w:ind w:left="450" w:firstLine="0"/>
       </w:pPr>
       <w:r>
-        <w:t>Shared methods include `login`, `logout`, and `viewSchedule`. Each subclass may override or extend behavior such as booking, managing availability, or viewing feedback.</w:t>
+        <w:t>Shared methods include `login`, `logout`, and `</w:t>
+      </w:r>
+      <w:proofErr w:type="spellStart"/>
+      <w:r>
+        <w:t>viewSchedule</w:t>
+      </w:r>
+      <w:proofErr w:type="spellEnd"/>
+      <w:r>
+        <w:t>`. Each subclass may override or extend behavior such as booking, managing availability, or viewing feedback.</w:t>
       </w:r>
     </w:p>
     <w:p>
@@ -6120,7 +6157,7 @@
                     </pic:cNvPicPr>
                   </pic:nvPicPr>
                   <pic:blipFill>
-                    <a:blip r:embed="rId13">
+                    <a:blip r:embed="rId14">
                       <a:extLst>
                         <a:ext uri="{28A0092B-C50C-407E-A947-70E740481C1C}">
                           <a14:useLocalDpi xmlns:a14="http://schemas.microsoft.com/office/drawing/2010/main" val="0"/>
@@ -6178,14 +6215,11 @@
         <w:ind w:left="450" w:firstLine="0"/>
       </w:pPr>
       <w:r>
-        <w:rPr>
-          <w:noProof/>
-        </w:rPr>
         <w:drawing>
-          <wp:inline distT="0" distB="0" distL="0" distR="0" wp14:anchorId="6AE445D8" wp14:editId="469EA95E">
-            <wp:extent cx="5715000" cy="5977890"/>
-            <wp:effectExtent l="0" t="0" r="0" b="3810"/>
-            <wp:docPr id="2044172367" name="Picture 29" descr="A diagram of a program&#10;&#10;AI-generated content may be incorrect."/>
+          <wp:inline distT="0" distB="0" distL="0" distR="0" wp14:anchorId="738B300F" wp14:editId="2FF573D9">
+            <wp:extent cx="6184392" cy="5096510"/>
+            <wp:effectExtent l="0" t="0" r="6985" b="8890"/>
+            <wp:docPr id="798355186" name="Picture 1" descr="A diagram of a software project&#10;&#10;AI-generated content may be incorrect."/>
             <wp:cNvGraphicFramePr>
               <a:graphicFrameLocks xmlns:a="http://schemas.openxmlformats.org/drawingml/2006/main" noChangeAspect="1"/>
             </wp:cNvGraphicFramePr>
@@ -6193,36 +6227,23 @@
               <a:graphicData uri="http://schemas.openxmlformats.org/drawingml/2006/picture">
                 <pic:pic xmlns:pic="http://schemas.openxmlformats.org/drawingml/2006/picture">
                   <pic:nvPicPr>
-                    <pic:cNvPr id="2044172367" name="Picture 29" descr="A diagram of a program&#10;&#10;AI-generated content may be incorrect."/>
-                    <pic:cNvPicPr>
-                      <a:picLocks noChangeAspect="1" noChangeArrowheads="1"/>
-                    </pic:cNvPicPr>
+                    <pic:cNvPr id="798355186" name="Picture 1" descr="A diagram of a software project&#10;&#10;AI-generated content may be incorrect."/>
+                    <pic:cNvPicPr/>
                   </pic:nvPicPr>
                   <pic:blipFill>
-                    <a:blip r:embed="rId14">
-                      <a:extLst>
-                        <a:ext uri="{28A0092B-C50C-407E-A947-70E740481C1C}">
-                          <a14:useLocalDpi xmlns:a14="http://schemas.microsoft.com/office/drawing/2010/main" val="0"/>
-                        </a:ext>
-                      </a:extLst>
-                    </a:blip>
-                    <a:srcRect/>
+                    <a:blip r:embed="rId15"/>
                     <a:stretch>
                       <a:fillRect/>
                     </a:stretch>
                   </pic:blipFill>
-                  <pic:spPr bwMode="auto">
+                  <pic:spPr>
                     <a:xfrm>
                       <a:off x="0" y="0"/>
-                      <a:ext cx="5721132" cy="5984304"/>
+                      <a:ext cx="6189647" cy="5100841"/>
                     </a:xfrm>
                     <a:prstGeom prst="rect">
                       <a:avLst/>
                     </a:prstGeom>
-                    <a:noFill/>
-                    <a:ln>
-                      <a:noFill/>
-                    </a:ln>
                   </pic:spPr>
                 </pic:pic>
               </a:graphicData>
@@ -6241,7 +6262,6 @@
         <w:jc w:val="center"/>
       </w:pPr>
       <w:r>
-        <w:lastRenderedPageBreak/>
         <w:t xml:space="preserve">UML </w:t>
       </w:r>
       <w:r>
@@ -6256,14 +6276,123 @@
         <w:spacing w:after="160" w:line="278" w:lineRule="auto"/>
         <w:ind w:left="450" w:firstLine="0"/>
       </w:pPr>
-      <w:r>
+    </w:p>
+    <w:p>
+      <w:r>
+        <w:t>This state diagram models the lifecycle of a Session object in the Academic Support Platform.</w:t>
+      </w:r>
+    </w:p>
+    <w:p>
+      <w:r>
+        <w:t xml:space="preserve">The process begins in the Created </w:t>
+      </w:r>
+      <w:proofErr w:type="gramStart"/>
+      <w:r>
+        <w:t>state</w:t>
+      </w:r>
+      <w:proofErr w:type="gramEnd"/>
+      <w:r>
+        <w:t>, where a session is initially defined with a tutor, student, and time slot. Once availability is confirmed and the session is booked, it transitions to the Scheduled state.</w:t>
+      </w:r>
+    </w:p>
+    <w:p>
+      <w:r>
+        <w:t>As the session time approaches, it may enter a Pending or Upcoming state based on system rules, indicating readiness for the session to occur.</w:t>
+      </w:r>
+    </w:p>
+    <w:p>
+      <w:r>
+        <w:t>If the user joins the session successfully, it transitions to Active, representing a session in progress. Once the session is completed, it enters the Completed state, and feedback can then be submitted.</w:t>
+      </w:r>
+    </w:p>
+    <w:p>
+      <w:r>
+        <w:lastRenderedPageBreak/>
+        <w:t xml:space="preserve">If a session is canceled before it starts, it transitions to the Canceled state. Each transition is triggered by events like </w:t>
+      </w:r>
+      <w:proofErr w:type="gramStart"/>
+      <w:r>
+        <w:t>book(</w:t>
+      </w:r>
+      <w:proofErr w:type="gramEnd"/>
+      <w:r>
+        <w:t xml:space="preserve">), </w:t>
+      </w:r>
+      <w:proofErr w:type="gramStart"/>
+      <w:r>
+        <w:t>join(</w:t>
+      </w:r>
+      <w:proofErr w:type="gramEnd"/>
+      <w:r>
+        <w:t xml:space="preserve">), </w:t>
+      </w:r>
+      <w:proofErr w:type="gramStart"/>
+      <w:r>
+        <w:t>complete(</w:t>
+      </w:r>
+      <w:proofErr w:type="gramEnd"/>
+      <w:r>
+        <w:t xml:space="preserve">), or </w:t>
+      </w:r>
+      <w:proofErr w:type="gramStart"/>
+      <w:r>
+        <w:t>cancel(</w:t>
+      </w:r>
+      <w:proofErr w:type="gramEnd"/>
+      <w:r>
+        <w:t>).</w:t>
+      </w:r>
+    </w:p>
+    <w:p>
+      <w:pPr>
+        <w:spacing w:after="160" w:line="278" w:lineRule="auto"/>
+        <w:ind w:left="720" w:firstLine="0"/>
         <w:rPr>
           <w:noProof/>
         </w:rPr>
+      </w:pPr>
+      <w:r>
+        <w:t xml:space="preserve">This diagram helps clarify how the session entity behaves in response to </w:t>
+      </w:r>
+      <w:proofErr w:type="gramStart"/>
+      <w:r>
+        <w:t>user</w:t>
+      </w:r>
+      <w:proofErr w:type="gramEnd"/>
+      <w:r>
+        <w:t xml:space="preserve"> and system actions —</w:t>
+      </w:r>
+      <w:proofErr w:type="gramStart"/>
+      <w:r>
+        <w:t xml:space="preserve">by </w:t>
+      </w:r>
+      <w:r>
+        <w:t xml:space="preserve"> capturing</w:t>
+      </w:r>
+      <w:proofErr w:type="gramEnd"/>
+      <w:r>
+        <w:t xml:space="preserve"> its valid states and transitions throughout its lifecycle</w:t>
+      </w:r>
+    </w:p>
+    <w:p>
+      <w:pPr>
+        <w:spacing w:after="160" w:line="278" w:lineRule="auto"/>
+        <w:ind w:left="450" w:firstLine="0"/>
+      </w:pPr>
+    </w:p>
+    <w:p>
+      <w:pPr>
+        <w:spacing w:after="160" w:line="278" w:lineRule="auto"/>
+        <w:ind w:left="450" w:firstLine="0"/>
+      </w:pPr>
+      <w:r>
+        <w:rPr>
+          <w:noProof/>
+        </w:rPr>
         <w:drawing>
-          <wp:inline distT="0" distB="0" distL="0" distR="0" wp14:anchorId="3CE0C701" wp14:editId="21C4378D">
-            <wp:extent cx="5589270" cy="5851307"/>
-            <wp:effectExtent l="0" t="0" r="0" b="0"/>
+          <wp:inline distT="0" distB="0" distL="0" distR="0" wp14:anchorId="3CE0C701" wp14:editId="6573EFF7">
+            <wp:extent cx="5588872" cy="4589038"/>
+            <wp:effectExtent l="0" t="0" r="0" b="2540"/>
             <wp:docPr id="1631772436" name="Picture 30" descr="A diagram of a program&#10;&#10;AI-generated content may be incorrect."/>
             <wp:cNvGraphicFramePr>
               <a:graphicFrameLocks xmlns:a="http://schemas.openxmlformats.org/drawingml/2006/main" noChangeAspect="1"/>
@@ -6273,85 +6402,6 @@
                 <pic:pic xmlns:pic="http://schemas.openxmlformats.org/drawingml/2006/picture">
                   <pic:nvPicPr>
                     <pic:cNvPr id="1631772436" name="Picture 30" descr="A diagram of a program&#10;&#10;AI-generated content may be incorrect."/>
-                    <pic:cNvPicPr>
-                      <a:picLocks noChangeAspect="1" noChangeArrowheads="1"/>
-                    </pic:cNvPicPr>
-                  </pic:nvPicPr>
-                  <pic:blipFill>
-                    <a:blip r:embed="rId15">
-                      <a:extLst>
-                        <a:ext uri="{28A0092B-C50C-407E-A947-70E740481C1C}">
-                          <a14:useLocalDpi xmlns:a14="http://schemas.microsoft.com/office/drawing/2010/main" val="0"/>
-                        </a:ext>
-                      </a:extLst>
-                    </a:blip>
-                    <a:srcRect/>
-                    <a:stretch>
-                      <a:fillRect/>
-                    </a:stretch>
-                  </pic:blipFill>
-                  <pic:spPr bwMode="auto">
-                    <a:xfrm>
-                      <a:off x="0" y="0"/>
-                      <a:ext cx="5601715" cy="5864335"/>
-                    </a:xfrm>
-                    <a:prstGeom prst="rect">
-                      <a:avLst/>
-                    </a:prstGeom>
-                    <a:noFill/>
-                    <a:ln>
-                      <a:noFill/>
-                    </a:ln>
-                  </pic:spPr>
-                </pic:pic>
-              </a:graphicData>
-            </a:graphic>
-          </wp:inline>
-        </w:drawing>
-      </w:r>
-    </w:p>
-    <w:p>
-      <w:pPr>
-        <w:pStyle w:val="Heading1"/>
-        <w:numPr>
-          <w:ilvl w:val="0"/>
-          <w:numId w:val="36"/>
-        </w:numPr>
-        <w:jc w:val="center"/>
-      </w:pPr>
-      <w:r>
-        <w:lastRenderedPageBreak/>
-        <w:t xml:space="preserve">UML </w:t>
-      </w:r>
-      <w:r>
-        <w:t xml:space="preserve">Activity </w:t>
-      </w:r>
-      <w:r>
-        <w:t>Diagram</w:t>
-      </w:r>
-    </w:p>
-    <w:p>
-      <w:pPr>
-        <w:spacing w:after="160" w:line="278" w:lineRule="auto"/>
-        <w:ind w:left="0" w:firstLine="0"/>
-      </w:pPr>
-      <w:r>
-        <w:rPr>
-          <w:noProof/>
-        </w:rPr>
-        <w:drawing>
-          <wp:inline distT="0" distB="0" distL="0" distR="0" wp14:anchorId="07F2F52E" wp14:editId="0A73C5D6">
-            <wp:extent cx="6503670" cy="7537487"/>
-            <wp:effectExtent l="0" t="0" r="0" b="6350"/>
-            <wp:docPr id="106514636" name="Picture 31" descr="A diagram of a program&#10;&#10;AI-generated content may be incorrect."/>
-            <wp:cNvGraphicFramePr>
-              <a:graphicFrameLocks xmlns:a="http://schemas.openxmlformats.org/drawingml/2006/main" noChangeAspect="1"/>
-            </wp:cNvGraphicFramePr>
-            <a:graphic xmlns:a="http://schemas.openxmlformats.org/drawingml/2006/main">
-              <a:graphicData uri="http://schemas.openxmlformats.org/drawingml/2006/picture">
-                <pic:pic xmlns:pic="http://schemas.openxmlformats.org/drawingml/2006/picture">
-                  <pic:nvPicPr>
-                    <pic:cNvPr id="106514636" name="Picture 31" descr="A diagram of a program&#10;&#10;AI-generated content may be incorrect."/>
                     <pic:cNvPicPr>
                       <a:picLocks noChangeAspect="1" noChangeArrowheads="1"/>
                     </pic:cNvPicPr>
@@ -6372,7 +6422,7 @@
                   <pic:spPr bwMode="auto">
                     <a:xfrm>
                       <a:off x="0" y="0"/>
-                      <a:ext cx="6511342" cy="7546378"/>
+                      <a:ext cx="5604454" cy="4601832"/>
                     </a:xfrm>
                     <a:prstGeom prst="rect">
                       <a:avLst/>
@@ -6392,62 +6442,139 @@
     <w:p>
       <w:pPr>
         <w:spacing w:after="160" w:line="278" w:lineRule="auto"/>
-        <w:ind w:left="0" w:firstLine="0"/>
-      </w:pPr>
+        <w:ind w:left="450" w:firstLine="0"/>
+      </w:pPr>
+    </w:p>
+    <w:p>
+      <w:pPr>
+        <w:pStyle w:val="Heading1"/>
+        <w:numPr>
+          <w:ilvl w:val="0"/>
+          <w:numId w:val="36"/>
+        </w:numPr>
+        <w:jc w:val="center"/>
+      </w:pPr>
+      <w:r>
+        <w:t xml:space="preserve">UML </w:t>
+      </w:r>
+      <w:r>
+        <w:t xml:space="preserve">Activity </w:t>
+      </w:r>
+      <w:r>
+        <w:t>Diagram</w:t>
+      </w:r>
     </w:p>
     <w:p>
       <w:pPr>
         <w:spacing w:after="160" w:line="278" w:lineRule="auto"/>
         <w:ind w:left="0" w:firstLine="0"/>
-      </w:pPr>
+        <w:rPr>
+          <w:noProof/>
+        </w:rPr>
+      </w:pPr>
+      <w:r>
+        <w:rPr>
+          <w:noProof/>
+        </w:rPr>
+        <w:t>This activity diagram represents the end-to-end process of booking and attending a session in the Academic Support Platform</w:t>
+      </w:r>
+    </w:p>
+    <w:p>
+      <w:pPr>
+        <w:spacing w:after="160" w:line="278" w:lineRule="auto"/>
+        <w:ind w:left="0"/>
+      </w:pPr>
+      <w:r>
+        <w:t xml:space="preserve">It begins with the </w:t>
+      </w:r>
+      <w:proofErr w:type="gramStart"/>
+      <w:r>
+        <w:t>student</w:t>
+      </w:r>
+      <w:proofErr w:type="gramEnd"/>
+      <w:r>
+        <w:t xml:space="preserve"> logging in and browsing available tutors. Once a tutor is selected, the student chooses an available time slot and submits a booking request.</w:t>
+      </w:r>
+    </w:p>
+    <w:p>
+      <w:pPr>
+        <w:spacing w:after="160" w:line="278" w:lineRule="auto"/>
+        <w:ind w:left="0"/>
+      </w:pPr>
+      <w:r>
+        <w:lastRenderedPageBreak/>
+        <w:t>The system then checks the tutor's availability. If the slot is available, the system creates the session and syncs it with the student’s calendar. A confirmation notification is sent to both the student and tutor.</w:t>
+      </w:r>
+    </w:p>
+    <w:p>
+      <w:pPr>
+        <w:spacing w:after="160" w:line="278" w:lineRule="auto"/>
+        <w:ind w:left="0"/>
+      </w:pPr>
+      <w:r>
+        <w:t>On the day of the session, the student joins through the platform interface. After the session ends, the student is prompted to submit feedback.</w:t>
+      </w:r>
+    </w:p>
+    <w:p>
+      <w:pPr>
+        <w:spacing w:after="160" w:line="278" w:lineRule="auto"/>
+        <w:ind w:left="0"/>
+      </w:pPr>
+      <w:r>
+        <w:t>Swim lanes</w:t>
+      </w:r>
+      <w:r>
+        <w:t xml:space="preserve"> are used to clearly separate responsibilities between the student, the system, and external services like Calendar and Notification.</w:t>
+      </w:r>
     </w:p>
     <w:p>
       <w:pPr>
         <w:spacing w:after="160" w:line="278" w:lineRule="auto"/>
         <w:ind w:left="0" w:firstLine="0"/>
       </w:pPr>
+      <w:r>
+        <w:t>This diagram effectively highlights control flow and collaboration across components, providing a clear view of how user actions translate into system behavior.</w:t>
+      </w:r>
     </w:p>
     <w:p>
       <w:pPr>
         <w:spacing w:after="160" w:line="278" w:lineRule="auto"/>
         <w:ind w:left="0" w:firstLine="0"/>
-      </w:pPr>
+        <w:rPr>
+          <w:noProof/>
+        </w:rPr>
+      </w:pPr>
+      <w:r>
+        <w:rPr>
+          <w:b/>
+          <w:bCs/>
+          <w:noProof/>
+        </w:rPr>
+        <w:t>UML Activity Diagram</w:t>
+      </w:r>
+      <w:r>
+        <w:rPr>
+          <w:b/>
+          <w:bCs/>
+          <w:noProof/>
+        </w:rPr>
+        <w:t xml:space="preserve"> Using Swimlane</w:t>
+      </w:r>
     </w:p>
     <w:p>
       <w:pPr>
         <w:spacing w:after="160" w:line="278" w:lineRule="auto"/>
         <w:ind w:left="0" w:firstLine="0"/>
       </w:pPr>
-    </w:p>
-    <w:p>
-      <w:pPr>
-        <w:spacing w:after="160" w:line="278" w:lineRule="auto"/>
-        <w:ind w:left="0" w:firstLine="0"/>
-      </w:pPr>
-      <w:r>
-        <w:t xml:space="preserve">UML Activity Diagram </w:t>
-      </w:r>
-      <w:r>
-        <w:t>/</w:t>
-      </w:r>
-      <w:r>
-        <w:t xml:space="preserve">Swimlane Diagram </w:t>
-      </w:r>
-    </w:p>
-    <w:p>
-      <w:pPr>
-        <w:spacing w:after="160" w:line="278" w:lineRule="auto"/>
-        <w:ind w:left="0" w:firstLine="0"/>
-      </w:pPr>
       <w:r>
         <w:rPr>
           <w:noProof/>
         </w:rPr>
         <w:drawing>
-          <wp:inline distT="0" distB="0" distL="0" distR="0" wp14:anchorId="47854705" wp14:editId="2A477307">
-            <wp:extent cx="6320790" cy="8286750"/>
-            <wp:effectExtent l="0" t="0" r="3810" b="0"/>
-            <wp:docPr id="1107707860" name="Picture 32" descr="A diagram of a software&#10;&#10;AI-generated content may be incorrect."/>
+          <wp:inline distT="0" distB="0" distL="0" distR="0" wp14:anchorId="6C075295" wp14:editId="26603198">
+            <wp:extent cx="6315607" cy="5332730"/>
+            <wp:effectExtent l="0" t="0" r="9525" b="1270"/>
+            <wp:docPr id="491278372" name="Picture 21" descr="A screenshot of a diagram&#10;&#10;AI-generated content may be incorrect."/>
             <wp:cNvGraphicFramePr>
               <a:graphicFrameLocks xmlns:a="http://schemas.openxmlformats.org/drawingml/2006/main" noChangeAspect="1"/>
             </wp:cNvGraphicFramePr>
@@ -6455,7 +6582,7 @@
               <a:graphicData uri="http://schemas.openxmlformats.org/drawingml/2006/picture">
                 <pic:pic xmlns:pic="http://schemas.openxmlformats.org/drawingml/2006/picture">
                   <pic:nvPicPr>
-                    <pic:cNvPr id="1107707860" name="Picture 32" descr="A diagram of a software&#10;&#10;AI-generated content may be incorrect."/>
+                    <pic:cNvPr id="491278372" name="Picture 21" descr="A screenshot of a diagram&#10;&#10;AI-generated content may be incorrect."/>
                     <pic:cNvPicPr>
                       <a:picLocks noChangeAspect="1" noChangeArrowheads="1"/>
                     </pic:cNvPicPr>
@@ -6476,7 +6603,7 @@
                   <pic:spPr bwMode="auto">
                     <a:xfrm>
                       <a:off x="0" y="0"/>
-                      <a:ext cx="6320790" cy="8286750"/>
+                      <a:ext cx="6340385" cy="5353652"/>
                     </a:xfrm>
                     <a:prstGeom prst="rect">
                       <a:avLst/>
@@ -6498,6 +6625,77 @@
         <w:spacing w:after="160" w:line="278" w:lineRule="auto"/>
         <w:ind w:left="0" w:firstLine="0"/>
       </w:pPr>
+      <w:r>
+        <w:lastRenderedPageBreak/>
+        <w:t xml:space="preserve">Another example of </w:t>
+      </w:r>
+      <w:proofErr w:type="gramStart"/>
+      <w:r>
+        <w:t>UML</w:t>
+      </w:r>
+      <w:proofErr w:type="gramEnd"/>
+      <w:r>
+        <w:t xml:space="preserve"> Activity Diagram.</w:t>
+      </w:r>
+    </w:p>
+    <w:p>
+      <w:pPr>
+        <w:spacing w:after="160" w:line="278" w:lineRule="auto"/>
+        <w:ind w:left="0" w:firstLine="0"/>
+      </w:pPr>
+      <w:r>
+        <w:rPr>
+          <w:noProof/>
+        </w:rPr>
+        <w:drawing>
+          <wp:inline distT="0" distB="0" distL="0" distR="0" wp14:anchorId="4A89805D" wp14:editId="79E83D2A">
+            <wp:extent cx="6111145" cy="7537450"/>
+            <wp:effectExtent l="0" t="0" r="4445" b="6350"/>
+            <wp:docPr id="106514636" name="Picture 31" descr="A diagram of a program&#10;&#10;AI-generated content may be incorrect."/>
+            <wp:cNvGraphicFramePr>
+              <a:graphicFrameLocks xmlns:a="http://schemas.openxmlformats.org/drawingml/2006/main" noChangeAspect="1"/>
+            </wp:cNvGraphicFramePr>
+            <a:graphic xmlns:a="http://schemas.openxmlformats.org/drawingml/2006/main">
+              <a:graphicData uri="http://schemas.openxmlformats.org/drawingml/2006/picture">
+                <pic:pic xmlns:pic="http://schemas.openxmlformats.org/drawingml/2006/picture">
+                  <pic:nvPicPr>
+                    <pic:cNvPr id="106514636" name="Picture 31" descr="A diagram of a program&#10;&#10;AI-generated content may be incorrect."/>
+                    <pic:cNvPicPr>
+                      <a:picLocks noChangeAspect="1" noChangeArrowheads="1"/>
+                    </pic:cNvPicPr>
+                  </pic:nvPicPr>
+                  <pic:blipFill>
+                    <a:blip r:embed="rId18">
+                      <a:extLst>
+                        <a:ext uri="{28A0092B-C50C-407E-A947-70E740481C1C}">
+                          <a14:useLocalDpi xmlns:a14="http://schemas.microsoft.com/office/drawing/2010/main" val="0"/>
+                        </a:ext>
+                      </a:extLst>
+                    </a:blip>
+                    <a:srcRect/>
+                    <a:stretch>
+                      <a:fillRect/>
+                    </a:stretch>
+                  </pic:blipFill>
+                  <pic:spPr bwMode="auto">
+                    <a:xfrm>
+                      <a:off x="0" y="0"/>
+                      <a:ext cx="6122274" cy="7551176"/>
+                    </a:xfrm>
+                    <a:prstGeom prst="rect">
+                      <a:avLst/>
+                    </a:prstGeom>
+                    <a:noFill/>
+                    <a:ln>
+                      <a:noFill/>
+                    </a:ln>
+                  </pic:spPr>
+                </pic:pic>
+              </a:graphicData>
+            </a:graphic>
+          </wp:inline>
+        </w:drawing>
+      </w:r>
     </w:p>
     <w:p>
       <w:pPr>
@@ -6515,6 +6713,7 @@
         <w:jc w:val="center"/>
       </w:pPr>
       <w:r>
+        <w:lastRenderedPageBreak/>
         <w:t>UML Component Diagram</w:t>
       </w:r>
     </w:p>
@@ -6632,8 +6831,23 @@
         </w:numPr>
         <w:spacing w:after="160" w:line="278" w:lineRule="auto"/>
       </w:pPr>
-      <w:r>
-        <w:t>validateCredentials(userId, password)</w:t>
+      <w:proofErr w:type="spellStart"/>
+      <w:proofErr w:type="gramStart"/>
+      <w:r>
+        <w:t>validateCredentials</w:t>
+      </w:r>
+      <w:proofErr w:type="spellEnd"/>
+      <w:r>
+        <w:t>(</w:t>
+      </w:r>
+      <w:proofErr w:type="spellStart"/>
+      <w:proofErr w:type="gramEnd"/>
+      <w:r>
+        <w:t>userId</w:t>
+      </w:r>
+      <w:proofErr w:type="spellEnd"/>
+      <w:r>
+        <w:t>, password)</w:t>
       </w:r>
     </w:p>
     <w:p>
@@ -6675,9 +6889,13 @@
         </w:numPr>
         <w:spacing w:after="160" w:line="278" w:lineRule="auto"/>
       </w:pPr>
+      <w:proofErr w:type="spellStart"/>
+      <w:proofErr w:type="gramStart"/>
       <w:r>
         <w:t>AuthenticationService</w:t>
       </w:r>
+      <w:proofErr w:type="spellEnd"/>
+      <w:proofErr w:type="gramEnd"/>
     </w:p>
     <w:p>
       <w:pPr>
@@ -6687,9 +6905,13 @@
         </w:numPr>
         <w:spacing w:after="160" w:line="278" w:lineRule="auto"/>
       </w:pPr>
+      <w:proofErr w:type="spellStart"/>
+      <w:proofErr w:type="gramStart"/>
       <w:r>
         <w:t>SessionManagement</w:t>
       </w:r>
+      <w:proofErr w:type="spellEnd"/>
+      <w:proofErr w:type="gramEnd"/>
     </w:p>
     <w:p>
       <w:pPr>
@@ -6754,8 +6976,18 @@
         </w:numPr>
         <w:spacing w:after="160" w:line="278" w:lineRule="auto"/>
       </w:pPr>
-      <w:r>
-        <w:t>checkAvailability()</w:t>
+      <w:proofErr w:type="spellStart"/>
+      <w:proofErr w:type="gramStart"/>
+      <w:r>
+        <w:t>checkAvailability</w:t>
+      </w:r>
+      <w:proofErr w:type="spellEnd"/>
+      <w:r>
+        <w:t>(</w:t>
+      </w:r>
+      <w:proofErr w:type="gramEnd"/>
+      <w:r>
+        <w:t>)</w:t>
       </w:r>
     </w:p>
     <w:p>
@@ -6766,8 +6998,18 @@
         </w:numPr>
         <w:spacing w:after="160" w:line="278" w:lineRule="auto"/>
       </w:pPr>
-      <w:r>
-        <w:t>sendNotification()</w:t>
+      <w:proofErr w:type="spellStart"/>
+      <w:proofErr w:type="gramStart"/>
+      <w:r>
+        <w:t>sendNotification</w:t>
+      </w:r>
+      <w:proofErr w:type="spellEnd"/>
+      <w:r>
+        <w:t>(</w:t>
+      </w:r>
+      <w:proofErr w:type="gramEnd"/>
+      <w:r>
+        <w:t>)</w:t>
       </w:r>
     </w:p>
     <w:p>
@@ -6778,8 +7020,18 @@
         </w:numPr>
         <w:spacing w:after="160" w:line="278" w:lineRule="auto"/>
       </w:pPr>
-      <w:r>
-        <w:t>syncSession()</w:t>
+      <w:proofErr w:type="spellStart"/>
+      <w:proofErr w:type="gramStart"/>
+      <w:r>
+        <w:t>syncSession</w:t>
+      </w:r>
+      <w:proofErr w:type="spellEnd"/>
+      <w:r>
+        <w:t>(</w:t>
+      </w:r>
+      <w:proofErr w:type="gramEnd"/>
+      <w:r>
+        <w:t>)</w:t>
       </w:r>
     </w:p>
     <w:p>
@@ -6790,8 +7042,18 @@
         </w:numPr>
         <w:spacing w:after="160" w:line="278" w:lineRule="auto"/>
       </w:pPr>
-      <w:r>
-        <w:t>storeFeedback()</w:t>
+      <w:proofErr w:type="spellStart"/>
+      <w:proofErr w:type="gramStart"/>
+      <w:r>
+        <w:t>storeFeedback</w:t>
+      </w:r>
+      <w:proofErr w:type="spellEnd"/>
+      <w:r>
+        <w:t>(</w:t>
+      </w:r>
+      <w:proofErr w:type="gramEnd"/>
+      <w:r>
+        <w:t>)</w:t>
       </w:r>
     </w:p>
     <w:p>
@@ -6903,6 +7165,7 @@
           <w:b/>
           <w:bCs/>
         </w:rPr>
+        <w:lastRenderedPageBreak/>
         <w:t>Responsibilities</w:t>
       </w:r>
       <w:r>
@@ -6936,9 +7199,18 @@
         </w:numPr>
         <w:spacing w:after="160" w:line="278" w:lineRule="auto"/>
       </w:pPr>
-      <w:r>
-        <w:lastRenderedPageBreak/>
-        <w:t>checkAvailability()</w:t>
+      <w:proofErr w:type="spellStart"/>
+      <w:proofErr w:type="gramStart"/>
+      <w:r>
+        <w:t>checkAvailability</w:t>
+      </w:r>
+      <w:proofErr w:type="spellEnd"/>
+      <w:r>
+        <w:t>(</w:t>
+      </w:r>
+      <w:proofErr w:type="gramEnd"/>
+      <w:r>
+        <w:t>)</w:t>
       </w:r>
     </w:p>
     <w:p>
@@ -7032,8 +7304,18 @@
         </w:numPr>
         <w:spacing w:after="160" w:line="278" w:lineRule="auto"/>
       </w:pPr>
-      <w:r>
-        <w:t>sendNotification()</w:t>
+      <w:proofErr w:type="spellStart"/>
+      <w:proofErr w:type="gramStart"/>
+      <w:r>
+        <w:t>sendNotification</w:t>
+      </w:r>
+      <w:proofErr w:type="spellEnd"/>
+      <w:r>
+        <w:t>(</w:t>
+      </w:r>
+      <w:proofErr w:type="gramEnd"/>
+      <w:r>
+        <w:t>)</w:t>
       </w:r>
     </w:p>
     <w:p>
@@ -7118,8 +7400,18 @@
         </w:numPr>
         <w:spacing w:after="160" w:line="278" w:lineRule="auto"/>
       </w:pPr>
-      <w:r>
-        <w:t>storeFeedback()</w:t>
+      <w:proofErr w:type="spellStart"/>
+      <w:proofErr w:type="gramStart"/>
+      <w:r>
+        <w:t>storeFeedback</w:t>
+      </w:r>
+      <w:proofErr w:type="spellEnd"/>
+      <w:r>
+        <w:t>(</w:t>
+      </w:r>
+      <w:proofErr w:type="gramEnd"/>
+      <w:r>
+        <w:t>)</w:t>
       </w:r>
     </w:p>
     <w:p>
@@ -7225,8 +7517,18 @@
         </w:numPr>
         <w:spacing w:after="160" w:line="278" w:lineRule="auto"/>
       </w:pPr>
-      <w:r>
-        <w:t>syncSession()</w:t>
+      <w:proofErr w:type="spellStart"/>
+      <w:proofErr w:type="gramStart"/>
+      <w:r>
+        <w:t>syncSession</w:t>
+      </w:r>
+      <w:proofErr w:type="spellEnd"/>
+      <w:r>
+        <w:t>(</w:t>
+      </w:r>
+      <w:proofErr w:type="gramEnd"/>
+      <w:r>
+        <w:t>)</w:t>
       </w:r>
     </w:p>
     <w:p>
@@ -7320,8 +7622,18 @@
         </w:numPr>
         <w:spacing w:after="160" w:line="278" w:lineRule="auto"/>
       </w:pPr>
-      <w:r>
-        <w:t>validateCredentials(email, password)</w:t>
+      <w:proofErr w:type="spellStart"/>
+      <w:proofErr w:type="gramStart"/>
+      <w:r>
+        <w:t>validateCredentials</w:t>
+      </w:r>
+      <w:proofErr w:type="spellEnd"/>
+      <w:r>
+        <w:t>(</w:t>
+      </w:r>
+      <w:proofErr w:type="gramEnd"/>
+      <w:r>
+        <w:t>email, password)</w:t>
       </w:r>
     </w:p>
     <w:p>
@@ -7373,6 +7685,7 @@
           <w:b/>
           <w:bCs/>
         </w:rPr>
+        <w:lastRenderedPageBreak/>
         <w:t>Responsibilities</w:t>
       </w:r>
       <w:r>
@@ -7406,8 +7719,18 @@
         </w:numPr>
         <w:spacing w:after="160" w:line="278" w:lineRule="auto"/>
       </w:pPr>
-      <w:r>
-        <w:t>storeSession()</w:t>
+      <w:proofErr w:type="spellStart"/>
+      <w:proofErr w:type="gramStart"/>
+      <w:r>
+        <w:t>storeSession</w:t>
+      </w:r>
+      <w:proofErr w:type="spellEnd"/>
+      <w:r>
+        <w:t>(</w:t>
+      </w:r>
+      <w:proofErr w:type="gramEnd"/>
+      <w:r>
+        <w:t>)</w:t>
       </w:r>
     </w:p>
     <w:p>
@@ -7418,8 +7741,18 @@
         </w:numPr>
         <w:spacing w:after="160" w:line="278" w:lineRule="auto"/>
       </w:pPr>
-      <w:r>
-        <w:t>saveFeedback()</w:t>
+      <w:proofErr w:type="spellStart"/>
+      <w:proofErr w:type="gramStart"/>
+      <w:r>
+        <w:t>saveFeedback</w:t>
+      </w:r>
+      <w:proofErr w:type="spellEnd"/>
+      <w:r>
+        <w:t>(</w:t>
+      </w:r>
+      <w:proofErr w:type="gramEnd"/>
+      <w:r>
+        <w:t>)</w:t>
       </w:r>
     </w:p>
     <w:p>
@@ -7456,7 +7789,6 @@
           <w:b/>
           <w:bCs/>
         </w:rPr>
-        <w:lastRenderedPageBreak/>
         <w:t>🧩</w:t>
       </w:r>
       <w:r>
@@ -7465,15 +7797,7 @@
           <w:bCs/>
           <w:highlight w:val="cyan"/>
         </w:rPr>
-        <w:t xml:space="preserve"> </w:t>
-      </w:r>
-      <w:r>
-        <w:rPr>
-          <w:b/>
-          <w:bCs/>
-          <w:highlight w:val="cyan"/>
-        </w:rPr>
-        <w:t>Component Interactions</w:t>
+        <w:t xml:space="preserve"> Component Interactions</w:t>
       </w:r>
     </w:p>
     <w:p>
@@ -7513,7 +7837,25 @@
         <w:spacing w:after="160" w:line="278" w:lineRule="auto"/>
       </w:pPr>
       <w:r>
-        <w:t>Calls validateCredentials(userId, password) to authenticate users</w:t>
+        <w:t xml:space="preserve">Calls </w:t>
+      </w:r>
+      <w:proofErr w:type="spellStart"/>
+      <w:proofErr w:type="gramStart"/>
+      <w:r>
+        <w:t>validateCredentials</w:t>
+      </w:r>
+      <w:proofErr w:type="spellEnd"/>
+      <w:r>
+        <w:t>(</w:t>
+      </w:r>
+      <w:proofErr w:type="spellStart"/>
+      <w:proofErr w:type="gramEnd"/>
+      <w:r>
+        <w:t>userId</w:t>
+      </w:r>
+      <w:proofErr w:type="spellEnd"/>
+      <w:r>
+        <w:t>, password) to authenticate users</w:t>
       </w:r>
     </w:p>
     <w:p>
@@ -7581,7 +7923,23 @@
         <w:spacing w:after="160" w:line="278" w:lineRule="auto"/>
       </w:pPr>
       <w:r>
-        <w:t>Sends checkAvailability(slotID) to confirm tutor availability during booking</w:t>
+        <w:t xml:space="preserve">Sends </w:t>
+      </w:r>
+      <w:proofErr w:type="spellStart"/>
+      <w:r>
+        <w:t>checkAvailability</w:t>
+      </w:r>
+      <w:proofErr w:type="spellEnd"/>
+      <w:r>
+        <w:t>(</w:t>
+      </w:r>
+      <w:proofErr w:type="spellStart"/>
+      <w:r>
+        <w:t>slotID</w:t>
+      </w:r>
+      <w:proofErr w:type="spellEnd"/>
+      <w:r>
+        <w:t>) to confirm tutor availability during booking</w:t>
       </w:r>
     </w:p>
     <w:p>
@@ -7609,7 +7967,15 @@
         <w:spacing w:after="160" w:line="278" w:lineRule="auto"/>
       </w:pPr>
       <w:r>
-        <w:t>Calls syncSession(session) to update the user’s external calendar</w:t>
+        <w:t xml:space="preserve">Calls </w:t>
+      </w:r>
+      <w:proofErr w:type="spellStart"/>
+      <w:r>
+        <w:t>syncSession</w:t>
+      </w:r>
+      <w:proofErr w:type="spellEnd"/>
+      <w:r>
+        <w:t>(session) to update the user’s external calendar</w:t>
       </w:r>
     </w:p>
     <w:p>
@@ -7637,7 +8003,23 @@
         <w:spacing w:after="160" w:line="278" w:lineRule="auto"/>
       </w:pPr>
       <w:r>
-        <w:t>Delegates storeFeedback(feedbackData) after session completion and user submission</w:t>
+        <w:t xml:space="preserve">Delegates </w:t>
+      </w:r>
+      <w:proofErr w:type="spellStart"/>
+      <w:r>
+        <w:t>storeFeedback</w:t>
+      </w:r>
+      <w:proofErr w:type="spellEnd"/>
+      <w:r>
+        <w:t>(</w:t>
+      </w:r>
+      <w:proofErr w:type="spellStart"/>
+      <w:r>
+        <w:t>feedbackData</w:t>
+      </w:r>
+      <w:proofErr w:type="spellEnd"/>
+      <w:r>
+        <w:t>) after session completion and user submission</w:t>
       </w:r>
     </w:p>
     <w:p>
@@ -7665,7 +8047,15 @@
         <w:spacing w:after="160" w:line="278" w:lineRule="auto"/>
       </w:pPr>
       <w:r>
-        <w:t>Sends sendNotification(message) to alert users of confirmations or changes</w:t>
+        <w:t xml:space="preserve">Sends </w:t>
+      </w:r>
+      <w:proofErr w:type="spellStart"/>
+      <w:r>
+        <w:t>sendNotification</w:t>
+      </w:r>
+      <w:proofErr w:type="spellEnd"/>
+      <w:r>
+        <w:t>(message) to alert users of confirmations or changes</w:t>
       </w:r>
     </w:p>
     <w:p>
@@ -7693,7 +8083,20 @@
         <w:spacing w:after="160" w:line="278" w:lineRule="auto"/>
       </w:pPr>
       <w:r>
-        <w:t>Stores session data via storeSession()</w:t>
+        <w:t xml:space="preserve">Stores session data via </w:t>
+      </w:r>
+      <w:proofErr w:type="spellStart"/>
+      <w:proofErr w:type="gramStart"/>
+      <w:r>
+        <w:t>storeSession</w:t>
+      </w:r>
+      <w:proofErr w:type="spellEnd"/>
+      <w:r>
+        <w:t>(</w:t>
+      </w:r>
+      <w:proofErr w:type="gramEnd"/>
+      <w:r>
+        <w:t>)</w:t>
       </w:r>
     </w:p>
     <w:p>
@@ -7721,7 +8124,20 @@
         <w:spacing w:after="160" w:line="278" w:lineRule="auto"/>
       </w:pPr>
       <w:r>
-        <w:t>Persists feedback records through saveFeedback()</w:t>
+        <w:t xml:space="preserve">Persists feedback records through </w:t>
+      </w:r>
+      <w:proofErr w:type="spellStart"/>
+      <w:proofErr w:type="gramStart"/>
+      <w:r>
+        <w:t>saveFeedback</w:t>
+      </w:r>
+      <w:proofErr w:type="spellEnd"/>
+      <w:r>
+        <w:t>(</w:t>
+      </w:r>
+      <w:proofErr w:type="gramEnd"/>
+      <w:r>
+        <w:t>)</w:t>
       </w:r>
     </w:p>
     <w:p>
@@ -7748,6 +8164,7 @@
         <w:spacing w:after="160" w:line="278" w:lineRule="auto"/>
       </w:pPr>
       <w:r>
+        <w:lastRenderedPageBreak/>
         <w:t>Loose coupling (via external services)</w:t>
       </w:r>
     </w:p>
@@ -7812,7 +8229,7 @@
                     </pic:cNvPicPr>
                   </pic:nvPicPr>
                   <pic:blipFill>
-                    <a:blip r:embed="rId18">
+                    <a:blip r:embed="rId19">
                       <a:extLst>
                         <a:ext uri="{28A0092B-C50C-407E-A947-70E740481C1C}">
                           <a14:useLocalDpi xmlns:a14="http://schemas.microsoft.com/office/drawing/2010/main" val="0"/>
@@ -7872,6 +8289,7 @@
         <w:jc w:val="center"/>
       </w:pPr>
       <w:r>
+        <w:lastRenderedPageBreak/>
         <w:t>Cloud</w:t>
       </w:r>
       <w:r>
@@ -7914,7 +8332,6 @@
           <w:szCs w:val="28"/>
           <w14:ligatures w14:val="none"/>
         </w:rPr>
-        <w:lastRenderedPageBreak/>
         <w:t>Deployment Diagram Description - Academic Support Platform System</w:t>
       </w:r>
     </w:p>
@@ -8633,7 +9050,23 @@
                 <w:rFonts w:ascii="Cambria" w:eastAsia="MS Mincho" w:hAnsi="Cambria" w:cs="Times New Roman"/>
                 <w:color w:val="auto"/>
               </w:rPr>
-              <w:t>Calendar/Notif API</w:t>
+              <w:t>Calendar/</w:t>
+            </w:r>
+            <w:proofErr w:type="spellStart"/>
+            <w:r>
+              <w:rPr>
+                <w:rFonts w:ascii="Cambria" w:eastAsia="MS Mincho" w:hAnsi="Cambria" w:cs="Times New Roman"/>
+                <w:color w:val="auto"/>
+              </w:rPr>
+              <w:t>Notif</w:t>
+            </w:r>
+            <w:proofErr w:type="spellEnd"/>
+            <w:r>
+              <w:rPr>
+                <w:rFonts w:ascii="Cambria" w:eastAsia="MS Mincho" w:hAnsi="Cambria" w:cs="Times New Roman"/>
+                <w:color w:val="auto"/>
+              </w:rPr>
+              <w:t xml:space="preserve"> API</w:t>
             </w:r>
           </w:p>
         </w:tc>
@@ -8910,7 +9343,7 @@
                     </pic:cNvPicPr>
                   </pic:nvPicPr>
                   <pic:blipFill>
-                    <a:blip r:embed="rId19">
+                    <a:blip r:embed="rId20">
                       <a:extLst>
                         <a:ext uri="{28A0092B-C50C-407E-A947-70E740481C1C}">
                           <a14:useLocalDpi xmlns:a14="http://schemas.microsoft.com/office/drawing/2010/main" val="0"/>
@@ -8964,6 +9397,7 @@
         <w:jc w:val="center"/>
       </w:pPr>
       <w:r>
+        <w:lastRenderedPageBreak/>
         <w:t xml:space="preserve">Skeleton Classes and Tables Definition </w:t>
       </w:r>
     </w:p>
@@ -9053,8 +9487,23 @@
           <w:szCs w:val="26"/>
           <w14:ligatures w14:val="none"/>
         </w:rPr>
-        <w:t>a. Skeleton Class Definitions</w:t>
-      </w:r>
+        <w:t xml:space="preserve">a. </w:t>
+      </w:r>
+      <w:proofErr w:type="gramStart"/>
+      <w:r>
+        <w:rPr>
+          <w:rFonts w:eastAsia="MS Gothic" w:cs="Times New Roman"/>
+          <w:b/>
+          <w:bCs/>
+          <w:color w:val="4F81BD"/>
+          <w:kern w:val="0"/>
+          <w:sz w:val="26"/>
+          <w:szCs w:val="26"/>
+          <w14:ligatures w14:val="none"/>
+        </w:rPr>
+        <w:t>Skeleton Class Definitions</w:t>
+      </w:r>
+      <w:proofErr w:type="gramEnd"/>
     </w:p>
     <w:p>
       <w:pPr>
@@ -9114,17 +9563,10 @@
           <w:szCs w:val="22"/>
           <w14:ligatures w14:val="none"/>
         </w:rPr>
-        <w:t>Attributes: user_id, name, email, role</w:t>
-      </w:r>
-    </w:p>
-    <w:p>
-      <w:pPr>
-        <w:tabs>
-          <w:tab w:val="num" w:pos="360"/>
-        </w:tabs>
-        <w:spacing w:after="200" w:line="276" w:lineRule="auto"/>
-        <w:ind w:left="1080" w:hanging="360"/>
-        <w:contextualSpacing/>
+        <w:t xml:space="preserve">Attributes: </w:t>
+      </w:r>
+      <w:proofErr w:type="spellStart"/>
+      <w:r>
         <w:rPr>
           <w:rFonts w:ascii="Cambria" w:eastAsia="MS Mincho" w:hAnsi="Cambria" w:cs="Times New Roman"/>
           <w:color w:val="auto"/>
@@ -9133,7 +9575,9 @@
           <w:szCs w:val="22"/>
           <w14:ligatures w14:val="none"/>
         </w:rPr>
-      </w:pPr>
+        <w:t>user_id</w:t>
+      </w:r>
+      <w:proofErr w:type="spellEnd"/>
       <w:r>
         <w:rPr>
           <w:rFonts w:ascii="Cambria" w:eastAsia="MS Mincho" w:hAnsi="Cambria" w:cs="Times New Roman"/>
@@ -9143,40 +9587,7 @@
           <w:szCs w:val="22"/>
           <w14:ligatures w14:val="none"/>
         </w:rPr>
-        <w:lastRenderedPageBreak/>
-        <w:t>Methods: login(password), logout()</w:t>
-      </w:r>
-    </w:p>
-    <w:p>
-      <w:pPr>
-        <w:keepNext/>
-        <w:keepLines/>
-        <w:spacing w:before="200" w:after="0" w:line="276" w:lineRule="auto"/>
-        <w:ind w:left="720" w:firstLine="0"/>
-        <w:outlineLvl w:val="2"/>
-        <w:rPr>
-          <w:rFonts w:eastAsia="MS Gothic" w:cs="Times New Roman"/>
-          <w:b/>
-          <w:bCs/>
-          <w:color w:val="4F81BD"/>
-          <w:kern w:val="0"/>
-          <w:sz w:val="22"/>
-          <w:szCs w:val="22"/>
-          <w14:ligatures w14:val="none"/>
-        </w:rPr>
-      </w:pPr>
-      <w:r>
-        <w:rPr>
-          <w:rFonts w:eastAsia="MS Gothic" w:cs="Times New Roman"/>
-          <w:b/>
-          <w:bCs/>
-          <w:color w:val="4F81BD"/>
-          <w:kern w:val="0"/>
-          <w:sz w:val="22"/>
-          <w:szCs w:val="22"/>
-          <w14:ligatures w14:val="none"/>
-        </w:rPr>
-        <w:t>Student (inherits from User)</w:t>
+        <w:t>, name, email, role</w:t>
       </w:r>
     </w:p>
     <w:p>
@@ -9205,49 +9616,10 @@
           <w:szCs w:val="22"/>
           <w14:ligatures w14:val="none"/>
         </w:rPr>
-        <w:t>Methods: book_session(session), cancel_session(session_id), submit_feedback(feedback)</w:t>
-      </w:r>
-    </w:p>
-    <w:p>
-      <w:pPr>
-        <w:keepNext/>
-        <w:keepLines/>
-        <w:spacing w:before="200" w:after="0" w:line="276" w:lineRule="auto"/>
-        <w:ind w:left="720" w:firstLine="0"/>
-        <w:outlineLvl w:val="2"/>
-        <w:rPr>
-          <w:rFonts w:eastAsia="MS Gothic" w:cs="Times New Roman"/>
-          <w:b/>
-          <w:bCs/>
-          <w:color w:val="4F81BD"/>
-          <w:kern w:val="0"/>
-          <w:sz w:val="22"/>
-          <w:szCs w:val="22"/>
-          <w14:ligatures w14:val="none"/>
-        </w:rPr>
-      </w:pPr>
-      <w:r>
-        <w:rPr>
-          <w:rFonts w:eastAsia="MS Gothic" w:cs="Times New Roman"/>
-          <w:b/>
-          <w:bCs/>
-          <w:color w:val="4F81BD"/>
-          <w:kern w:val="0"/>
-          <w:sz w:val="22"/>
-          <w:szCs w:val="22"/>
-          <w14:ligatures w14:val="none"/>
-        </w:rPr>
-        <w:t>Tutor (inherits from User)</w:t>
-      </w:r>
-    </w:p>
-    <w:p>
-      <w:pPr>
-        <w:tabs>
-          <w:tab w:val="num" w:pos="360"/>
-        </w:tabs>
-        <w:spacing w:after="200" w:line="276" w:lineRule="auto"/>
-        <w:ind w:left="1080" w:hanging="360"/>
-        <w:contextualSpacing/>
+        <w:t xml:space="preserve">Methods: login(password), </w:t>
+      </w:r>
+      <w:proofErr w:type="gramStart"/>
+      <w:r>
         <w:rPr>
           <w:rFonts w:ascii="Cambria" w:eastAsia="MS Mincho" w:hAnsi="Cambria" w:cs="Times New Roman"/>
           <w:color w:val="auto"/>
@@ -9256,7 +9628,9 @@
           <w:szCs w:val="22"/>
           <w14:ligatures w14:val="none"/>
         </w:rPr>
-      </w:pPr>
+        <w:t>logout(</w:t>
+      </w:r>
+      <w:proofErr w:type="gramEnd"/>
       <w:r>
         <w:rPr>
           <w:rFonts w:ascii="Cambria" w:eastAsia="MS Mincho" w:hAnsi="Cambria" w:cs="Times New Roman"/>
@@ -9266,7 +9640,7 @@
           <w:szCs w:val="22"/>
           <w14:ligatures w14:val="none"/>
         </w:rPr>
-        <w:t>Methods: set_availability(slot), view_feedback()</w:t>
+        <w:t>)</w:t>
       </w:r>
     </w:p>
     <w:p>
@@ -9298,7 +9672,7 @@
           <w:szCs w:val="22"/>
           <w14:ligatures w14:val="none"/>
         </w:rPr>
-        <w:t>Session</w:t>
+        <w:t>Student (inherits from User)</w:t>
       </w:r>
     </w:p>
     <w:p>
@@ -9327,17 +9701,10 @@
           <w:szCs w:val="22"/>
           <w14:ligatures w14:val="none"/>
         </w:rPr>
-        <w:t>Attributes: session_id, student, tutor, datetime, status</w:t>
-      </w:r>
-    </w:p>
-    <w:p>
-      <w:pPr>
-        <w:tabs>
-          <w:tab w:val="num" w:pos="360"/>
-        </w:tabs>
-        <w:spacing w:after="200" w:line="276" w:lineRule="auto"/>
-        <w:ind w:left="1080" w:hanging="360"/>
-        <w:contextualSpacing/>
+        <w:t xml:space="preserve">Methods: </w:t>
+      </w:r>
+      <w:proofErr w:type="spellStart"/>
+      <w:r>
         <w:rPr>
           <w:rFonts w:ascii="Cambria" w:eastAsia="MS Mincho" w:hAnsi="Cambria" w:cs="Times New Roman"/>
           <w:color w:val="auto"/>
@@ -9346,7 +9713,9 @@
           <w:szCs w:val="22"/>
           <w14:ligatures w14:val="none"/>
         </w:rPr>
-      </w:pPr>
+        <w:t>book_session</w:t>
+      </w:r>
+      <w:proofErr w:type="spellEnd"/>
       <w:r>
         <w:rPr>
           <w:rFonts w:ascii="Cambria" w:eastAsia="MS Mincho" w:hAnsi="Cambria" w:cs="Times New Roman"/>
@@ -9356,49 +9725,10 @@
           <w:szCs w:val="22"/>
           <w14:ligatures w14:val="none"/>
         </w:rPr>
-        <w:t>Methods: join(), cancel()</w:t>
-      </w:r>
-    </w:p>
-    <w:p>
-      <w:pPr>
-        <w:keepNext/>
-        <w:keepLines/>
-        <w:spacing w:before="200" w:after="0" w:line="276" w:lineRule="auto"/>
-        <w:ind w:left="720" w:firstLine="0"/>
-        <w:outlineLvl w:val="2"/>
-        <w:rPr>
-          <w:rFonts w:eastAsia="MS Gothic" w:cs="Times New Roman"/>
-          <w:b/>
-          <w:bCs/>
-          <w:color w:val="4F81BD"/>
-          <w:kern w:val="0"/>
-          <w:sz w:val="22"/>
-          <w:szCs w:val="22"/>
-          <w14:ligatures w14:val="none"/>
-        </w:rPr>
-      </w:pPr>
-      <w:r>
-        <w:rPr>
-          <w:rFonts w:eastAsia="MS Gothic" w:cs="Times New Roman"/>
-          <w:b/>
-          <w:bCs/>
-          <w:color w:val="4F81BD"/>
-          <w:kern w:val="0"/>
-          <w:sz w:val="22"/>
-          <w:szCs w:val="22"/>
-          <w14:ligatures w14:val="none"/>
-        </w:rPr>
-        <w:t>Feedback</w:t>
-      </w:r>
-    </w:p>
-    <w:p>
-      <w:pPr>
-        <w:tabs>
-          <w:tab w:val="num" w:pos="360"/>
-        </w:tabs>
-        <w:spacing w:after="200" w:line="276" w:lineRule="auto"/>
-        <w:ind w:left="1080" w:hanging="360"/>
-        <w:contextualSpacing/>
+        <w:t xml:space="preserve">(session), </w:t>
+      </w:r>
+      <w:proofErr w:type="spellStart"/>
+      <w:r>
         <w:rPr>
           <w:rFonts w:ascii="Cambria" w:eastAsia="MS Mincho" w:hAnsi="Cambria" w:cs="Times New Roman"/>
           <w:color w:val="auto"/>
@@ -9407,7 +9737,9 @@
           <w:szCs w:val="22"/>
           <w14:ligatures w14:val="none"/>
         </w:rPr>
-      </w:pPr>
+        <w:t>cancel_session</w:t>
+      </w:r>
+      <w:proofErr w:type="spellEnd"/>
       <w:r>
         <w:rPr>
           <w:rFonts w:ascii="Cambria" w:eastAsia="MS Mincho" w:hAnsi="Cambria" w:cs="Times New Roman"/>
@@ -9417,7 +9749,459 @@
           <w:szCs w:val="22"/>
           <w14:ligatures w14:val="none"/>
         </w:rPr>
-        <w:t>Attributes: feedback_id, session_id, rating, comments</w:t>
+        <w:t>(</w:t>
+      </w:r>
+      <w:proofErr w:type="spellStart"/>
+      <w:r>
+        <w:rPr>
+          <w:rFonts w:ascii="Cambria" w:eastAsia="MS Mincho" w:hAnsi="Cambria" w:cs="Times New Roman"/>
+          <w:color w:val="auto"/>
+          <w:kern w:val="0"/>
+          <w:sz w:val="22"/>
+          <w:szCs w:val="22"/>
+          <w14:ligatures w14:val="none"/>
+        </w:rPr>
+        <w:t>session_id</w:t>
+      </w:r>
+      <w:proofErr w:type="spellEnd"/>
+      <w:r>
+        <w:rPr>
+          <w:rFonts w:ascii="Cambria" w:eastAsia="MS Mincho" w:hAnsi="Cambria" w:cs="Times New Roman"/>
+          <w:color w:val="auto"/>
+          <w:kern w:val="0"/>
+          <w:sz w:val="22"/>
+          <w:szCs w:val="22"/>
+          <w14:ligatures w14:val="none"/>
+        </w:rPr>
+        <w:t xml:space="preserve">), </w:t>
+      </w:r>
+      <w:proofErr w:type="spellStart"/>
+      <w:r>
+        <w:rPr>
+          <w:rFonts w:ascii="Cambria" w:eastAsia="MS Mincho" w:hAnsi="Cambria" w:cs="Times New Roman"/>
+          <w:color w:val="auto"/>
+          <w:kern w:val="0"/>
+          <w:sz w:val="22"/>
+          <w:szCs w:val="22"/>
+          <w14:ligatures w14:val="none"/>
+        </w:rPr>
+        <w:t>submit_feedback</w:t>
+      </w:r>
+      <w:proofErr w:type="spellEnd"/>
+      <w:r>
+        <w:rPr>
+          <w:rFonts w:ascii="Cambria" w:eastAsia="MS Mincho" w:hAnsi="Cambria" w:cs="Times New Roman"/>
+          <w:color w:val="auto"/>
+          <w:kern w:val="0"/>
+          <w:sz w:val="22"/>
+          <w:szCs w:val="22"/>
+          <w14:ligatures w14:val="none"/>
+        </w:rPr>
+        <w:t>(feedback)</w:t>
+      </w:r>
+    </w:p>
+    <w:p>
+      <w:pPr>
+        <w:keepNext/>
+        <w:keepLines/>
+        <w:spacing w:before="200" w:after="0" w:line="276" w:lineRule="auto"/>
+        <w:ind w:left="720" w:firstLine="0"/>
+        <w:outlineLvl w:val="2"/>
+        <w:rPr>
+          <w:rFonts w:eastAsia="MS Gothic" w:cs="Times New Roman"/>
+          <w:b/>
+          <w:bCs/>
+          <w:color w:val="4F81BD"/>
+          <w:kern w:val="0"/>
+          <w:sz w:val="22"/>
+          <w:szCs w:val="22"/>
+          <w14:ligatures w14:val="none"/>
+        </w:rPr>
+      </w:pPr>
+      <w:r>
+        <w:rPr>
+          <w:rFonts w:eastAsia="MS Gothic" w:cs="Times New Roman"/>
+          <w:b/>
+          <w:bCs/>
+          <w:color w:val="4F81BD"/>
+          <w:kern w:val="0"/>
+          <w:sz w:val="22"/>
+          <w:szCs w:val="22"/>
+          <w14:ligatures w14:val="none"/>
+        </w:rPr>
+        <w:t>Tutor (inherits from User)</w:t>
+      </w:r>
+    </w:p>
+    <w:p>
+      <w:pPr>
+        <w:tabs>
+          <w:tab w:val="num" w:pos="360"/>
+        </w:tabs>
+        <w:spacing w:after="200" w:line="276" w:lineRule="auto"/>
+        <w:ind w:left="1080" w:hanging="360"/>
+        <w:contextualSpacing/>
+        <w:rPr>
+          <w:rFonts w:ascii="Cambria" w:eastAsia="MS Mincho" w:hAnsi="Cambria" w:cs="Times New Roman"/>
+          <w:color w:val="auto"/>
+          <w:kern w:val="0"/>
+          <w:sz w:val="22"/>
+          <w:szCs w:val="22"/>
+          <w14:ligatures w14:val="none"/>
+        </w:rPr>
+      </w:pPr>
+      <w:r>
+        <w:rPr>
+          <w:rFonts w:ascii="Cambria" w:eastAsia="MS Mincho" w:hAnsi="Cambria" w:cs="Times New Roman"/>
+          <w:color w:val="auto"/>
+          <w:kern w:val="0"/>
+          <w:sz w:val="22"/>
+          <w:szCs w:val="22"/>
+          <w14:ligatures w14:val="none"/>
+        </w:rPr>
+        <w:t xml:space="preserve">Methods: </w:t>
+      </w:r>
+      <w:proofErr w:type="spellStart"/>
+      <w:r>
+        <w:rPr>
+          <w:rFonts w:ascii="Cambria" w:eastAsia="MS Mincho" w:hAnsi="Cambria" w:cs="Times New Roman"/>
+          <w:color w:val="auto"/>
+          <w:kern w:val="0"/>
+          <w:sz w:val="22"/>
+          <w:szCs w:val="22"/>
+          <w14:ligatures w14:val="none"/>
+        </w:rPr>
+        <w:t>set_availability</w:t>
+      </w:r>
+      <w:proofErr w:type="spellEnd"/>
+      <w:r>
+        <w:rPr>
+          <w:rFonts w:ascii="Cambria" w:eastAsia="MS Mincho" w:hAnsi="Cambria" w:cs="Times New Roman"/>
+          <w:color w:val="auto"/>
+          <w:kern w:val="0"/>
+          <w:sz w:val="22"/>
+          <w:szCs w:val="22"/>
+          <w14:ligatures w14:val="none"/>
+        </w:rPr>
+        <w:t xml:space="preserve">(slot), </w:t>
+      </w:r>
+      <w:proofErr w:type="spellStart"/>
+      <w:r>
+        <w:rPr>
+          <w:rFonts w:ascii="Cambria" w:eastAsia="MS Mincho" w:hAnsi="Cambria" w:cs="Times New Roman"/>
+          <w:color w:val="auto"/>
+          <w:kern w:val="0"/>
+          <w:sz w:val="22"/>
+          <w:szCs w:val="22"/>
+          <w14:ligatures w14:val="none"/>
+        </w:rPr>
+        <w:t>view_</w:t>
+      </w:r>
+      <w:proofErr w:type="gramStart"/>
+      <w:r>
+        <w:rPr>
+          <w:rFonts w:ascii="Cambria" w:eastAsia="MS Mincho" w:hAnsi="Cambria" w:cs="Times New Roman"/>
+          <w:color w:val="auto"/>
+          <w:kern w:val="0"/>
+          <w:sz w:val="22"/>
+          <w:szCs w:val="22"/>
+          <w14:ligatures w14:val="none"/>
+        </w:rPr>
+        <w:t>feedback</w:t>
+      </w:r>
+      <w:proofErr w:type="spellEnd"/>
+      <w:r>
+        <w:rPr>
+          <w:rFonts w:ascii="Cambria" w:eastAsia="MS Mincho" w:hAnsi="Cambria" w:cs="Times New Roman"/>
+          <w:color w:val="auto"/>
+          <w:kern w:val="0"/>
+          <w:sz w:val="22"/>
+          <w:szCs w:val="22"/>
+          <w14:ligatures w14:val="none"/>
+        </w:rPr>
+        <w:t>(</w:t>
+      </w:r>
+      <w:proofErr w:type="gramEnd"/>
+      <w:r>
+        <w:rPr>
+          <w:rFonts w:ascii="Cambria" w:eastAsia="MS Mincho" w:hAnsi="Cambria" w:cs="Times New Roman"/>
+          <w:color w:val="auto"/>
+          <w:kern w:val="0"/>
+          <w:sz w:val="22"/>
+          <w:szCs w:val="22"/>
+          <w14:ligatures w14:val="none"/>
+        </w:rPr>
+        <w:t>)</w:t>
+      </w:r>
+    </w:p>
+    <w:p>
+      <w:pPr>
+        <w:keepNext/>
+        <w:keepLines/>
+        <w:spacing w:before="200" w:after="0" w:line="276" w:lineRule="auto"/>
+        <w:ind w:left="720" w:firstLine="0"/>
+        <w:outlineLvl w:val="2"/>
+        <w:rPr>
+          <w:rFonts w:eastAsia="MS Gothic" w:cs="Times New Roman"/>
+          <w:b/>
+          <w:bCs/>
+          <w:color w:val="4F81BD"/>
+          <w:kern w:val="0"/>
+          <w:sz w:val="22"/>
+          <w:szCs w:val="22"/>
+          <w14:ligatures w14:val="none"/>
+        </w:rPr>
+      </w:pPr>
+      <w:r>
+        <w:rPr>
+          <w:rFonts w:eastAsia="MS Gothic" w:cs="Times New Roman"/>
+          <w:b/>
+          <w:bCs/>
+          <w:color w:val="4F81BD"/>
+          <w:kern w:val="0"/>
+          <w:sz w:val="22"/>
+          <w:szCs w:val="22"/>
+          <w14:ligatures w14:val="none"/>
+        </w:rPr>
+        <w:t>Session</w:t>
+      </w:r>
+    </w:p>
+    <w:p>
+      <w:pPr>
+        <w:tabs>
+          <w:tab w:val="num" w:pos="360"/>
+        </w:tabs>
+        <w:spacing w:after="200" w:line="276" w:lineRule="auto"/>
+        <w:ind w:left="1080" w:hanging="360"/>
+        <w:contextualSpacing/>
+        <w:rPr>
+          <w:rFonts w:ascii="Cambria" w:eastAsia="MS Mincho" w:hAnsi="Cambria" w:cs="Times New Roman"/>
+          <w:color w:val="auto"/>
+          <w:kern w:val="0"/>
+          <w:sz w:val="22"/>
+          <w:szCs w:val="22"/>
+          <w14:ligatures w14:val="none"/>
+        </w:rPr>
+      </w:pPr>
+      <w:r>
+        <w:rPr>
+          <w:rFonts w:ascii="Cambria" w:eastAsia="MS Mincho" w:hAnsi="Cambria" w:cs="Times New Roman"/>
+          <w:color w:val="auto"/>
+          <w:kern w:val="0"/>
+          <w:sz w:val="22"/>
+          <w:szCs w:val="22"/>
+          <w14:ligatures w14:val="none"/>
+        </w:rPr>
+        <w:t xml:space="preserve">Attributes: </w:t>
+      </w:r>
+      <w:proofErr w:type="spellStart"/>
+      <w:r>
+        <w:rPr>
+          <w:rFonts w:ascii="Cambria" w:eastAsia="MS Mincho" w:hAnsi="Cambria" w:cs="Times New Roman"/>
+          <w:color w:val="auto"/>
+          <w:kern w:val="0"/>
+          <w:sz w:val="22"/>
+          <w:szCs w:val="22"/>
+          <w14:ligatures w14:val="none"/>
+        </w:rPr>
+        <w:t>session_id</w:t>
+      </w:r>
+      <w:proofErr w:type="spellEnd"/>
+      <w:r>
+        <w:rPr>
+          <w:rFonts w:ascii="Cambria" w:eastAsia="MS Mincho" w:hAnsi="Cambria" w:cs="Times New Roman"/>
+          <w:color w:val="auto"/>
+          <w:kern w:val="0"/>
+          <w:sz w:val="22"/>
+          <w:szCs w:val="22"/>
+          <w14:ligatures w14:val="none"/>
+        </w:rPr>
+        <w:t>, student, tutor, datetime, status</w:t>
+      </w:r>
+    </w:p>
+    <w:p>
+      <w:pPr>
+        <w:tabs>
+          <w:tab w:val="num" w:pos="360"/>
+        </w:tabs>
+        <w:spacing w:after="200" w:line="276" w:lineRule="auto"/>
+        <w:ind w:left="1080" w:hanging="360"/>
+        <w:contextualSpacing/>
+        <w:rPr>
+          <w:rFonts w:ascii="Cambria" w:eastAsia="MS Mincho" w:hAnsi="Cambria" w:cs="Times New Roman"/>
+          <w:color w:val="auto"/>
+          <w:kern w:val="0"/>
+          <w:sz w:val="22"/>
+          <w:szCs w:val="22"/>
+          <w14:ligatures w14:val="none"/>
+        </w:rPr>
+      </w:pPr>
+      <w:r>
+        <w:rPr>
+          <w:rFonts w:ascii="Cambria" w:eastAsia="MS Mincho" w:hAnsi="Cambria" w:cs="Times New Roman"/>
+          <w:color w:val="auto"/>
+          <w:kern w:val="0"/>
+          <w:sz w:val="22"/>
+          <w:szCs w:val="22"/>
+          <w14:ligatures w14:val="none"/>
+        </w:rPr>
+        <w:t xml:space="preserve">Methods: </w:t>
+      </w:r>
+      <w:proofErr w:type="gramStart"/>
+      <w:r>
+        <w:rPr>
+          <w:rFonts w:ascii="Cambria" w:eastAsia="MS Mincho" w:hAnsi="Cambria" w:cs="Times New Roman"/>
+          <w:color w:val="auto"/>
+          <w:kern w:val="0"/>
+          <w:sz w:val="22"/>
+          <w:szCs w:val="22"/>
+          <w14:ligatures w14:val="none"/>
+        </w:rPr>
+        <w:t>join(</w:t>
+      </w:r>
+      <w:proofErr w:type="gramEnd"/>
+      <w:r>
+        <w:rPr>
+          <w:rFonts w:ascii="Cambria" w:eastAsia="MS Mincho" w:hAnsi="Cambria" w:cs="Times New Roman"/>
+          <w:color w:val="auto"/>
+          <w:kern w:val="0"/>
+          <w:sz w:val="22"/>
+          <w:szCs w:val="22"/>
+          <w14:ligatures w14:val="none"/>
+        </w:rPr>
+        <w:t xml:space="preserve">), </w:t>
+      </w:r>
+      <w:proofErr w:type="gramStart"/>
+      <w:r>
+        <w:rPr>
+          <w:rFonts w:ascii="Cambria" w:eastAsia="MS Mincho" w:hAnsi="Cambria" w:cs="Times New Roman"/>
+          <w:color w:val="auto"/>
+          <w:kern w:val="0"/>
+          <w:sz w:val="22"/>
+          <w:szCs w:val="22"/>
+          <w14:ligatures w14:val="none"/>
+        </w:rPr>
+        <w:t>cancel(</w:t>
+      </w:r>
+      <w:proofErr w:type="gramEnd"/>
+      <w:r>
+        <w:rPr>
+          <w:rFonts w:ascii="Cambria" w:eastAsia="MS Mincho" w:hAnsi="Cambria" w:cs="Times New Roman"/>
+          <w:color w:val="auto"/>
+          <w:kern w:val="0"/>
+          <w:sz w:val="22"/>
+          <w:szCs w:val="22"/>
+          <w14:ligatures w14:val="none"/>
+        </w:rPr>
+        <w:t>)</w:t>
+      </w:r>
+    </w:p>
+    <w:p>
+      <w:pPr>
+        <w:keepNext/>
+        <w:keepLines/>
+        <w:spacing w:before="200" w:after="0" w:line="276" w:lineRule="auto"/>
+        <w:ind w:left="720" w:firstLine="0"/>
+        <w:outlineLvl w:val="2"/>
+        <w:rPr>
+          <w:rFonts w:eastAsia="MS Gothic" w:cs="Times New Roman"/>
+          <w:b/>
+          <w:bCs/>
+          <w:color w:val="4F81BD"/>
+          <w:kern w:val="0"/>
+          <w:sz w:val="22"/>
+          <w:szCs w:val="22"/>
+          <w14:ligatures w14:val="none"/>
+        </w:rPr>
+      </w:pPr>
+      <w:r>
+        <w:rPr>
+          <w:rFonts w:eastAsia="MS Gothic" w:cs="Times New Roman"/>
+          <w:b/>
+          <w:bCs/>
+          <w:color w:val="4F81BD"/>
+          <w:kern w:val="0"/>
+          <w:sz w:val="22"/>
+          <w:szCs w:val="22"/>
+          <w14:ligatures w14:val="none"/>
+        </w:rPr>
+        <w:t>Feedback</w:t>
+      </w:r>
+    </w:p>
+    <w:p>
+      <w:pPr>
+        <w:tabs>
+          <w:tab w:val="num" w:pos="360"/>
+        </w:tabs>
+        <w:spacing w:after="200" w:line="276" w:lineRule="auto"/>
+        <w:ind w:left="1080" w:hanging="360"/>
+        <w:contextualSpacing/>
+        <w:rPr>
+          <w:rFonts w:ascii="Cambria" w:eastAsia="MS Mincho" w:hAnsi="Cambria" w:cs="Times New Roman"/>
+          <w:color w:val="auto"/>
+          <w:kern w:val="0"/>
+          <w:sz w:val="22"/>
+          <w:szCs w:val="22"/>
+          <w14:ligatures w14:val="none"/>
+        </w:rPr>
+      </w:pPr>
+      <w:r>
+        <w:rPr>
+          <w:rFonts w:ascii="Cambria" w:eastAsia="MS Mincho" w:hAnsi="Cambria" w:cs="Times New Roman"/>
+          <w:color w:val="auto"/>
+          <w:kern w:val="0"/>
+          <w:sz w:val="22"/>
+          <w:szCs w:val="22"/>
+          <w14:ligatures w14:val="none"/>
+        </w:rPr>
+        <w:t xml:space="preserve">Attributes: </w:t>
+      </w:r>
+      <w:proofErr w:type="spellStart"/>
+      <w:r>
+        <w:rPr>
+          <w:rFonts w:ascii="Cambria" w:eastAsia="MS Mincho" w:hAnsi="Cambria" w:cs="Times New Roman"/>
+          <w:color w:val="auto"/>
+          <w:kern w:val="0"/>
+          <w:sz w:val="22"/>
+          <w:szCs w:val="22"/>
+          <w14:ligatures w14:val="none"/>
+        </w:rPr>
+        <w:t>feedback_id</w:t>
+      </w:r>
+      <w:proofErr w:type="spellEnd"/>
+      <w:r>
+        <w:rPr>
+          <w:rFonts w:ascii="Cambria" w:eastAsia="MS Mincho" w:hAnsi="Cambria" w:cs="Times New Roman"/>
+          <w:color w:val="auto"/>
+          <w:kern w:val="0"/>
+          <w:sz w:val="22"/>
+          <w:szCs w:val="22"/>
+          <w14:ligatures w14:val="none"/>
+        </w:rPr>
+        <w:t xml:space="preserve">, </w:t>
+      </w:r>
+      <w:proofErr w:type="spellStart"/>
+      <w:r>
+        <w:rPr>
+          <w:rFonts w:ascii="Cambria" w:eastAsia="MS Mincho" w:hAnsi="Cambria" w:cs="Times New Roman"/>
+          <w:color w:val="auto"/>
+          <w:kern w:val="0"/>
+          <w:sz w:val="22"/>
+          <w:szCs w:val="22"/>
+          <w14:ligatures w14:val="none"/>
+        </w:rPr>
+        <w:t>session_id</w:t>
+      </w:r>
+      <w:proofErr w:type="spellEnd"/>
+      <w:r>
+        <w:rPr>
+          <w:rFonts w:ascii="Cambria" w:eastAsia="MS Mincho" w:hAnsi="Cambria" w:cs="Times New Roman"/>
+          <w:color w:val="auto"/>
+          <w:kern w:val="0"/>
+          <w:sz w:val="22"/>
+          <w:szCs w:val="22"/>
+          <w14:ligatures w14:val="none"/>
+        </w:rPr>
+        <w:t>, rating, comments</w:t>
       </w:r>
     </w:p>
     <w:p>
@@ -9476,9 +10260,9 @@
         <w:tblLook w:val="04A0" w:firstRow="1" w:lastRow="0" w:firstColumn="1" w:lastColumn="0" w:noHBand="0" w:noVBand="1"/>
       </w:tblPr>
       <w:tblGrid>
-        <w:gridCol w:w="3400"/>
-        <w:gridCol w:w="3400"/>
-        <w:gridCol w:w="3401"/>
+        <w:gridCol w:w="3223"/>
+        <w:gridCol w:w="3237"/>
+        <w:gridCol w:w="3250"/>
       </w:tblGrid>
       <w:tr>
         <w:tc>
@@ -9546,9 +10330,11 @@
                 <w:b/>
               </w:rPr>
             </w:pPr>
+            <w:proofErr w:type="spellStart"/>
             <w:r>
               <w:t>user_id</w:t>
             </w:r>
+            <w:proofErr w:type="spellEnd"/>
           </w:p>
         </w:tc>
         <w:tc>
@@ -9779,9 +10565,9 @@
         <w:tblLook w:val="04A0" w:firstRow="1" w:lastRow="0" w:firstColumn="1" w:lastColumn="0" w:noHBand="0" w:noVBand="1"/>
       </w:tblPr>
       <w:tblGrid>
-        <w:gridCol w:w="3400"/>
-        <w:gridCol w:w="3400"/>
-        <w:gridCol w:w="3401"/>
+        <w:gridCol w:w="3231"/>
+        <w:gridCol w:w="3240"/>
+        <w:gridCol w:w="3239"/>
       </w:tblGrid>
       <w:tr>
         <w:tc>
@@ -9849,9 +10635,11 @@
                 <w:b/>
               </w:rPr>
             </w:pPr>
+            <w:proofErr w:type="spellStart"/>
             <w:r>
               <w:t>session_id</w:t>
             </w:r>
+            <w:proofErr w:type="spellEnd"/>
           </w:p>
         </w:tc>
         <w:tc>
@@ -9902,9 +10690,11 @@
                 <w:b/>
               </w:rPr>
             </w:pPr>
+            <w:proofErr w:type="spellStart"/>
             <w:r>
               <w:t>student_id</w:t>
             </w:r>
+            <w:proofErr w:type="spellEnd"/>
           </w:p>
         </w:tc>
         <w:tc>
@@ -9955,9 +10745,11 @@
                 <w:b/>
               </w:rPr>
             </w:pPr>
+            <w:proofErr w:type="spellStart"/>
             <w:r>
               <w:t>tutor_id</w:t>
             </w:r>
+            <w:proofErr w:type="spellEnd"/>
           </w:p>
         </w:tc>
         <w:tc>
@@ -10009,6 +10801,7 @@
               </w:rPr>
             </w:pPr>
             <w:r>
+              <w:lastRenderedPageBreak/>
               <w:t>datetime</w:t>
             </w:r>
           </w:p>
@@ -10144,9 +10937,9 @@
         <w:tblLook w:val="04A0" w:firstRow="1" w:lastRow="0" w:firstColumn="1" w:lastColumn="0" w:noHBand="0" w:noVBand="1"/>
       </w:tblPr>
       <w:tblGrid>
-        <w:gridCol w:w="3400"/>
-        <w:gridCol w:w="3400"/>
-        <w:gridCol w:w="3401"/>
+        <w:gridCol w:w="3245"/>
+        <w:gridCol w:w="3226"/>
+        <w:gridCol w:w="3239"/>
       </w:tblGrid>
       <w:tr>
         <w:tc>
@@ -10214,9 +11007,11 @@
                 <w:b/>
               </w:rPr>
             </w:pPr>
+            <w:proofErr w:type="spellStart"/>
             <w:r>
               <w:t>feedback_id</w:t>
             </w:r>
+            <w:proofErr w:type="spellEnd"/>
           </w:p>
         </w:tc>
         <w:tc>
@@ -10267,9 +11062,11 @@
                 <w:b/>
               </w:rPr>
             </w:pPr>
+            <w:proofErr w:type="spellStart"/>
             <w:r>
               <w:t>session_id</w:t>
             </w:r>
+            <w:proofErr w:type="spellEnd"/>
           </w:p>
         </w:tc>
         <w:tc>
@@ -10374,7 +11171,6 @@
               </w:rPr>
             </w:pPr>
             <w:r>
-              <w:lastRenderedPageBreak/>
               <w:t>comments</w:t>
             </w:r>
           </w:p>
@@ -10463,9 +11259,9 @@
         <w:tblLook w:val="04A0" w:firstRow="1" w:lastRow="0" w:firstColumn="1" w:lastColumn="0" w:noHBand="0" w:noVBand="1"/>
       </w:tblPr>
       <w:tblGrid>
-        <w:gridCol w:w="3400"/>
-        <w:gridCol w:w="3400"/>
-        <w:gridCol w:w="3401"/>
+        <w:gridCol w:w="3236"/>
+        <w:gridCol w:w="3231"/>
+        <w:gridCol w:w="3243"/>
       </w:tblGrid>
       <w:tr>
         <w:tc>
@@ -10533,9 +11329,11 @@
                 <w:b/>
               </w:rPr>
             </w:pPr>
+            <w:proofErr w:type="spellStart"/>
             <w:r>
               <w:t>slot_id</w:t>
             </w:r>
+            <w:proofErr w:type="spellEnd"/>
           </w:p>
         </w:tc>
         <w:tc>
@@ -10586,9 +11384,11 @@
                 <w:b/>
               </w:rPr>
             </w:pPr>
+            <w:proofErr w:type="spellStart"/>
             <w:r>
               <w:t>tutor_id</w:t>
             </w:r>
+            <w:proofErr w:type="spellEnd"/>
           </w:p>
         </w:tc>
         <w:tc>
@@ -10692,9 +11492,11 @@
                 <w:b/>
               </w:rPr>
             </w:pPr>
+            <w:proofErr w:type="spellStart"/>
             <w:r>
               <w:t>start_time</w:t>
             </w:r>
+            <w:proofErr w:type="spellEnd"/>
           </w:p>
         </w:tc>
         <w:tc>
@@ -10742,9 +11544,11 @@
               <w:spacing w:after="160" w:line="278" w:lineRule="auto"/>
               <w:ind w:left="0" w:firstLine="0"/>
             </w:pPr>
+            <w:proofErr w:type="spellStart"/>
             <w:r>
               <w:t>end_time</w:t>
             </w:r>
+            <w:proofErr w:type="spellEnd"/>
           </w:p>
         </w:tc>
         <w:tc>
@@ -10786,9 +11590,11 @@
               <w:spacing w:after="160" w:line="278" w:lineRule="auto"/>
               <w:ind w:left="0" w:firstLine="0"/>
             </w:pPr>
+            <w:proofErr w:type="spellStart"/>
             <w:r>
               <w:t>is_booked</w:t>
             </w:r>
+            <w:proofErr w:type="spellEnd"/>
           </w:p>
         </w:tc>
         <w:tc>
@@ -10869,14 +11675,8 @@
       <w:r>
         <w:rPr>
           <w:b/>
-        </w:rPr>
-        <w:tab/>
-      </w:r>
-      <w:r>
-        <w:rPr>
-          <w:b/>
-          <w:bCs/>
-          <w:color w:val="4C94D8" w:themeColor="text2" w:themeTint="80"/>
+          <w:bCs/>
+          <w:color w:val="67B6EA" w:themeColor="text2" w:themeTint="80"/>
         </w:rPr>
         <w:t>Design Patterns and Best Practices</w:t>
       </w:r>
@@ -10886,7 +11686,15 @@
         <w:ind w:left="735" w:firstLine="0"/>
       </w:pPr>
       <w:r>
-        <w:t>This section outlines the GRASP, SOLID, GoF, and Microservices design patterns and best practices applied in the Academic Support Platform design.</w:t>
+        <w:t xml:space="preserve">This section outlines the GRASP, SOLID, </w:t>
+      </w:r>
+      <w:proofErr w:type="spellStart"/>
+      <w:r>
+        <w:t>GoF</w:t>
+      </w:r>
+      <w:proofErr w:type="spellEnd"/>
+      <w:r>
+        <w:t>, and Microservices design patterns and best practices applied in the Academic Support Platform design.</w:t>
       </w:r>
     </w:p>
     <w:p>
@@ -10895,15 +11703,16 @@
         <w:rPr>
           <w:b/>
           <w:bCs/>
-          <w:color w:val="4C94D8" w:themeColor="text2" w:themeTint="80"/>
-        </w:rPr>
-      </w:pPr>
-      <w:r>
-        <w:rPr>
-          <w:b/>
-          <w:bCs/>
-          <w:color w:val="4C94D8" w:themeColor="text2" w:themeTint="80"/>
-        </w:rPr>
+          <w:color w:val="67B6EA" w:themeColor="text2" w:themeTint="80"/>
+        </w:rPr>
+      </w:pPr>
+      <w:r>
+        <w:rPr>
+          <w:b/>
+          <w:bCs/>
+          <w:color w:val="67B6EA" w:themeColor="text2" w:themeTint="80"/>
+        </w:rPr>
+        <w:lastRenderedPageBreak/>
         <w:t>1. GRASP Patterns</w:t>
       </w:r>
     </w:p>
@@ -10919,7 +11728,15 @@
         <w:t>Controller</w:t>
       </w:r>
       <w:r>
-        <w:t xml:space="preserve">: The `SessionManager` class acts as a controller, handling requests from the UI and coordinating responses from service components </w:t>
+        <w:t>: The `</w:t>
+      </w:r>
+      <w:proofErr w:type="spellStart"/>
+      <w:r>
+        <w:t>SessionManager</w:t>
+      </w:r>
+      <w:proofErr w:type="spellEnd"/>
+      <w:r>
+        <w:t xml:space="preserve">` class acts as a controller, handling requests from the UI and coordinating responses from service components </w:t>
       </w:r>
       <w:r>
         <w:t>such as</w:t>
@@ -10952,14 +11769,14 @@
         <w:rPr>
           <w:b/>
           <w:bCs/>
-          <w:color w:val="4C94D8" w:themeColor="text2" w:themeTint="80"/>
-        </w:rPr>
-      </w:pPr>
-      <w:r>
-        <w:rPr>
-          <w:b/>
-          <w:bCs/>
-          <w:color w:val="4C94D8" w:themeColor="text2" w:themeTint="80"/>
+          <w:color w:val="67B6EA" w:themeColor="text2" w:themeTint="80"/>
+        </w:rPr>
+      </w:pPr>
+      <w:r>
+        <w:rPr>
+          <w:b/>
+          <w:bCs/>
+          <w:color w:val="67B6EA" w:themeColor="text2" w:themeTint="80"/>
         </w:rPr>
         <w:t>2. SOLID Principles</w:t>
       </w:r>
@@ -10993,8 +11810,13 @@
       <w:r>
         <w:t xml:space="preserve">, </w:t>
       </w:r>
-      <w:r>
-        <w:t>NotificationService is responsible for one clearly defined functionality.</w:t>
+      <w:proofErr w:type="spellStart"/>
+      <w:r>
+        <w:t>NotificationService</w:t>
+      </w:r>
+      <w:proofErr w:type="spellEnd"/>
+      <w:r>
+        <w:t xml:space="preserve"> is responsible for one clearly defined functionality.</w:t>
       </w:r>
     </w:p>
     <w:p>
@@ -11014,14 +11836,21 @@
       <w:r>
         <w:t xml:space="preserve">like </w:t>
       </w:r>
+      <w:proofErr w:type="spellStart"/>
       <w:r>
         <w:t>NotificationService</w:t>
       </w:r>
+      <w:proofErr w:type="spellEnd"/>
       <w:r>
         <w:t xml:space="preserve">, </w:t>
       </w:r>
-      <w:r>
-        <w:t>CalendarService are designed to allow extension without modifying core logic.</w:t>
+      <w:proofErr w:type="spellStart"/>
+      <w:r>
+        <w:t>CalendarService</w:t>
+      </w:r>
+      <w:proofErr w:type="spellEnd"/>
+      <w:r>
+        <w:t xml:space="preserve"> are designed to allow extension without modifying core logic.</w:t>
       </w:r>
     </w:p>
     <w:p>
@@ -11078,7 +11907,15 @@
         <w:t>Dependency Inversion Principle (DIP):</w:t>
       </w:r>
       <w:r>
-        <w:t xml:space="preserve"> High-level modules (SessionManager) depend on abstractions, not concrete implementations of services.</w:t>
+        <w:t xml:space="preserve"> High-level modules (</w:t>
+      </w:r>
+      <w:proofErr w:type="spellStart"/>
+      <w:r>
+        <w:t>SessionManager</w:t>
+      </w:r>
+      <w:proofErr w:type="spellEnd"/>
+      <w:r>
+        <w:t>) depend on abstractions, not concrete implementations of services.</w:t>
       </w:r>
     </w:p>
     <w:p>
@@ -11093,9 +11930,27 @@
         <w:rPr>
           <w:b/>
           <w:bCs/>
-          <w:color w:val="4C94D8" w:themeColor="text2" w:themeTint="80"/>
-        </w:rPr>
-        <w:t>3. GoF (Gang of Four) Patterns</w:t>
+          <w:color w:val="67B6EA" w:themeColor="text2" w:themeTint="80"/>
+        </w:rPr>
+        <w:t xml:space="preserve">3. </w:t>
+      </w:r>
+      <w:proofErr w:type="spellStart"/>
+      <w:r>
+        <w:rPr>
+          <w:b/>
+          <w:bCs/>
+          <w:color w:val="67B6EA" w:themeColor="text2" w:themeTint="80"/>
+        </w:rPr>
+        <w:t>GoF</w:t>
+      </w:r>
+      <w:proofErr w:type="spellEnd"/>
+      <w:r>
+        <w:rPr>
+          <w:b/>
+          <w:bCs/>
+          <w:color w:val="67B6EA" w:themeColor="text2" w:themeTint="80"/>
+        </w:rPr>
+        <w:t xml:space="preserve"> (Gang of Four) Patterns</w:t>
       </w:r>
     </w:p>
     <w:p>
@@ -11103,8 +11958,15 @@
         <w:ind w:left="735" w:firstLine="0"/>
       </w:pPr>
       <w:r>
-        <w:lastRenderedPageBreak/>
-        <w:t>Observer: The NotificationService observes booking changes and sends alerts to users when sessions are confirmed or cancelled.</w:t>
+        <w:t xml:space="preserve">Observer: The </w:t>
+      </w:r>
+      <w:proofErr w:type="spellStart"/>
+      <w:r>
+        <w:t>NotificationService</w:t>
+      </w:r>
+      <w:proofErr w:type="spellEnd"/>
+      <w:r>
+        <w:t xml:space="preserve"> observes booking changes and sends alerts to users when sessions are confirmed or cancelled.</w:t>
       </w:r>
     </w:p>
     <w:p>
@@ -11112,7 +11974,15 @@
         <w:ind w:left="735" w:firstLine="0"/>
       </w:pPr>
       <w:r>
-        <w:t>-Factory Method: Session creation is abstracted behind a method in SessionManager, allowing flexibility in how sessions are instantiated based on user type.</w:t>
+        <w:t xml:space="preserve">-Factory Method: Session creation is abstracted behind a method in </w:t>
+      </w:r>
+      <w:proofErr w:type="spellStart"/>
+      <w:r>
+        <w:t>SessionManager</w:t>
+      </w:r>
+      <w:proofErr w:type="spellEnd"/>
+      <w:r>
+        <w:t>, allowing flexibility in how sessions are instantiated based on user type.</w:t>
       </w:r>
     </w:p>
     <w:p>
@@ -11120,7 +11990,15 @@
         <w:ind w:left="735" w:firstLine="0"/>
       </w:pPr>
       <w:r>
-        <w:t>Strategy (Optional): Could be used to handle different types of notifications (email, SMS, push) without changing the NotificationService logic.</w:t>
+        <w:t xml:space="preserve">Strategy (Optional): Could be used to handle different types of notifications (email, SMS, push) without changing the </w:t>
+      </w:r>
+      <w:proofErr w:type="spellStart"/>
+      <w:r>
+        <w:t>NotificationService</w:t>
+      </w:r>
+      <w:proofErr w:type="spellEnd"/>
+      <w:r>
+        <w:t xml:space="preserve"> logic.</w:t>
       </w:r>
     </w:p>
     <w:p>
@@ -11129,14 +12007,14 @@
         <w:rPr>
           <w:b/>
           <w:bCs/>
-          <w:color w:val="4C94D8" w:themeColor="text2" w:themeTint="80"/>
-        </w:rPr>
-      </w:pPr>
-      <w:r>
-        <w:rPr>
-          <w:b/>
-          <w:bCs/>
-          <w:color w:val="4C94D8" w:themeColor="text2" w:themeTint="80"/>
+          <w:color w:val="67B6EA" w:themeColor="text2" w:themeTint="80"/>
+        </w:rPr>
+      </w:pPr>
+      <w:r>
+        <w:rPr>
+          <w:b/>
+          <w:bCs/>
+          <w:color w:val="67B6EA" w:themeColor="text2" w:themeTint="80"/>
         </w:rPr>
         <w:t>4. Microservices Design and Best Practices</w:t>
       </w:r>
@@ -11179,9 +12057,9 @@
       </w:pPr>
     </w:p>
     <w:sectPr>
-      <w:headerReference w:type="first" r:id="rId20"/>
+      <w:headerReference w:type="first" r:id="rId21"/>
       <w:pgSz w:w="12240" w:h="15840"/>
-      <w:pgMar w:top="714" w:right="243" w:bottom="722" w:left="1426" w:header="720" w:footer="720" w:gutter="0"/>
+      <w:pgMar w:top="1440" w:right="1080" w:bottom="1440" w:left="1080" w:header="720" w:footer="720" w:gutter="0"/>
       <w:cols w:space="720"/>
       <w:titlePg/>
       <w:docGrid w:linePitch="326"/>
@@ -18578,7 +19456,7 @@
     </w:pPr>
     <w:rPr>
       <w:rFonts w:asciiTheme="majorHAnsi" w:eastAsiaTheme="majorEastAsia" w:hAnsiTheme="majorHAnsi" w:cstheme="majorBidi"/>
-      <w:color w:val="0A2F40" w:themeColor="accent1" w:themeShade="7F"/>
+      <w:color w:val="021730" w:themeColor="accent1" w:themeShade="7F"/>
     </w:rPr>
   </w:style>
   <w:style w:type="paragraph" w:styleId="Heading4">
@@ -18601,7 +19479,7 @@
       <w:rFonts w:asciiTheme="majorHAnsi" w:eastAsiaTheme="majorEastAsia" w:hAnsiTheme="majorHAnsi" w:cstheme="majorBidi"/>
       <w:i/>
       <w:iCs/>
-      <w:color w:val="0F4761" w:themeColor="accent1" w:themeShade="BF"/>
+      <w:color w:val="032348" w:themeColor="accent1" w:themeShade="BF"/>
     </w:rPr>
   </w:style>
   <w:style w:type="character" w:default="1" w:styleId="DefaultParagraphFont">
@@ -18675,7 +19553,7 @@
       <w:rFonts w:asciiTheme="majorHAnsi" w:eastAsiaTheme="majorEastAsia" w:hAnsiTheme="majorHAnsi" w:cstheme="majorBidi"/>
       <w:i/>
       <w:iCs/>
-      <w:color w:val="0F4761" w:themeColor="accent1" w:themeShade="BF"/>
+      <w:color w:val="032348" w:themeColor="accent1" w:themeShade="BF"/>
     </w:rPr>
   </w:style>
   <w:style w:type="character" w:customStyle="1" w:styleId="Heading3Char">
@@ -18686,7 +19564,7 @@
     <w:rsid w:val="00A5374D"/>
     <w:rPr>
       <w:rFonts w:asciiTheme="majorHAnsi" w:eastAsiaTheme="majorEastAsia" w:hAnsiTheme="majorHAnsi" w:cstheme="majorBidi"/>
-      <w:color w:val="0A2F40" w:themeColor="accent1" w:themeShade="7F"/>
+      <w:color w:val="021730" w:themeColor="accent1" w:themeShade="7F"/>
     </w:rPr>
   </w:style>
   <w:style w:type="paragraph" w:styleId="ListParagraph">
@@ -18803,7 +19681,7 @@
     <w:rsid w:val="00F35318"/>
     <w:pPr>
       <w:pBdr>
-        <w:bottom w:val="single" w:sz="8" w:space="4" w:color="156082" w:themeColor="accent1"/>
+        <w:bottom w:val="single" w:sz="8" w:space="4" w:color="052F61" w:themeColor="accent1"/>
       </w:pBdr>
       <w:spacing w:after="300" w:line="240" w:lineRule="auto"/>
       <w:ind w:left="0" w:firstLine="0"/>
@@ -18811,7 +19689,7 @@
     </w:pPr>
     <w:rPr>
       <w:rFonts w:asciiTheme="majorHAnsi" w:eastAsiaTheme="majorEastAsia" w:hAnsiTheme="majorHAnsi" w:cstheme="majorBidi"/>
-      <w:color w:val="0A1D30" w:themeColor="text2" w:themeShade="BF"/>
+      <w:color w:val="0F486E" w:themeColor="text2" w:themeShade="BF"/>
       <w:spacing w:val="5"/>
       <w:kern w:val="28"/>
       <w:sz w:val="52"/>
@@ -18827,7 +19705,7 @@
     <w:rsid w:val="00F35318"/>
     <w:rPr>
       <w:rFonts w:asciiTheme="majorHAnsi" w:eastAsiaTheme="majorEastAsia" w:hAnsiTheme="majorHAnsi" w:cstheme="majorBidi"/>
-      <w:color w:val="0A1D30" w:themeColor="text2" w:themeShade="BF"/>
+      <w:color w:val="0F486E" w:themeColor="text2" w:themeShade="BF"/>
       <w:spacing w:val="5"/>
       <w:kern w:val="28"/>
       <w:sz w:val="52"/>
@@ -18909,9 +19787,9 @@
 </file>
 
 <file path=word/theme/theme1.xml><?xml version="1.0" encoding="utf-8"?>
-<a:theme xmlns:a="http://schemas.openxmlformats.org/drawingml/2006/main" name="Office Theme">
+<a:theme xmlns:a="http://schemas.openxmlformats.org/drawingml/2006/main" name="Slice">
   <a:themeElements>
-    <a:clrScheme name="Office">
+    <a:clrScheme name="Slice">
       <a:dk1>
         <a:sysClr val="windowText" lastClr="000000"/>
       </a:dk1>
@@ -18919,34 +19797,34 @@
         <a:sysClr val="window" lastClr="FFFFFF"/>
       </a:lt1>
       <a:dk2>
-        <a:srgbClr val="0E2841"/>
+        <a:srgbClr val="146194"/>
       </a:dk2>
       <a:lt2>
-        <a:srgbClr val="E8E8E8"/>
+        <a:srgbClr val="76DBF4"/>
       </a:lt2>
       <a:accent1>
-        <a:srgbClr val="156082"/>
+        <a:srgbClr val="052F61"/>
       </a:accent1>
       <a:accent2>
-        <a:srgbClr val="E97132"/>
+        <a:srgbClr val="A50E82"/>
       </a:accent2>
       <a:accent3>
-        <a:srgbClr val="196B24"/>
+        <a:srgbClr val="14967C"/>
       </a:accent3>
       <a:accent4>
-        <a:srgbClr val="0F9ED5"/>
+        <a:srgbClr val="6A9E1F"/>
       </a:accent4>
       <a:accent5>
-        <a:srgbClr val="A02B93"/>
+        <a:srgbClr val="E87D37"/>
       </a:accent5>
       <a:accent6>
-        <a:srgbClr val="4EA72E"/>
+        <a:srgbClr val="C62324"/>
       </a:accent6>
       <a:hlink>
-        <a:srgbClr val="467886"/>
+        <a:srgbClr val="0D2E46"/>
       </a:hlink>
       <a:folHlink>
-        <a:srgbClr val="96607D"/>
+        <a:srgbClr val="356A95"/>
       </a:folHlink>
     </a:clrScheme>
     <a:fontScheme name="Office">
@@ -19055,7 +19933,7 @@
         <a:font script="Tfng" typeface="Ebrima"/>
       </a:minorFont>
     </a:fontScheme>
-    <a:fmtScheme name="Office">
+    <a:fmtScheme name="Slice">
       <a:fillStyleLst>
         <a:solidFill>
           <a:schemeClr val="phClr"/>
@@ -19064,23 +19942,16 @@
           <a:gsLst>
             <a:gs pos="0">
               <a:schemeClr val="phClr">
+                <a:tint val="62000"/>
+                <a:hueMod val="94000"/>
+                <a:satMod val="140000"/>
                 <a:lumMod val="110000"/>
-                <a:satMod val="105000"/>
-                <a:tint val="67000"/>
-              </a:schemeClr>
-            </a:gs>
-            <a:gs pos="50000">
-              <a:schemeClr val="phClr">
-                <a:lumMod val="105000"/>
-                <a:satMod val="103000"/>
-                <a:tint val="73000"/>
               </a:schemeClr>
             </a:gs>
             <a:gs pos="100000">
               <a:schemeClr val="phClr">
-                <a:lumMod val="105000"/>
-                <a:satMod val="109000"/>
-                <a:tint val="81000"/>
+                <a:tint val="84000"/>
+                <a:satMod val="160000"/>
               </a:schemeClr>
             </a:gs>
           </a:gsLst>
@@ -19090,23 +19961,16 @@
           <a:gsLst>
             <a:gs pos="0">
               <a:schemeClr val="phClr">
-                <a:satMod val="103000"/>
-                <a:lumMod val="102000"/>
-                <a:tint val="94000"/>
-              </a:schemeClr>
-            </a:gs>
-            <a:gs pos="50000">
-              <a:schemeClr val="phClr">
-                <a:satMod val="110000"/>
-                <a:lumMod val="100000"/>
-                <a:shade val="100000"/>
+                <a:tint val="98000"/>
+                <a:hueMod val="94000"/>
+                <a:satMod val="130000"/>
+                <a:lumMod val="128000"/>
               </a:schemeClr>
             </a:gs>
             <a:gs pos="100000">
               <a:schemeClr val="phClr">
-                <a:lumMod val="99000"/>
-                <a:satMod val="120000"/>
-                <a:shade val="78000"/>
+                <a:shade val="94000"/>
+                <a:lumMod val="88000"/>
               </a:schemeClr>
             </a:gs>
           </a:gsLst>
@@ -19114,26 +19978,29 @@
         </a:gradFill>
       </a:fillStyleLst>
       <a:lnStyleLst>
-        <a:ln w="12700" cap="flat" cmpd="sng" algn="ctr">
+        <a:ln w="9525" cap="rnd" cmpd="sng" algn="ctr">
+          <a:solidFill>
+            <a:schemeClr val="phClr">
+              <a:tint val="76000"/>
+              <a:alpha val="60000"/>
+              <a:hueMod val="94000"/>
+            </a:schemeClr>
+          </a:solidFill>
+          <a:prstDash val="solid"/>
+        </a:ln>
+        <a:ln w="15875" cap="rnd" cmpd="sng" algn="ctr">
+          <a:solidFill>
+            <a:schemeClr val="phClr">
+              <a:hueMod val="94000"/>
+            </a:schemeClr>
+          </a:solidFill>
+          <a:prstDash val="solid"/>
+        </a:ln>
+        <a:ln w="28575" cap="rnd" cmpd="sng" algn="ctr">
           <a:solidFill>
             <a:schemeClr val="phClr"/>
           </a:solidFill>
           <a:prstDash val="solid"/>
-          <a:miter lim="800000"/>
-        </a:ln>
-        <a:ln w="19050" cap="flat" cmpd="sng" algn="ctr">
-          <a:solidFill>
-            <a:schemeClr val="phClr"/>
-          </a:solidFill>
-          <a:prstDash val="solid"/>
-          <a:miter lim="800000"/>
-        </a:ln>
-        <a:ln w="25400" cap="flat" cmpd="sng" algn="ctr">
-          <a:solidFill>
-            <a:schemeClr val="phClr"/>
-          </a:solidFill>
-          <a:prstDash val="solid"/>
-          <a:miter lim="800000"/>
         </a:ln>
       </a:lnStyleLst>
       <a:effectStyleLst>
@@ -19141,84 +20008,100 @@
           <a:effectLst/>
         </a:effectStyle>
         <a:effectStyle>
-          <a:effectLst/>
+          <a:effectLst>
+            <a:innerShdw blurRad="25400" dist="12700" dir="13500000">
+              <a:srgbClr val="000000">
+                <a:alpha val="45000"/>
+              </a:srgbClr>
+            </a:innerShdw>
+          </a:effectLst>
         </a:effectStyle>
         <a:effectStyle>
           <a:effectLst>
-            <a:outerShdw blurRad="57150" dist="19050" dir="5400000" algn="ctr" rotWithShape="0">
+            <a:outerShdw blurRad="50800" dist="38100" dir="5400000" rotWithShape="0">
               <a:srgbClr val="000000">
-                <a:alpha val="63000"/>
+                <a:alpha val="46000"/>
               </a:srgbClr>
             </a:outerShdw>
           </a:effectLst>
+          <a:scene3d>
+            <a:camera prst="orthographicFront">
+              <a:rot lat="0" lon="0" rev="0"/>
+            </a:camera>
+            <a:lightRig rig="threePt" dir="t"/>
+          </a:scene3d>
+          <a:sp3d prstMaterial="plastic">
+            <a:bevelT w="25400" h="25400"/>
+          </a:sp3d>
         </a:effectStyle>
       </a:effectStyleLst>
       <a:bgFillStyleLst>
         <a:solidFill>
           <a:schemeClr val="phClr"/>
         </a:solidFill>
-        <a:solidFill>
-          <a:schemeClr val="phClr">
-            <a:tint val="95000"/>
-            <a:satMod val="170000"/>
-          </a:schemeClr>
-        </a:solidFill>
+        <a:gradFill rotWithShape="1">
+          <a:gsLst>
+            <a:gs pos="10000">
+              <a:schemeClr val="phClr">
+                <a:tint val="97000"/>
+                <a:hueMod val="92000"/>
+                <a:satMod val="169000"/>
+                <a:lumMod val="164000"/>
+              </a:schemeClr>
+            </a:gs>
+            <a:gs pos="100000">
+              <a:schemeClr val="phClr">
+                <a:shade val="96000"/>
+                <a:satMod val="120000"/>
+                <a:lumMod val="90000"/>
+              </a:schemeClr>
+            </a:gs>
+          </a:gsLst>
+          <a:lin ang="6120000" scaled="1"/>
+        </a:gradFill>
         <a:gradFill rotWithShape="1">
           <a:gsLst>
             <a:gs pos="0">
               <a:schemeClr val="phClr">
-                <a:tint val="93000"/>
-                <a:satMod val="150000"/>
-                <a:shade val="98000"/>
-                <a:lumMod val="102000"/>
-              </a:schemeClr>
-            </a:gs>
-            <a:gs pos="50000">
-              <a:schemeClr val="phClr">
-                <a:tint val="98000"/>
-                <a:satMod val="130000"/>
-                <a:shade val="90000"/>
-                <a:lumMod val="103000"/>
+                <a:tint val="97000"/>
+                <a:hueMod val="92000"/>
+                <a:satMod val="169000"/>
+                <a:lumMod val="164000"/>
               </a:schemeClr>
             </a:gs>
             <a:gs pos="100000">
               <a:schemeClr val="phClr">
-                <a:shade val="63000"/>
+                <a:shade val="96000"/>
                 <a:satMod val="120000"/>
+                <a:lumMod val="90000"/>
               </a:schemeClr>
             </a:gs>
           </a:gsLst>
-          <a:lin ang="5400000" scaled="0"/>
+          <a:path path="circle">
+            <a:fillToRect b="100000"/>
+          </a:path>
         </a:gradFill>
       </a:bgFillStyleLst>
     </a:fmtScheme>
   </a:themeElements>
-  <a:objectDefaults>
-    <a:lnDef>
-      <a:spPr/>
-      <a:bodyPr/>
-      <a:lstStyle/>
-      <a:style>
-        <a:lnRef idx="2">
-          <a:schemeClr val="accent1"/>
-        </a:lnRef>
-        <a:fillRef idx="0">
-          <a:schemeClr val="accent1"/>
-        </a:fillRef>
-        <a:effectRef idx="1">
-          <a:schemeClr val="accent1"/>
-        </a:effectRef>
-        <a:fontRef idx="minor">
-          <a:schemeClr val="tx1"/>
-        </a:fontRef>
-      </a:style>
-    </a:lnDef>
-  </a:objectDefaults>
+  <a:objectDefaults/>
   <a:extraClrSchemeLst/>
   <a:extLst>
     <a:ext uri="{05A4C25C-085E-4340-85A3-A5531E510DB2}">
-      <thm15:themeFamily xmlns:thm15="http://schemas.microsoft.com/office/thememl/2012/main" name="Office Theme" id="{2E142A2C-CD16-42D6-873A-C26D2A0506FA}" vid="{1BDDFF52-6CD6-40A5-AB3C-68EB2F1E4D0A}"/>
+      <thm15:themeFamily xmlns:thm15="http://schemas.microsoft.com/office/thememl/2012/main" name="Slice" id="{0507925B-6AC9-4358-8E18-C330545D08F8}" vid="{13FEC7C6-62A9-40C4-99D2-581AACACAA2F}"/>
     </a:ext>
   </a:extLst>
 </a:theme>
+</file>
+
+<file path=customXml/item1.xml><?xml version="1.0" encoding="utf-8"?>
+<b:Sources xmlns:b="http://schemas.openxmlformats.org/officeDocument/2006/bibliography" xmlns="http://schemas.openxmlformats.org/officeDocument/2006/bibliography" SelectedStyle="\APASixthEditionOfficeOnline.xsl" StyleName="APA" Version="6"/>
+</file>
+
+<file path=customXml/itemProps1.xml><?xml version="1.0" encoding="utf-8"?>
+<ds:datastoreItem xmlns:ds="http://schemas.openxmlformats.org/officeDocument/2006/customXml" ds:itemID="{2398DD47-2D3E-43AD-9ECB-5FA334722C38}">
+  <ds:schemaRefs>
+    <ds:schemaRef ds:uri="http://schemas.openxmlformats.org/officeDocument/2006/bibliography"/>
+  </ds:schemaRefs>
+</ds:datastoreItem>
 </file>
</xml_diff>

<commit_message>
Updated Final Project Word document
</commit_message>
<xml_diff>
--- a/Word/Final_Project.docx
+++ b/Word/Final_Project.docx
@@ -94,7 +94,6 @@
                                   <w:color w:val="A50E82" w:themeColor="accent2"/>
                                 </w:rPr>
                               </w:pPr>
-                              <w:proofErr w:type="spellStart"/>
                               <w:r>
                                 <w:t>UU</w:t>
                               </w:r>
@@ -104,7 +103,6 @@
                                 </w:rPr>
                                 <w:t>Unsdfvbjsfdgfd</w:t>
                               </w:r>
-                              <w:proofErr w:type="spellEnd"/>
                             </w:p>
                           </w:txbxContent>
                         </wps:txbx>
@@ -1960,13 +1958,8 @@
       <w:pPr>
         <w:pStyle w:val="Heading1"/>
       </w:pPr>
-      <w:proofErr w:type="gramStart"/>
-      <w:r>
-        <w:t>Fully-Dressed</w:t>
-      </w:r>
-      <w:proofErr w:type="gramEnd"/>
-      <w:r>
-        <w:t xml:space="preserve"> Use Case Descriptions</w:t>
+      <w:r>
+        <w:t>Fully-Dressed Use Case Descriptions</w:t>
       </w:r>
     </w:p>
     <w:p>
@@ -2006,13 +1999,8 @@
       <w:pPr>
         <w:pStyle w:val="ListNumber"/>
       </w:pPr>
-      <w:proofErr w:type="gramStart"/>
-      <w:r>
-        <w:t>Student selects</w:t>
-      </w:r>
-      <w:proofErr w:type="gramEnd"/>
-      <w:r>
-        <w:t xml:space="preserve"> a tutor and time slot.</w:t>
+      <w:r>
+        <w:t>Student selects a tutor and time slot.</w:t>
       </w:r>
     </w:p>
     <w:p>
@@ -2072,15 +2060,7 @@
         </w:numPr>
       </w:pPr>
       <w:r>
-        <w:t xml:space="preserve">Student selects completed </w:t>
-      </w:r>
-      <w:proofErr w:type="gramStart"/>
-      <w:r>
-        <w:t>session</w:t>
-      </w:r>
-      <w:proofErr w:type="gramEnd"/>
-      <w:r>
-        <w:t>.</w:t>
+        <w:t>Student selects completed session.</w:t>
       </w:r>
     </w:p>
     <w:p>
@@ -2115,13 +2095,8 @@
           <w:numId w:val="33"/>
         </w:numPr>
       </w:pPr>
-      <w:proofErr w:type="gramStart"/>
-      <w:r>
-        <w:t>Tutor</w:t>
-      </w:r>
-      <w:proofErr w:type="gramEnd"/>
-      <w:r>
-        <w:t xml:space="preserve"> can view feedback later.</w:t>
+      <w:r>
+        <w:t>Tutor can view feedback later.</w:t>
       </w:r>
     </w:p>
     <w:p/>
@@ -2173,13 +2148,8 @@
       <w:pPr>
         <w:pStyle w:val="ListNumber"/>
       </w:pPr>
-      <w:proofErr w:type="gramStart"/>
-      <w:r>
-        <w:t>System</w:t>
-      </w:r>
-      <w:proofErr w:type="gramEnd"/>
-      <w:r>
-        <w:t xml:space="preserve"> saves updated slots in the database.</w:t>
+      <w:r>
+        <w:t>System saves updated slots in the database.</w:t>
       </w:r>
     </w:p>
     <w:p/>
@@ -2226,13 +2196,8 @@
           <w:numId w:val="34"/>
         </w:numPr>
       </w:pPr>
-      <w:proofErr w:type="gramStart"/>
-      <w:r>
-        <w:t>System</w:t>
-      </w:r>
-      <w:proofErr w:type="gramEnd"/>
-      <w:r>
-        <w:t xml:space="preserve"> verifies credentials using Authentication Service.</w:t>
+      <w:r>
+        <w:t>System verifies credentials using Authentication Service.</w:t>
       </w:r>
     </w:p>
     <w:p>
@@ -2243,21 +2208,8 @@
           <w:numId w:val="34"/>
         </w:numPr>
       </w:pPr>
-      <w:proofErr w:type="gramStart"/>
-      <w:r>
-        <w:t>User is</w:t>
-      </w:r>
-      <w:proofErr w:type="gramEnd"/>
-      <w:r>
-        <w:t xml:space="preserve"> granted access to </w:t>
-      </w:r>
-      <w:proofErr w:type="gramStart"/>
-      <w:r>
-        <w:t>dashboard</w:t>
-      </w:r>
-      <w:proofErr w:type="gramEnd"/>
-      <w:r>
-        <w:t>.</w:t>
+      <w:r>
+        <w:t>User is granted access to dashboard.</w:t>
       </w:r>
     </w:p>
     <w:p/>
@@ -2336,21 +2288,12 @@
           <w:bCs/>
         </w:rPr>
       </w:pPr>
-      <w:proofErr w:type="gramStart"/>
-      <w:r>
-        <w:rPr>
-          <w:b/>
-          <w:bCs/>
-        </w:rPr>
-        <w:t>Fully-Dressed</w:t>
-      </w:r>
-      <w:proofErr w:type="gramEnd"/>
-      <w:r>
-        <w:rPr>
-          <w:b/>
-          <w:bCs/>
-        </w:rPr>
-        <w:t xml:space="preserve"> Use Case </w:t>
+      <w:r>
+        <w:rPr>
+          <w:b/>
+          <w:bCs/>
+        </w:rPr>
+        <w:t xml:space="preserve">Fully-Dressed Use Case </w:t>
       </w:r>
       <w:r>
         <w:rPr>
@@ -2974,21 +2917,8 @@
         </w:rPr>
         <w:t xml:space="preserve"> </w:t>
       </w:r>
-      <w:proofErr w:type="gramStart"/>
-      <w:r>
-        <w:t>Student</w:t>
-      </w:r>
-      <w:proofErr w:type="gramEnd"/>
-      <w:r>
-        <w:t xml:space="preserve"> </w:t>
-      </w:r>
-      <w:proofErr w:type="gramStart"/>
-      <w:r>
-        <w:t>selects completed</w:t>
-      </w:r>
-      <w:proofErr w:type="gramEnd"/>
-      <w:r>
-        <w:t xml:space="preserve"> </w:t>
+      <w:r>
+        <w:t xml:space="preserve">Student selects completed </w:t>
       </w:r>
       <w:r>
         <w:t>sessions</w:t>
@@ -3067,15 +2997,7 @@
         <w:t xml:space="preserve"> </w:t>
       </w:r>
       <w:r>
-        <w:t xml:space="preserve">If feedback is not submitted, </w:t>
-      </w:r>
-      <w:proofErr w:type="gramStart"/>
-      <w:r>
-        <w:t>system</w:t>
-      </w:r>
-      <w:proofErr w:type="gramEnd"/>
-      <w:r>
-        <w:t xml:space="preserve"> will prompt a reminder later.</w:t>
+        <w:t>If feedback is not submitted, system will prompt a reminder later.</w:t>
       </w:r>
     </w:p>
     <w:p>
@@ -3312,15 +3234,7 @@
         <w:t xml:space="preserve"> </w:t>
       </w:r>
       <w:r>
-        <w:t xml:space="preserve">Availability is updated and reflected in </w:t>
-      </w:r>
-      <w:proofErr w:type="gramStart"/>
-      <w:r>
-        <w:t>system</w:t>
-      </w:r>
-      <w:proofErr w:type="gramEnd"/>
-      <w:r>
-        <w:t xml:space="preserve"> calendar.</w:t>
+        <w:t>Availability is updated and reflected in system calendar.</w:t>
       </w:r>
     </w:p>
     <w:p>
@@ -3379,13 +3293,8 @@
         </w:numPr>
         <w:ind w:left="90"/>
       </w:pPr>
-      <w:proofErr w:type="gramStart"/>
-      <w:r>
-        <w:t>System</w:t>
-      </w:r>
-      <w:proofErr w:type="gramEnd"/>
-      <w:r>
-        <w:t xml:space="preserve"> saves updated slots in the database.</w:t>
+      <w:r>
+        <w:t>System saves updated slots in the database.</w:t>
       </w:r>
     </w:p>
     <w:p>
@@ -3715,15 +3624,7 @@
         <w:t>Users are</w:t>
       </w:r>
       <w:r>
-        <w:t xml:space="preserve"> granted access to </w:t>
-      </w:r>
-      <w:proofErr w:type="gramStart"/>
-      <w:r>
-        <w:t>dashboard</w:t>
-      </w:r>
-      <w:proofErr w:type="gramEnd"/>
-      <w:r>
-        <w:t>.</w:t>
+        <w:t xml:space="preserve"> granted access to dashboard.</w:t>
       </w:r>
     </w:p>
     <w:p>
@@ -4066,23 +3967,7 @@
         <w:t xml:space="preserve"> </w:t>
       </w:r>
       <w:r>
-        <w:t xml:space="preserve">If </w:t>
-      </w:r>
-      <w:proofErr w:type="gramStart"/>
-      <w:r>
-        <w:t>sync</w:t>
-      </w:r>
-      <w:proofErr w:type="gramEnd"/>
-      <w:r>
-        <w:t xml:space="preserve"> fails, </w:t>
-      </w:r>
-      <w:proofErr w:type="gramStart"/>
-      <w:r>
-        <w:t>system</w:t>
-      </w:r>
-      <w:proofErr w:type="gramEnd"/>
-      <w:r>
-        <w:t xml:space="preserve"> retries or queues the sync.</w:t>
+        <w:t>If sync fails, system retries or queues the sync.</w:t>
       </w:r>
     </w:p>
     <w:p>
@@ -4158,6 +4043,9 @@
         <w:ind w:left="450" w:firstLine="0"/>
       </w:pPr>
       <w:r>
+        <w:rPr>
+          <w:noProof/>
+        </w:rPr>
         <w:drawing>
           <wp:inline distT="0" distB="0" distL="0" distR="0" wp14:anchorId="6055905E" wp14:editId="7D470231">
             <wp:extent cx="4636603" cy="5076825"/>
@@ -5456,10 +5344,10 @@
       </w:pPr>
       <w:r>
         <w:drawing>
-          <wp:inline distT="0" distB="0" distL="0" distR="0" wp14:anchorId="55197684" wp14:editId="77B94160">
-            <wp:extent cx="5048287" cy="3914804"/>
-            <wp:effectExtent l="0" t="0" r="0" b="9525"/>
-            <wp:docPr id="1815222732" name="Picture 1" descr="A diagram of a system&#10;&#10;AI-generated content may be incorrect."/>
+          <wp:inline distT="0" distB="0" distL="0" distR="0" wp14:anchorId="658BA185" wp14:editId="13F22733">
+            <wp:extent cx="6013904" cy="5458003"/>
+            <wp:effectExtent l="0" t="0" r="6350" b="0"/>
+            <wp:docPr id="352824461" name="Picture 1" descr="A diagram of a program&#10;&#10;AI-generated content may be incorrect."/>
             <wp:cNvGraphicFramePr>
               <a:graphicFrameLocks xmlns:a="http://schemas.openxmlformats.org/drawingml/2006/main" noChangeAspect="1"/>
             </wp:cNvGraphicFramePr>
@@ -5467,7 +5355,7 @@
               <a:graphicData uri="http://schemas.openxmlformats.org/drawingml/2006/picture">
                 <pic:pic xmlns:pic="http://schemas.openxmlformats.org/drawingml/2006/picture">
                   <pic:nvPicPr>
-                    <pic:cNvPr id="1815222732" name="Picture 1" descr="A diagram of a system&#10;&#10;AI-generated content may be incorrect."/>
+                    <pic:cNvPr id="352824461" name="Picture 1" descr="A diagram of a program&#10;&#10;AI-generated content may be incorrect."/>
                     <pic:cNvPicPr/>
                   </pic:nvPicPr>
                   <pic:blipFill>
@@ -5479,7 +5367,7 @@
                   <pic:spPr>
                     <a:xfrm>
                       <a:off x="0" y="0"/>
-                      <a:ext cx="5048287" cy="3914804"/>
+                      <a:ext cx="6023213" cy="5466451"/>
                     </a:xfrm>
                     <a:prstGeom prst="rect">
                       <a:avLst/>
@@ -5496,27 +5384,19 @@
       <w:pPr>
         <w:spacing w:after="160" w:line="278" w:lineRule="auto"/>
         <w:ind w:left="450" w:firstLine="0"/>
-        <w:rPr>
-          <w:b/>
-          <w:bCs/>
-        </w:rPr>
-      </w:pPr>
-    </w:p>
-    <w:p>
-      <w:pPr>
-        <w:spacing w:after="160" w:line="278" w:lineRule="auto"/>
-        <w:ind w:left="450" w:firstLine="0"/>
-        <w:rPr>
-          <w:b/>
-          <w:bCs/>
-        </w:rPr>
-      </w:pPr>
-      <w:r>
-        <w:rPr>
-          <w:b/>
-          <w:bCs/>
-        </w:rPr>
-        <w:t>Class Diagram Rationale - Academic Support Platform System</w:t>
+      </w:pPr>
+    </w:p>
+    <w:p>
+      <w:pPr>
+        <w:pStyle w:val="Heading1"/>
+        <w:numPr>
+          <w:ilvl w:val="0"/>
+          <w:numId w:val="36"/>
+        </w:numPr>
+        <w:jc w:val="center"/>
+      </w:pPr>
+      <w:r>
+        <w:t>UML Class Diagram</w:t>
       </w:r>
     </w:p>
     <w:p>
@@ -5608,6 +5488,7 @@
               <w:ind w:left="450" w:firstLine="0"/>
             </w:pPr>
             <w:r>
+              <w:lastRenderedPageBreak/>
               <w:t>Student ID Card</w:t>
             </w:r>
           </w:p>
@@ -5740,7 +5621,6 @@
               <w:ind w:left="450" w:firstLine="0"/>
             </w:pPr>
             <w:r>
-              <w:lastRenderedPageBreak/>
               <w:t>Calendar Integration</w:t>
             </w:r>
           </w:p>
@@ -5988,11 +5868,9 @@
               <w:spacing w:after="160" w:line="278" w:lineRule="auto"/>
               <w:ind w:left="450" w:firstLine="0"/>
             </w:pPr>
-            <w:proofErr w:type="spellStart"/>
             <w:r>
               <w:t>AuthenticationService</w:t>
             </w:r>
-            <w:proofErr w:type="spellEnd"/>
           </w:p>
         </w:tc>
         <w:tc>
@@ -6067,15 +5945,7 @@
         <w:ind w:left="450" w:firstLine="0"/>
       </w:pPr>
       <w:r>
-        <w:t>Shared methods include `login`, `logout`, and `</w:t>
-      </w:r>
-      <w:proofErr w:type="spellStart"/>
-      <w:r>
-        <w:t>viewSchedule</w:t>
-      </w:r>
-      <w:proofErr w:type="spellEnd"/>
-      <w:r>
-        <w:t>`. Each subclass may override or extend behavior such as booking, managing availability, or viewing feedback.</w:t>
+        <w:t>Shared methods include `login`, `logout`, and `viewSchedule`. Each subclass may override or extend behavior such as booking, managing availability, or viewing feedback.</w:t>
       </w:r>
     </w:p>
     <w:p>
@@ -6112,26 +5982,6 @@
     </w:p>
     <w:p>
       <w:pPr>
-        <w:pStyle w:val="Heading1"/>
-        <w:numPr>
-          <w:ilvl w:val="0"/>
-          <w:numId w:val="36"/>
-        </w:numPr>
-        <w:jc w:val="center"/>
-      </w:pPr>
-      <w:r>
-        <w:lastRenderedPageBreak/>
-        <w:t xml:space="preserve">UML </w:t>
-      </w:r>
-      <w:r>
-        <w:t xml:space="preserve">Class </w:t>
-      </w:r>
-      <w:r>
-        <w:t>Diagram</w:t>
-      </w:r>
-    </w:p>
-    <w:p>
-      <w:pPr>
         <w:spacing w:after="160" w:line="278" w:lineRule="auto"/>
         <w:ind w:left="450" w:firstLine="0"/>
       </w:pPr>
@@ -6139,6 +5989,7 @@
         <w:rPr>
           <w:noProof/>
         </w:rPr>
+        <w:lastRenderedPageBreak/>
         <w:drawing>
           <wp:inline distT="0" distB="0" distL="0" distR="0" wp14:anchorId="5501A1F6" wp14:editId="530E7761">
             <wp:extent cx="6301105" cy="5715000"/>
@@ -6215,6 +6066,9 @@
         <w:ind w:left="450" w:firstLine="0"/>
       </w:pPr>
       <w:r>
+        <w:rPr>
+          <w:noProof/>
+        </w:rPr>
         <w:drawing>
           <wp:inline distT="0" distB="0" distL="0" distR="0" wp14:anchorId="738B300F" wp14:editId="2FF573D9">
             <wp:extent cx="6184392" cy="5096510"/>
@@ -6284,15 +6138,7 @@
     </w:p>
     <w:p>
       <w:r>
-        <w:t xml:space="preserve">The process begins in the Created </w:t>
-      </w:r>
-      <w:proofErr w:type="gramStart"/>
-      <w:r>
-        <w:t>state</w:t>
-      </w:r>
-      <w:proofErr w:type="gramEnd"/>
-      <w:r>
-        <w:t>, where a session is initially defined with a tutor, student, and time slot. Once availability is confirmed and the session is booked, it transitions to the Scheduled state.</w:t>
+        <w:t>The process begins in the Created state, where a session is initially defined with a tutor, student, and time slot. Once availability is confirmed and the session is booked, it transitions to the Scheduled state.</w:t>
       </w:r>
     </w:p>
     <w:p>
@@ -6308,39 +6154,7 @@
     <w:p>
       <w:r>
         <w:lastRenderedPageBreak/>
-        <w:t xml:space="preserve">If a session is canceled before it starts, it transitions to the Canceled state. Each transition is triggered by events like </w:t>
-      </w:r>
-      <w:proofErr w:type="gramStart"/>
-      <w:r>
-        <w:t>book(</w:t>
-      </w:r>
-      <w:proofErr w:type="gramEnd"/>
-      <w:r>
-        <w:t xml:space="preserve">), </w:t>
-      </w:r>
-      <w:proofErr w:type="gramStart"/>
-      <w:r>
-        <w:t>join(</w:t>
-      </w:r>
-      <w:proofErr w:type="gramEnd"/>
-      <w:r>
-        <w:t xml:space="preserve">), </w:t>
-      </w:r>
-      <w:proofErr w:type="gramStart"/>
-      <w:r>
-        <w:t>complete(</w:t>
-      </w:r>
-      <w:proofErr w:type="gramEnd"/>
-      <w:r>
-        <w:t xml:space="preserve">), or </w:t>
-      </w:r>
-      <w:proofErr w:type="gramStart"/>
-      <w:r>
-        <w:t>cancel(</w:t>
-      </w:r>
-      <w:proofErr w:type="gramEnd"/>
-      <w:r>
-        <w:t>).</w:t>
+        <w:t>If a session is canceled before it starts, it transitions to the Canceled state. Each transition is triggered by events like book(), join(), complete(), or cancel().</w:t>
       </w:r>
     </w:p>
     <w:p>
@@ -6352,26 +6166,13 @@
         </w:rPr>
       </w:pPr>
       <w:r>
-        <w:t xml:space="preserve">This diagram helps clarify how the session entity behaves in response to </w:t>
-      </w:r>
-      <w:proofErr w:type="gramStart"/>
-      <w:r>
-        <w:t>user</w:t>
-      </w:r>
-      <w:proofErr w:type="gramEnd"/>
-      <w:r>
-        <w:t xml:space="preserve"> and system actions —</w:t>
-      </w:r>
-      <w:proofErr w:type="gramStart"/>
+        <w:t>This diagram helps clarify how the session entity behaves in response to user and system actions —</w:t>
+      </w:r>
       <w:r>
         <w:t xml:space="preserve">by </w:t>
       </w:r>
       <w:r>
-        <w:t xml:space="preserve"> capturing</w:t>
-      </w:r>
-      <w:proofErr w:type="gramEnd"/>
-      <w:r>
-        <w:t xml:space="preserve"> its valid states and transitions throughout its lifecycle</w:t>
+        <w:t xml:space="preserve"> capturing its valid states and transitions throughout its lifecycle</w:t>
       </w:r>
     </w:p>
     <w:p>
@@ -6485,15 +6286,7 @@
         <w:ind w:left="0"/>
       </w:pPr>
       <w:r>
-        <w:t xml:space="preserve">It begins with the </w:t>
-      </w:r>
-      <w:proofErr w:type="gramStart"/>
-      <w:r>
-        <w:t>student</w:t>
-      </w:r>
-      <w:proofErr w:type="gramEnd"/>
-      <w:r>
-        <w:t xml:space="preserve"> logging in and browsing available tutors. Once a tutor is selected, the student chooses an available time slot and submits a booking request.</w:t>
+        <w:t>It begins with the student logging in and browsing available tutors. Once a tutor is selected, the student chooses an available time slot and submits a booking request.</w:t>
       </w:r>
     </w:p>
     <w:p>
@@ -6521,10 +6314,7 @@
         <w:ind w:left="0"/>
       </w:pPr>
       <w:r>
-        <w:t>Swim lanes</w:t>
-      </w:r>
-      <w:r>
-        <w:t xml:space="preserve"> are used to clearly separate responsibilities between the student, the system, and external services like Calendar and Notification.</w:t>
+        <w:t>Swim lanes are used to clearly separate responsibilities between the student, the system, and external services like Calendar and Notification.</w:t>
       </w:r>
     </w:p>
     <w:p>
@@ -6567,14 +6357,11 @@
         <w:ind w:left="0" w:firstLine="0"/>
       </w:pPr>
       <w:r>
-        <w:rPr>
-          <w:noProof/>
-        </w:rPr>
         <w:drawing>
-          <wp:inline distT="0" distB="0" distL="0" distR="0" wp14:anchorId="6C075295" wp14:editId="26603198">
-            <wp:extent cx="6315607" cy="5332730"/>
-            <wp:effectExtent l="0" t="0" r="9525" b="1270"/>
-            <wp:docPr id="491278372" name="Picture 21" descr="A screenshot of a diagram&#10;&#10;AI-generated content may be incorrect."/>
+          <wp:inline distT="0" distB="0" distL="0" distR="0" wp14:anchorId="526C83F1" wp14:editId="0958FA60">
+            <wp:extent cx="6400800" cy="5291455"/>
+            <wp:effectExtent l="0" t="0" r="0" b="4445"/>
+            <wp:docPr id="474548479" name="Picture 1" descr="A screenshot of a computer&#10;&#10;AI-generated content may be incorrect."/>
             <wp:cNvGraphicFramePr>
               <a:graphicFrameLocks xmlns:a="http://schemas.openxmlformats.org/drawingml/2006/main" noChangeAspect="1"/>
             </wp:cNvGraphicFramePr>
@@ -6582,36 +6369,23 @@
               <a:graphicData uri="http://schemas.openxmlformats.org/drawingml/2006/picture">
                 <pic:pic xmlns:pic="http://schemas.openxmlformats.org/drawingml/2006/picture">
                   <pic:nvPicPr>
-                    <pic:cNvPr id="491278372" name="Picture 21" descr="A screenshot of a diagram&#10;&#10;AI-generated content may be incorrect."/>
-                    <pic:cNvPicPr>
-                      <a:picLocks noChangeAspect="1" noChangeArrowheads="1"/>
-                    </pic:cNvPicPr>
+                    <pic:cNvPr id="474548479" name="Picture 1" descr="A screenshot of a computer&#10;&#10;AI-generated content may be incorrect."/>
+                    <pic:cNvPicPr/>
                   </pic:nvPicPr>
                   <pic:blipFill>
-                    <a:blip r:embed="rId17">
-                      <a:extLst>
-                        <a:ext uri="{28A0092B-C50C-407E-A947-70E740481C1C}">
-                          <a14:useLocalDpi xmlns:a14="http://schemas.microsoft.com/office/drawing/2010/main" val="0"/>
-                        </a:ext>
-                      </a:extLst>
-                    </a:blip>
-                    <a:srcRect/>
+                    <a:blip r:embed="rId17"/>
                     <a:stretch>
                       <a:fillRect/>
                     </a:stretch>
                   </pic:blipFill>
-                  <pic:spPr bwMode="auto">
+                  <pic:spPr>
                     <a:xfrm>
                       <a:off x="0" y="0"/>
-                      <a:ext cx="6340385" cy="5353652"/>
+                      <a:ext cx="6400800" cy="5291455"/>
                     </a:xfrm>
                     <a:prstGeom prst="rect">
                       <a:avLst/>
                     </a:prstGeom>
-                    <a:noFill/>
-                    <a:ln>
-                      <a:noFill/>
-                    </a:ln>
                   </pic:spPr>
                 </pic:pic>
               </a:graphicData>
@@ -6627,15 +6401,7 @@
       </w:pPr>
       <w:r>
         <w:lastRenderedPageBreak/>
-        <w:t xml:space="preserve">Another example of </w:t>
-      </w:r>
-      <w:proofErr w:type="gramStart"/>
-      <w:r>
-        <w:t>UML</w:t>
-      </w:r>
-      <w:proofErr w:type="gramEnd"/>
-      <w:r>
-        <w:t xml:space="preserve"> Activity Diagram.</w:t>
+        <w:t>Another example of UML Activity Diagram.</w:t>
       </w:r>
     </w:p>
     <w:p>
@@ -6831,23 +6597,8 @@
         </w:numPr>
         <w:spacing w:after="160" w:line="278" w:lineRule="auto"/>
       </w:pPr>
-      <w:proofErr w:type="spellStart"/>
-      <w:proofErr w:type="gramStart"/>
-      <w:r>
-        <w:t>validateCredentials</w:t>
-      </w:r>
-      <w:proofErr w:type="spellEnd"/>
-      <w:r>
-        <w:t>(</w:t>
-      </w:r>
-      <w:proofErr w:type="spellStart"/>
-      <w:proofErr w:type="gramEnd"/>
-      <w:r>
-        <w:t>userId</w:t>
-      </w:r>
-      <w:proofErr w:type="spellEnd"/>
-      <w:r>
-        <w:t>, password)</w:t>
+      <w:r>
+        <w:t>validateCredentials(userId, password)</w:t>
       </w:r>
     </w:p>
     <w:p>
@@ -6889,13 +6640,9 @@
         </w:numPr>
         <w:spacing w:after="160" w:line="278" w:lineRule="auto"/>
       </w:pPr>
-      <w:proofErr w:type="spellStart"/>
-      <w:proofErr w:type="gramStart"/>
       <w:r>
         <w:t>AuthenticationService</w:t>
       </w:r>
-      <w:proofErr w:type="spellEnd"/>
-      <w:proofErr w:type="gramEnd"/>
     </w:p>
     <w:p>
       <w:pPr>
@@ -6905,13 +6652,9 @@
         </w:numPr>
         <w:spacing w:after="160" w:line="278" w:lineRule="auto"/>
       </w:pPr>
-      <w:proofErr w:type="spellStart"/>
-      <w:proofErr w:type="gramStart"/>
       <w:r>
         <w:t>SessionManagement</w:t>
       </w:r>
-      <w:proofErr w:type="spellEnd"/>
-      <w:proofErr w:type="gramEnd"/>
     </w:p>
     <w:p>
       <w:pPr>
@@ -6976,18 +6719,8 @@
         </w:numPr>
         <w:spacing w:after="160" w:line="278" w:lineRule="auto"/>
       </w:pPr>
-      <w:proofErr w:type="spellStart"/>
-      <w:proofErr w:type="gramStart"/>
-      <w:r>
-        <w:t>checkAvailability</w:t>
-      </w:r>
-      <w:proofErr w:type="spellEnd"/>
-      <w:r>
-        <w:t>(</w:t>
-      </w:r>
-      <w:proofErr w:type="gramEnd"/>
-      <w:r>
-        <w:t>)</w:t>
+      <w:r>
+        <w:t>checkAvailability()</w:t>
       </w:r>
     </w:p>
     <w:p>
@@ -6998,18 +6731,8 @@
         </w:numPr>
         <w:spacing w:after="160" w:line="278" w:lineRule="auto"/>
       </w:pPr>
-      <w:proofErr w:type="spellStart"/>
-      <w:proofErr w:type="gramStart"/>
-      <w:r>
-        <w:t>sendNotification</w:t>
-      </w:r>
-      <w:proofErr w:type="spellEnd"/>
-      <w:r>
-        <w:t>(</w:t>
-      </w:r>
-      <w:proofErr w:type="gramEnd"/>
-      <w:r>
-        <w:t>)</w:t>
+      <w:r>
+        <w:t>sendNotification()</w:t>
       </w:r>
     </w:p>
     <w:p>
@@ -7020,18 +6743,8 @@
         </w:numPr>
         <w:spacing w:after="160" w:line="278" w:lineRule="auto"/>
       </w:pPr>
-      <w:proofErr w:type="spellStart"/>
-      <w:proofErr w:type="gramStart"/>
-      <w:r>
-        <w:t>syncSession</w:t>
-      </w:r>
-      <w:proofErr w:type="spellEnd"/>
-      <w:r>
-        <w:t>(</w:t>
-      </w:r>
-      <w:proofErr w:type="gramEnd"/>
-      <w:r>
-        <w:t>)</w:t>
+      <w:r>
+        <w:t>syncSession()</w:t>
       </w:r>
     </w:p>
     <w:p>
@@ -7042,18 +6755,8 @@
         </w:numPr>
         <w:spacing w:after="160" w:line="278" w:lineRule="auto"/>
       </w:pPr>
-      <w:proofErr w:type="spellStart"/>
-      <w:proofErr w:type="gramStart"/>
-      <w:r>
-        <w:t>storeFeedback</w:t>
-      </w:r>
-      <w:proofErr w:type="spellEnd"/>
-      <w:r>
-        <w:t>(</w:t>
-      </w:r>
-      <w:proofErr w:type="gramEnd"/>
-      <w:r>
-        <w:t>)</w:t>
+      <w:r>
+        <w:t>storeFeedback()</w:t>
       </w:r>
     </w:p>
     <w:p>
@@ -7199,18 +6902,8 @@
         </w:numPr>
         <w:spacing w:after="160" w:line="278" w:lineRule="auto"/>
       </w:pPr>
-      <w:proofErr w:type="spellStart"/>
-      <w:proofErr w:type="gramStart"/>
-      <w:r>
-        <w:t>checkAvailability</w:t>
-      </w:r>
-      <w:proofErr w:type="spellEnd"/>
-      <w:r>
-        <w:t>(</w:t>
-      </w:r>
-      <w:proofErr w:type="gramEnd"/>
-      <w:r>
-        <w:t>)</w:t>
+      <w:r>
+        <w:t>checkAvailability()</w:t>
       </w:r>
     </w:p>
     <w:p>
@@ -7304,18 +6997,8 @@
         </w:numPr>
         <w:spacing w:after="160" w:line="278" w:lineRule="auto"/>
       </w:pPr>
-      <w:proofErr w:type="spellStart"/>
-      <w:proofErr w:type="gramStart"/>
-      <w:r>
-        <w:t>sendNotification</w:t>
-      </w:r>
-      <w:proofErr w:type="spellEnd"/>
-      <w:r>
-        <w:t>(</w:t>
-      </w:r>
-      <w:proofErr w:type="gramEnd"/>
-      <w:r>
-        <w:t>)</w:t>
+      <w:r>
+        <w:t>sendNotification()</w:t>
       </w:r>
     </w:p>
     <w:p>
@@ -7400,18 +7083,8 @@
         </w:numPr>
         <w:spacing w:after="160" w:line="278" w:lineRule="auto"/>
       </w:pPr>
-      <w:proofErr w:type="spellStart"/>
-      <w:proofErr w:type="gramStart"/>
-      <w:r>
-        <w:t>storeFeedback</w:t>
-      </w:r>
-      <w:proofErr w:type="spellEnd"/>
-      <w:r>
-        <w:t>(</w:t>
-      </w:r>
-      <w:proofErr w:type="gramEnd"/>
-      <w:r>
-        <w:t>)</w:t>
+      <w:r>
+        <w:t>storeFeedback()</w:t>
       </w:r>
     </w:p>
     <w:p>
@@ -7517,18 +7190,8 @@
         </w:numPr>
         <w:spacing w:after="160" w:line="278" w:lineRule="auto"/>
       </w:pPr>
-      <w:proofErr w:type="spellStart"/>
-      <w:proofErr w:type="gramStart"/>
-      <w:r>
-        <w:t>syncSession</w:t>
-      </w:r>
-      <w:proofErr w:type="spellEnd"/>
-      <w:r>
-        <w:t>(</w:t>
-      </w:r>
-      <w:proofErr w:type="gramEnd"/>
-      <w:r>
-        <w:t>)</w:t>
+      <w:r>
+        <w:t>syncSession()</w:t>
       </w:r>
     </w:p>
     <w:p>
@@ -7622,18 +7285,8 @@
         </w:numPr>
         <w:spacing w:after="160" w:line="278" w:lineRule="auto"/>
       </w:pPr>
-      <w:proofErr w:type="spellStart"/>
-      <w:proofErr w:type="gramStart"/>
-      <w:r>
-        <w:t>validateCredentials</w:t>
-      </w:r>
-      <w:proofErr w:type="spellEnd"/>
-      <w:r>
-        <w:t>(</w:t>
-      </w:r>
-      <w:proofErr w:type="gramEnd"/>
-      <w:r>
-        <w:t>email, password)</w:t>
+      <w:r>
+        <w:t>validateCredentials(email, password)</w:t>
       </w:r>
     </w:p>
     <w:p>
@@ -7719,18 +7372,8 @@
         </w:numPr>
         <w:spacing w:after="160" w:line="278" w:lineRule="auto"/>
       </w:pPr>
-      <w:proofErr w:type="spellStart"/>
-      <w:proofErr w:type="gramStart"/>
-      <w:r>
-        <w:t>storeSession</w:t>
-      </w:r>
-      <w:proofErr w:type="spellEnd"/>
-      <w:r>
-        <w:t>(</w:t>
-      </w:r>
-      <w:proofErr w:type="gramEnd"/>
-      <w:r>
-        <w:t>)</w:t>
+      <w:r>
+        <w:t>storeSession()</w:t>
       </w:r>
     </w:p>
     <w:p>
@@ -7741,18 +7384,8 @@
         </w:numPr>
         <w:spacing w:after="160" w:line="278" w:lineRule="auto"/>
       </w:pPr>
-      <w:proofErr w:type="spellStart"/>
-      <w:proofErr w:type="gramStart"/>
-      <w:r>
-        <w:t>saveFeedback</w:t>
-      </w:r>
-      <w:proofErr w:type="spellEnd"/>
-      <w:r>
-        <w:t>(</w:t>
-      </w:r>
-      <w:proofErr w:type="gramEnd"/>
-      <w:r>
-        <w:t>)</w:t>
+      <w:r>
+        <w:t>saveFeedback()</w:t>
       </w:r>
     </w:p>
     <w:p>
@@ -7837,25 +7470,7 @@
         <w:spacing w:after="160" w:line="278" w:lineRule="auto"/>
       </w:pPr>
       <w:r>
-        <w:t xml:space="preserve">Calls </w:t>
-      </w:r>
-      <w:proofErr w:type="spellStart"/>
-      <w:proofErr w:type="gramStart"/>
-      <w:r>
-        <w:t>validateCredentials</w:t>
-      </w:r>
-      <w:proofErr w:type="spellEnd"/>
-      <w:r>
-        <w:t>(</w:t>
-      </w:r>
-      <w:proofErr w:type="spellStart"/>
-      <w:proofErr w:type="gramEnd"/>
-      <w:r>
-        <w:t>userId</w:t>
-      </w:r>
-      <w:proofErr w:type="spellEnd"/>
-      <w:r>
-        <w:t>, password) to authenticate users</w:t>
+        <w:t>Calls validateCredentials(userId, password) to authenticate users</w:t>
       </w:r>
     </w:p>
     <w:p>
@@ -7923,23 +7538,7 @@
         <w:spacing w:after="160" w:line="278" w:lineRule="auto"/>
       </w:pPr>
       <w:r>
-        <w:t xml:space="preserve">Sends </w:t>
-      </w:r>
-      <w:proofErr w:type="spellStart"/>
-      <w:r>
-        <w:t>checkAvailability</w:t>
-      </w:r>
-      <w:proofErr w:type="spellEnd"/>
-      <w:r>
-        <w:t>(</w:t>
-      </w:r>
-      <w:proofErr w:type="spellStart"/>
-      <w:r>
-        <w:t>slotID</w:t>
-      </w:r>
-      <w:proofErr w:type="spellEnd"/>
-      <w:r>
-        <w:t>) to confirm tutor availability during booking</w:t>
+        <w:t>Sends checkAvailability(slotID) to confirm tutor availability during booking</w:t>
       </w:r>
     </w:p>
     <w:p>
@@ -7967,15 +7566,7 @@
         <w:spacing w:after="160" w:line="278" w:lineRule="auto"/>
       </w:pPr>
       <w:r>
-        <w:t xml:space="preserve">Calls </w:t>
-      </w:r>
-      <w:proofErr w:type="spellStart"/>
-      <w:r>
-        <w:t>syncSession</w:t>
-      </w:r>
-      <w:proofErr w:type="spellEnd"/>
-      <w:r>
-        <w:t>(session) to update the user’s external calendar</w:t>
+        <w:t>Calls syncSession(session) to update the user’s external calendar</w:t>
       </w:r>
     </w:p>
     <w:p>
@@ -8003,23 +7594,7 @@
         <w:spacing w:after="160" w:line="278" w:lineRule="auto"/>
       </w:pPr>
       <w:r>
-        <w:t xml:space="preserve">Delegates </w:t>
-      </w:r>
-      <w:proofErr w:type="spellStart"/>
-      <w:r>
-        <w:t>storeFeedback</w:t>
-      </w:r>
-      <w:proofErr w:type="spellEnd"/>
-      <w:r>
-        <w:t>(</w:t>
-      </w:r>
-      <w:proofErr w:type="spellStart"/>
-      <w:r>
-        <w:t>feedbackData</w:t>
-      </w:r>
-      <w:proofErr w:type="spellEnd"/>
-      <w:r>
-        <w:t>) after session completion and user submission</w:t>
+        <w:t>Delegates storeFeedback(feedbackData) after session completion and user submission</w:t>
       </w:r>
     </w:p>
     <w:p>
@@ -8047,15 +7622,7 @@
         <w:spacing w:after="160" w:line="278" w:lineRule="auto"/>
       </w:pPr>
       <w:r>
-        <w:t xml:space="preserve">Sends </w:t>
-      </w:r>
-      <w:proofErr w:type="spellStart"/>
-      <w:r>
-        <w:t>sendNotification</w:t>
-      </w:r>
-      <w:proofErr w:type="spellEnd"/>
-      <w:r>
-        <w:t>(message) to alert users of confirmations or changes</w:t>
+        <w:t>Sends sendNotification(message) to alert users of confirmations or changes</w:t>
       </w:r>
     </w:p>
     <w:p>
@@ -8083,20 +7650,7 @@
         <w:spacing w:after="160" w:line="278" w:lineRule="auto"/>
       </w:pPr>
       <w:r>
-        <w:t xml:space="preserve">Stores session data via </w:t>
-      </w:r>
-      <w:proofErr w:type="spellStart"/>
-      <w:proofErr w:type="gramStart"/>
-      <w:r>
-        <w:t>storeSession</w:t>
-      </w:r>
-      <w:proofErr w:type="spellEnd"/>
-      <w:r>
-        <w:t>(</w:t>
-      </w:r>
-      <w:proofErr w:type="gramEnd"/>
-      <w:r>
-        <w:t>)</w:t>
+        <w:t>Stores session data via storeSession()</w:t>
       </w:r>
     </w:p>
     <w:p>
@@ -8124,20 +7678,7 @@
         <w:spacing w:after="160" w:line="278" w:lineRule="auto"/>
       </w:pPr>
       <w:r>
-        <w:t xml:space="preserve">Persists feedback records through </w:t>
-      </w:r>
-      <w:proofErr w:type="spellStart"/>
-      <w:proofErr w:type="gramStart"/>
-      <w:r>
-        <w:t>saveFeedback</w:t>
-      </w:r>
-      <w:proofErr w:type="spellEnd"/>
-      <w:r>
-        <w:t>(</w:t>
-      </w:r>
-      <w:proofErr w:type="gramEnd"/>
-      <w:r>
-        <w:t>)</w:t>
+        <w:t>Persists feedback records through saveFeedback()</w:t>
       </w:r>
     </w:p>
     <w:p>
@@ -9050,23 +8591,7 @@
                 <w:rFonts w:ascii="Cambria" w:eastAsia="MS Mincho" w:hAnsi="Cambria" w:cs="Times New Roman"/>
                 <w:color w:val="auto"/>
               </w:rPr>
-              <w:t>Calendar/</w:t>
-            </w:r>
-            <w:proofErr w:type="spellStart"/>
-            <w:r>
-              <w:rPr>
-                <w:rFonts w:ascii="Cambria" w:eastAsia="MS Mincho" w:hAnsi="Cambria" w:cs="Times New Roman"/>
-                <w:color w:val="auto"/>
-              </w:rPr>
-              <w:t>Notif</w:t>
-            </w:r>
-            <w:proofErr w:type="spellEnd"/>
-            <w:r>
-              <w:rPr>
-                <w:rFonts w:ascii="Cambria" w:eastAsia="MS Mincho" w:hAnsi="Cambria" w:cs="Times New Roman"/>
-                <w:color w:val="auto"/>
-              </w:rPr>
-              <w:t xml:space="preserve"> API</w:t>
+              <w:t>Calendar/Notif API</w:t>
             </w:r>
           </w:p>
         </w:tc>
@@ -9487,23 +9012,8 @@
           <w:szCs w:val="26"/>
           <w14:ligatures w14:val="none"/>
         </w:rPr>
-        <w:t xml:space="preserve">a. </w:t>
-      </w:r>
-      <w:proofErr w:type="gramStart"/>
-      <w:r>
-        <w:rPr>
-          <w:rFonts w:eastAsia="MS Gothic" w:cs="Times New Roman"/>
-          <w:b/>
-          <w:bCs/>
-          <w:color w:val="4F81BD"/>
-          <w:kern w:val="0"/>
-          <w:sz w:val="26"/>
-          <w:szCs w:val="26"/>
-          <w14:ligatures w14:val="none"/>
-        </w:rPr>
-        <w:t>Skeleton Class Definitions</w:t>
-      </w:r>
-      <w:proofErr w:type="gramEnd"/>
+        <w:t>a. Skeleton Class Definitions</w:t>
+      </w:r>
     </w:p>
     <w:p>
       <w:pPr>
@@ -9563,10 +9073,17 @@
           <w:szCs w:val="22"/>
           <w14:ligatures w14:val="none"/>
         </w:rPr>
-        <w:t xml:space="preserve">Attributes: </w:t>
-      </w:r>
-      <w:proofErr w:type="spellStart"/>
-      <w:r>
+        <w:t>Attributes: user_id, name, email, role</w:t>
+      </w:r>
+    </w:p>
+    <w:p>
+      <w:pPr>
+        <w:tabs>
+          <w:tab w:val="num" w:pos="360"/>
+        </w:tabs>
+        <w:spacing w:after="200" w:line="276" w:lineRule="auto"/>
+        <w:ind w:left="1080" w:hanging="360"/>
+        <w:contextualSpacing/>
         <w:rPr>
           <w:rFonts w:ascii="Cambria" w:eastAsia="MS Mincho" w:hAnsi="Cambria" w:cs="Times New Roman"/>
           <w:color w:val="auto"/>
@@ -9575,9 +9092,7 @@
           <w:szCs w:val="22"/>
           <w14:ligatures w14:val="none"/>
         </w:rPr>
-        <w:t>user_id</w:t>
-      </w:r>
-      <w:proofErr w:type="spellEnd"/>
+      </w:pPr>
       <w:r>
         <w:rPr>
           <w:rFonts w:ascii="Cambria" w:eastAsia="MS Mincho" w:hAnsi="Cambria" w:cs="Times New Roman"/>
@@ -9587,7 +9102,39 @@
           <w:szCs w:val="22"/>
           <w14:ligatures w14:val="none"/>
         </w:rPr>
-        <w:t>, name, email, role</w:t>
+        <w:t>Methods: login(password), logout()</w:t>
+      </w:r>
+    </w:p>
+    <w:p>
+      <w:pPr>
+        <w:keepNext/>
+        <w:keepLines/>
+        <w:spacing w:before="200" w:after="0" w:line="276" w:lineRule="auto"/>
+        <w:ind w:left="720" w:firstLine="0"/>
+        <w:outlineLvl w:val="2"/>
+        <w:rPr>
+          <w:rFonts w:eastAsia="MS Gothic" w:cs="Times New Roman"/>
+          <w:b/>
+          <w:bCs/>
+          <w:color w:val="4F81BD"/>
+          <w:kern w:val="0"/>
+          <w:sz w:val="22"/>
+          <w:szCs w:val="22"/>
+          <w14:ligatures w14:val="none"/>
+        </w:rPr>
+      </w:pPr>
+      <w:r>
+        <w:rPr>
+          <w:rFonts w:eastAsia="MS Gothic" w:cs="Times New Roman"/>
+          <w:b/>
+          <w:bCs/>
+          <w:color w:val="4F81BD"/>
+          <w:kern w:val="0"/>
+          <w:sz w:val="22"/>
+          <w:szCs w:val="22"/>
+          <w14:ligatures w14:val="none"/>
+        </w:rPr>
+        <w:t>Student (inherits from User)</w:t>
       </w:r>
     </w:p>
     <w:p>
@@ -9616,10 +9163,49 @@
           <w:szCs w:val="22"/>
           <w14:ligatures w14:val="none"/>
         </w:rPr>
-        <w:t xml:space="preserve">Methods: login(password), </w:t>
-      </w:r>
-      <w:proofErr w:type="gramStart"/>
-      <w:r>
+        <w:t>Methods: book_session(session), cancel_session(session_id), submit_feedback(feedback)</w:t>
+      </w:r>
+    </w:p>
+    <w:p>
+      <w:pPr>
+        <w:keepNext/>
+        <w:keepLines/>
+        <w:spacing w:before="200" w:after="0" w:line="276" w:lineRule="auto"/>
+        <w:ind w:left="720" w:firstLine="0"/>
+        <w:outlineLvl w:val="2"/>
+        <w:rPr>
+          <w:rFonts w:eastAsia="MS Gothic" w:cs="Times New Roman"/>
+          <w:b/>
+          <w:bCs/>
+          <w:color w:val="4F81BD"/>
+          <w:kern w:val="0"/>
+          <w:sz w:val="22"/>
+          <w:szCs w:val="22"/>
+          <w14:ligatures w14:val="none"/>
+        </w:rPr>
+      </w:pPr>
+      <w:r>
+        <w:rPr>
+          <w:rFonts w:eastAsia="MS Gothic" w:cs="Times New Roman"/>
+          <w:b/>
+          <w:bCs/>
+          <w:color w:val="4F81BD"/>
+          <w:kern w:val="0"/>
+          <w:sz w:val="22"/>
+          <w:szCs w:val="22"/>
+          <w14:ligatures w14:val="none"/>
+        </w:rPr>
+        <w:t>Tutor (inherits from User)</w:t>
+      </w:r>
+    </w:p>
+    <w:p>
+      <w:pPr>
+        <w:tabs>
+          <w:tab w:val="num" w:pos="360"/>
+        </w:tabs>
+        <w:spacing w:after="200" w:line="276" w:lineRule="auto"/>
+        <w:ind w:left="1080" w:hanging="360"/>
+        <w:contextualSpacing/>
         <w:rPr>
           <w:rFonts w:ascii="Cambria" w:eastAsia="MS Mincho" w:hAnsi="Cambria" w:cs="Times New Roman"/>
           <w:color w:val="auto"/>
@@ -9628,9 +9214,7 @@
           <w:szCs w:val="22"/>
           <w14:ligatures w14:val="none"/>
         </w:rPr>
-        <w:t>logout(</w:t>
-      </w:r>
-      <w:proofErr w:type="gramEnd"/>
+      </w:pPr>
       <w:r>
         <w:rPr>
           <w:rFonts w:ascii="Cambria" w:eastAsia="MS Mincho" w:hAnsi="Cambria" w:cs="Times New Roman"/>
@@ -9640,7 +9224,7 @@
           <w:szCs w:val="22"/>
           <w14:ligatures w14:val="none"/>
         </w:rPr>
-        <w:t>)</w:t>
+        <w:t>Methods: set_availability(slot), view_feedback()</w:t>
       </w:r>
     </w:p>
     <w:p>
@@ -9672,7 +9256,7 @@
           <w:szCs w:val="22"/>
           <w14:ligatures w14:val="none"/>
         </w:rPr>
-        <w:t>Student (inherits from User)</w:t>
+        <w:t>Session</w:t>
       </w:r>
     </w:p>
     <w:p>
@@ -9701,10 +9285,17 @@
           <w:szCs w:val="22"/>
           <w14:ligatures w14:val="none"/>
         </w:rPr>
-        <w:t xml:space="preserve">Methods: </w:t>
-      </w:r>
-      <w:proofErr w:type="spellStart"/>
-      <w:r>
+        <w:t>Attributes: session_id, student, tutor, datetime, status</w:t>
+      </w:r>
+    </w:p>
+    <w:p>
+      <w:pPr>
+        <w:tabs>
+          <w:tab w:val="num" w:pos="360"/>
+        </w:tabs>
+        <w:spacing w:after="200" w:line="276" w:lineRule="auto"/>
+        <w:ind w:left="1080" w:hanging="360"/>
+        <w:contextualSpacing/>
         <w:rPr>
           <w:rFonts w:ascii="Cambria" w:eastAsia="MS Mincho" w:hAnsi="Cambria" w:cs="Times New Roman"/>
           <w:color w:val="auto"/>
@@ -9713,9 +9304,7 @@
           <w:szCs w:val="22"/>
           <w14:ligatures w14:val="none"/>
         </w:rPr>
-        <w:t>book_session</w:t>
-      </w:r>
-      <w:proofErr w:type="spellEnd"/>
+      </w:pPr>
       <w:r>
         <w:rPr>
           <w:rFonts w:ascii="Cambria" w:eastAsia="MS Mincho" w:hAnsi="Cambria" w:cs="Times New Roman"/>
@@ -9725,10 +9314,49 @@
           <w:szCs w:val="22"/>
           <w14:ligatures w14:val="none"/>
         </w:rPr>
-        <w:t xml:space="preserve">(session), </w:t>
-      </w:r>
-      <w:proofErr w:type="spellStart"/>
-      <w:r>
+        <w:t>Methods: join(), cancel()</w:t>
+      </w:r>
+    </w:p>
+    <w:p>
+      <w:pPr>
+        <w:keepNext/>
+        <w:keepLines/>
+        <w:spacing w:before="200" w:after="0" w:line="276" w:lineRule="auto"/>
+        <w:ind w:left="720" w:firstLine="0"/>
+        <w:outlineLvl w:val="2"/>
+        <w:rPr>
+          <w:rFonts w:eastAsia="MS Gothic" w:cs="Times New Roman"/>
+          <w:b/>
+          <w:bCs/>
+          <w:color w:val="4F81BD"/>
+          <w:kern w:val="0"/>
+          <w:sz w:val="22"/>
+          <w:szCs w:val="22"/>
+          <w14:ligatures w14:val="none"/>
+        </w:rPr>
+      </w:pPr>
+      <w:r>
+        <w:rPr>
+          <w:rFonts w:eastAsia="MS Gothic" w:cs="Times New Roman"/>
+          <w:b/>
+          <w:bCs/>
+          <w:color w:val="4F81BD"/>
+          <w:kern w:val="0"/>
+          <w:sz w:val="22"/>
+          <w:szCs w:val="22"/>
+          <w14:ligatures w14:val="none"/>
+        </w:rPr>
+        <w:t>Feedback</w:t>
+      </w:r>
+    </w:p>
+    <w:p>
+      <w:pPr>
+        <w:tabs>
+          <w:tab w:val="num" w:pos="360"/>
+        </w:tabs>
+        <w:spacing w:after="200" w:line="276" w:lineRule="auto"/>
+        <w:ind w:left="1080" w:hanging="360"/>
+        <w:contextualSpacing/>
         <w:rPr>
           <w:rFonts w:ascii="Cambria" w:eastAsia="MS Mincho" w:hAnsi="Cambria" w:cs="Times New Roman"/>
           <w:color w:val="auto"/>
@@ -9737,9 +9365,7 @@
           <w:szCs w:val="22"/>
           <w14:ligatures w14:val="none"/>
         </w:rPr>
-        <w:t>cancel_session</w:t>
-      </w:r>
-      <w:proofErr w:type="spellEnd"/>
+      </w:pPr>
       <w:r>
         <w:rPr>
           <w:rFonts w:ascii="Cambria" w:eastAsia="MS Mincho" w:hAnsi="Cambria" w:cs="Times New Roman"/>
@@ -9749,459 +9375,7 @@
           <w:szCs w:val="22"/>
           <w14:ligatures w14:val="none"/>
         </w:rPr>
-        <w:t>(</w:t>
-      </w:r>
-      <w:proofErr w:type="spellStart"/>
-      <w:r>
-        <w:rPr>
-          <w:rFonts w:ascii="Cambria" w:eastAsia="MS Mincho" w:hAnsi="Cambria" w:cs="Times New Roman"/>
-          <w:color w:val="auto"/>
-          <w:kern w:val="0"/>
-          <w:sz w:val="22"/>
-          <w:szCs w:val="22"/>
-          <w14:ligatures w14:val="none"/>
-        </w:rPr>
-        <w:t>session_id</w:t>
-      </w:r>
-      <w:proofErr w:type="spellEnd"/>
-      <w:r>
-        <w:rPr>
-          <w:rFonts w:ascii="Cambria" w:eastAsia="MS Mincho" w:hAnsi="Cambria" w:cs="Times New Roman"/>
-          <w:color w:val="auto"/>
-          <w:kern w:val="0"/>
-          <w:sz w:val="22"/>
-          <w:szCs w:val="22"/>
-          <w14:ligatures w14:val="none"/>
-        </w:rPr>
-        <w:t xml:space="preserve">), </w:t>
-      </w:r>
-      <w:proofErr w:type="spellStart"/>
-      <w:r>
-        <w:rPr>
-          <w:rFonts w:ascii="Cambria" w:eastAsia="MS Mincho" w:hAnsi="Cambria" w:cs="Times New Roman"/>
-          <w:color w:val="auto"/>
-          <w:kern w:val="0"/>
-          <w:sz w:val="22"/>
-          <w:szCs w:val="22"/>
-          <w14:ligatures w14:val="none"/>
-        </w:rPr>
-        <w:t>submit_feedback</w:t>
-      </w:r>
-      <w:proofErr w:type="spellEnd"/>
-      <w:r>
-        <w:rPr>
-          <w:rFonts w:ascii="Cambria" w:eastAsia="MS Mincho" w:hAnsi="Cambria" w:cs="Times New Roman"/>
-          <w:color w:val="auto"/>
-          <w:kern w:val="0"/>
-          <w:sz w:val="22"/>
-          <w:szCs w:val="22"/>
-          <w14:ligatures w14:val="none"/>
-        </w:rPr>
-        <w:t>(feedback)</w:t>
-      </w:r>
-    </w:p>
-    <w:p>
-      <w:pPr>
-        <w:keepNext/>
-        <w:keepLines/>
-        <w:spacing w:before="200" w:after="0" w:line="276" w:lineRule="auto"/>
-        <w:ind w:left="720" w:firstLine="0"/>
-        <w:outlineLvl w:val="2"/>
-        <w:rPr>
-          <w:rFonts w:eastAsia="MS Gothic" w:cs="Times New Roman"/>
-          <w:b/>
-          <w:bCs/>
-          <w:color w:val="4F81BD"/>
-          <w:kern w:val="0"/>
-          <w:sz w:val="22"/>
-          <w:szCs w:val="22"/>
-          <w14:ligatures w14:val="none"/>
-        </w:rPr>
-      </w:pPr>
-      <w:r>
-        <w:rPr>
-          <w:rFonts w:eastAsia="MS Gothic" w:cs="Times New Roman"/>
-          <w:b/>
-          <w:bCs/>
-          <w:color w:val="4F81BD"/>
-          <w:kern w:val="0"/>
-          <w:sz w:val="22"/>
-          <w:szCs w:val="22"/>
-          <w14:ligatures w14:val="none"/>
-        </w:rPr>
-        <w:t>Tutor (inherits from User)</w:t>
-      </w:r>
-    </w:p>
-    <w:p>
-      <w:pPr>
-        <w:tabs>
-          <w:tab w:val="num" w:pos="360"/>
-        </w:tabs>
-        <w:spacing w:after="200" w:line="276" w:lineRule="auto"/>
-        <w:ind w:left="1080" w:hanging="360"/>
-        <w:contextualSpacing/>
-        <w:rPr>
-          <w:rFonts w:ascii="Cambria" w:eastAsia="MS Mincho" w:hAnsi="Cambria" w:cs="Times New Roman"/>
-          <w:color w:val="auto"/>
-          <w:kern w:val="0"/>
-          <w:sz w:val="22"/>
-          <w:szCs w:val="22"/>
-          <w14:ligatures w14:val="none"/>
-        </w:rPr>
-      </w:pPr>
-      <w:r>
-        <w:rPr>
-          <w:rFonts w:ascii="Cambria" w:eastAsia="MS Mincho" w:hAnsi="Cambria" w:cs="Times New Roman"/>
-          <w:color w:val="auto"/>
-          <w:kern w:val="0"/>
-          <w:sz w:val="22"/>
-          <w:szCs w:val="22"/>
-          <w14:ligatures w14:val="none"/>
-        </w:rPr>
-        <w:t xml:space="preserve">Methods: </w:t>
-      </w:r>
-      <w:proofErr w:type="spellStart"/>
-      <w:r>
-        <w:rPr>
-          <w:rFonts w:ascii="Cambria" w:eastAsia="MS Mincho" w:hAnsi="Cambria" w:cs="Times New Roman"/>
-          <w:color w:val="auto"/>
-          <w:kern w:val="0"/>
-          <w:sz w:val="22"/>
-          <w:szCs w:val="22"/>
-          <w14:ligatures w14:val="none"/>
-        </w:rPr>
-        <w:t>set_availability</w:t>
-      </w:r>
-      <w:proofErr w:type="spellEnd"/>
-      <w:r>
-        <w:rPr>
-          <w:rFonts w:ascii="Cambria" w:eastAsia="MS Mincho" w:hAnsi="Cambria" w:cs="Times New Roman"/>
-          <w:color w:val="auto"/>
-          <w:kern w:val="0"/>
-          <w:sz w:val="22"/>
-          <w:szCs w:val="22"/>
-          <w14:ligatures w14:val="none"/>
-        </w:rPr>
-        <w:t xml:space="preserve">(slot), </w:t>
-      </w:r>
-      <w:proofErr w:type="spellStart"/>
-      <w:r>
-        <w:rPr>
-          <w:rFonts w:ascii="Cambria" w:eastAsia="MS Mincho" w:hAnsi="Cambria" w:cs="Times New Roman"/>
-          <w:color w:val="auto"/>
-          <w:kern w:val="0"/>
-          <w:sz w:val="22"/>
-          <w:szCs w:val="22"/>
-          <w14:ligatures w14:val="none"/>
-        </w:rPr>
-        <w:t>view_</w:t>
-      </w:r>
-      <w:proofErr w:type="gramStart"/>
-      <w:r>
-        <w:rPr>
-          <w:rFonts w:ascii="Cambria" w:eastAsia="MS Mincho" w:hAnsi="Cambria" w:cs="Times New Roman"/>
-          <w:color w:val="auto"/>
-          <w:kern w:val="0"/>
-          <w:sz w:val="22"/>
-          <w:szCs w:val="22"/>
-          <w14:ligatures w14:val="none"/>
-        </w:rPr>
-        <w:t>feedback</w:t>
-      </w:r>
-      <w:proofErr w:type="spellEnd"/>
-      <w:r>
-        <w:rPr>
-          <w:rFonts w:ascii="Cambria" w:eastAsia="MS Mincho" w:hAnsi="Cambria" w:cs="Times New Roman"/>
-          <w:color w:val="auto"/>
-          <w:kern w:val="0"/>
-          <w:sz w:val="22"/>
-          <w:szCs w:val="22"/>
-          <w14:ligatures w14:val="none"/>
-        </w:rPr>
-        <w:t>(</w:t>
-      </w:r>
-      <w:proofErr w:type="gramEnd"/>
-      <w:r>
-        <w:rPr>
-          <w:rFonts w:ascii="Cambria" w:eastAsia="MS Mincho" w:hAnsi="Cambria" w:cs="Times New Roman"/>
-          <w:color w:val="auto"/>
-          <w:kern w:val="0"/>
-          <w:sz w:val="22"/>
-          <w:szCs w:val="22"/>
-          <w14:ligatures w14:val="none"/>
-        </w:rPr>
-        <w:t>)</w:t>
-      </w:r>
-    </w:p>
-    <w:p>
-      <w:pPr>
-        <w:keepNext/>
-        <w:keepLines/>
-        <w:spacing w:before="200" w:after="0" w:line="276" w:lineRule="auto"/>
-        <w:ind w:left="720" w:firstLine="0"/>
-        <w:outlineLvl w:val="2"/>
-        <w:rPr>
-          <w:rFonts w:eastAsia="MS Gothic" w:cs="Times New Roman"/>
-          <w:b/>
-          <w:bCs/>
-          <w:color w:val="4F81BD"/>
-          <w:kern w:val="0"/>
-          <w:sz w:val="22"/>
-          <w:szCs w:val="22"/>
-          <w14:ligatures w14:val="none"/>
-        </w:rPr>
-      </w:pPr>
-      <w:r>
-        <w:rPr>
-          <w:rFonts w:eastAsia="MS Gothic" w:cs="Times New Roman"/>
-          <w:b/>
-          <w:bCs/>
-          <w:color w:val="4F81BD"/>
-          <w:kern w:val="0"/>
-          <w:sz w:val="22"/>
-          <w:szCs w:val="22"/>
-          <w14:ligatures w14:val="none"/>
-        </w:rPr>
-        <w:t>Session</w:t>
-      </w:r>
-    </w:p>
-    <w:p>
-      <w:pPr>
-        <w:tabs>
-          <w:tab w:val="num" w:pos="360"/>
-        </w:tabs>
-        <w:spacing w:after="200" w:line="276" w:lineRule="auto"/>
-        <w:ind w:left="1080" w:hanging="360"/>
-        <w:contextualSpacing/>
-        <w:rPr>
-          <w:rFonts w:ascii="Cambria" w:eastAsia="MS Mincho" w:hAnsi="Cambria" w:cs="Times New Roman"/>
-          <w:color w:val="auto"/>
-          <w:kern w:val="0"/>
-          <w:sz w:val="22"/>
-          <w:szCs w:val="22"/>
-          <w14:ligatures w14:val="none"/>
-        </w:rPr>
-      </w:pPr>
-      <w:r>
-        <w:rPr>
-          <w:rFonts w:ascii="Cambria" w:eastAsia="MS Mincho" w:hAnsi="Cambria" w:cs="Times New Roman"/>
-          <w:color w:val="auto"/>
-          <w:kern w:val="0"/>
-          <w:sz w:val="22"/>
-          <w:szCs w:val="22"/>
-          <w14:ligatures w14:val="none"/>
-        </w:rPr>
-        <w:t xml:space="preserve">Attributes: </w:t>
-      </w:r>
-      <w:proofErr w:type="spellStart"/>
-      <w:r>
-        <w:rPr>
-          <w:rFonts w:ascii="Cambria" w:eastAsia="MS Mincho" w:hAnsi="Cambria" w:cs="Times New Roman"/>
-          <w:color w:val="auto"/>
-          <w:kern w:val="0"/>
-          <w:sz w:val="22"/>
-          <w:szCs w:val="22"/>
-          <w14:ligatures w14:val="none"/>
-        </w:rPr>
-        <w:t>session_id</w:t>
-      </w:r>
-      <w:proofErr w:type="spellEnd"/>
-      <w:r>
-        <w:rPr>
-          <w:rFonts w:ascii="Cambria" w:eastAsia="MS Mincho" w:hAnsi="Cambria" w:cs="Times New Roman"/>
-          <w:color w:val="auto"/>
-          <w:kern w:val="0"/>
-          <w:sz w:val="22"/>
-          <w:szCs w:val="22"/>
-          <w14:ligatures w14:val="none"/>
-        </w:rPr>
-        <w:t>, student, tutor, datetime, status</w:t>
-      </w:r>
-    </w:p>
-    <w:p>
-      <w:pPr>
-        <w:tabs>
-          <w:tab w:val="num" w:pos="360"/>
-        </w:tabs>
-        <w:spacing w:after="200" w:line="276" w:lineRule="auto"/>
-        <w:ind w:left="1080" w:hanging="360"/>
-        <w:contextualSpacing/>
-        <w:rPr>
-          <w:rFonts w:ascii="Cambria" w:eastAsia="MS Mincho" w:hAnsi="Cambria" w:cs="Times New Roman"/>
-          <w:color w:val="auto"/>
-          <w:kern w:val="0"/>
-          <w:sz w:val="22"/>
-          <w:szCs w:val="22"/>
-          <w14:ligatures w14:val="none"/>
-        </w:rPr>
-      </w:pPr>
-      <w:r>
-        <w:rPr>
-          <w:rFonts w:ascii="Cambria" w:eastAsia="MS Mincho" w:hAnsi="Cambria" w:cs="Times New Roman"/>
-          <w:color w:val="auto"/>
-          <w:kern w:val="0"/>
-          <w:sz w:val="22"/>
-          <w:szCs w:val="22"/>
-          <w14:ligatures w14:val="none"/>
-        </w:rPr>
-        <w:t xml:space="preserve">Methods: </w:t>
-      </w:r>
-      <w:proofErr w:type="gramStart"/>
-      <w:r>
-        <w:rPr>
-          <w:rFonts w:ascii="Cambria" w:eastAsia="MS Mincho" w:hAnsi="Cambria" w:cs="Times New Roman"/>
-          <w:color w:val="auto"/>
-          <w:kern w:val="0"/>
-          <w:sz w:val="22"/>
-          <w:szCs w:val="22"/>
-          <w14:ligatures w14:val="none"/>
-        </w:rPr>
-        <w:t>join(</w:t>
-      </w:r>
-      <w:proofErr w:type="gramEnd"/>
-      <w:r>
-        <w:rPr>
-          <w:rFonts w:ascii="Cambria" w:eastAsia="MS Mincho" w:hAnsi="Cambria" w:cs="Times New Roman"/>
-          <w:color w:val="auto"/>
-          <w:kern w:val="0"/>
-          <w:sz w:val="22"/>
-          <w:szCs w:val="22"/>
-          <w14:ligatures w14:val="none"/>
-        </w:rPr>
-        <w:t xml:space="preserve">), </w:t>
-      </w:r>
-      <w:proofErr w:type="gramStart"/>
-      <w:r>
-        <w:rPr>
-          <w:rFonts w:ascii="Cambria" w:eastAsia="MS Mincho" w:hAnsi="Cambria" w:cs="Times New Roman"/>
-          <w:color w:val="auto"/>
-          <w:kern w:val="0"/>
-          <w:sz w:val="22"/>
-          <w:szCs w:val="22"/>
-          <w14:ligatures w14:val="none"/>
-        </w:rPr>
-        <w:t>cancel(</w:t>
-      </w:r>
-      <w:proofErr w:type="gramEnd"/>
-      <w:r>
-        <w:rPr>
-          <w:rFonts w:ascii="Cambria" w:eastAsia="MS Mincho" w:hAnsi="Cambria" w:cs="Times New Roman"/>
-          <w:color w:val="auto"/>
-          <w:kern w:val="0"/>
-          <w:sz w:val="22"/>
-          <w:szCs w:val="22"/>
-          <w14:ligatures w14:val="none"/>
-        </w:rPr>
-        <w:t>)</w:t>
-      </w:r>
-    </w:p>
-    <w:p>
-      <w:pPr>
-        <w:keepNext/>
-        <w:keepLines/>
-        <w:spacing w:before="200" w:after="0" w:line="276" w:lineRule="auto"/>
-        <w:ind w:left="720" w:firstLine="0"/>
-        <w:outlineLvl w:val="2"/>
-        <w:rPr>
-          <w:rFonts w:eastAsia="MS Gothic" w:cs="Times New Roman"/>
-          <w:b/>
-          <w:bCs/>
-          <w:color w:val="4F81BD"/>
-          <w:kern w:val="0"/>
-          <w:sz w:val="22"/>
-          <w:szCs w:val="22"/>
-          <w14:ligatures w14:val="none"/>
-        </w:rPr>
-      </w:pPr>
-      <w:r>
-        <w:rPr>
-          <w:rFonts w:eastAsia="MS Gothic" w:cs="Times New Roman"/>
-          <w:b/>
-          <w:bCs/>
-          <w:color w:val="4F81BD"/>
-          <w:kern w:val="0"/>
-          <w:sz w:val="22"/>
-          <w:szCs w:val="22"/>
-          <w14:ligatures w14:val="none"/>
-        </w:rPr>
-        <w:t>Feedback</w:t>
-      </w:r>
-    </w:p>
-    <w:p>
-      <w:pPr>
-        <w:tabs>
-          <w:tab w:val="num" w:pos="360"/>
-        </w:tabs>
-        <w:spacing w:after="200" w:line="276" w:lineRule="auto"/>
-        <w:ind w:left="1080" w:hanging="360"/>
-        <w:contextualSpacing/>
-        <w:rPr>
-          <w:rFonts w:ascii="Cambria" w:eastAsia="MS Mincho" w:hAnsi="Cambria" w:cs="Times New Roman"/>
-          <w:color w:val="auto"/>
-          <w:kern w:val="0"/>
-          <w:sz w:val="22"/>
-          <w:szCs w:val="22"/>
-          <w14:ligatures w14:val="none"/>
-        </w:rPr>
-      </w:pPr>
-      <w:r>
-        <w:rPr>
-          <w:rFonts w:ascii="Cambria" w:eastAsia="MS Mincho" w:hAnsi="Cambria" w:cs="Times New Roman"/>
-          <w:color w:val="auto"/>
-          <w:kern w:val="0"/>
-          <w:sz w:val="22"/>
-          <w:szCs w:val="22"/>
-          <w14:ligatures w14:val="none"/>
-        </w:rPr>
-        <w:t xml:space="preserve">Attributes: </w:t>
-      </w:r>
-      <w:proofErr w:type="spellStart"/>
-      <w:r>
-        <w:rPr>
-          <w:rFonts w:ascii="Cambria" w:eastAsia="MS Mincho" w:hAnsi="Cambria" w:cs="Times New Roman"/>
-          <w:color w:val="auto"/>
-          <w:kern w:val="0"/>
-          <w:sz w:val="22"/>
-          <w:szCs w:val="22"/>
-          <w14:ligatures w14:val="none"/>
-        </w:rPr>
-        <w:t>feedback_id</w:t>
-      </w:r>
-      <w:proofErr w:type="spellEnd"/>
-      <w:r>
-        <w:rPr>
-          <w:rFonts w:ascii="Cambria" w:eastAsia="MS Mincho" w:hAnsi="Cambria" w:cs="Times New Roman"/>
-          <w:color w:val="auto"/>
-          <w:kern w:val="0"/>
-          <w:sz w:val="22"/>
-          <w:szCs w:val="22"/>
-          <w14:ligatures w14:val="none"/>
-        </w:rPr>
-        <w:t xml:space="preserve">, </w:t>
-      </w:r>
-      <w:proofErr w:type="spellStart"/>
-      <w:r>
-        <w:rPr>
-          <w:rFonts w:ascii="Cambria" w:eastAsia="MS Mincho" w:hAnsi="Cambria" w:cs="Times New Roman"/>
-          <w:color w:val="auto"/>
-          <w:kern w:val="0"/>
-          <w:sz w:val="22"/>
-          <w:szCs w:val="22"/>
-          <w14:ligatures w14:val="none"/>
-        </w:rPr>
-        <w:t>session_id</w:t>
-      </w:r>
-      <w:proofErr w:type="spellEnd"/>
-      <w:r>
-        <w:rPr>
-          <w:rFonts w:ascii="Cambria" w:eastAsia="MS Mincho" w:hAnsi="Cambria" w:cs="Times New Roman"/>
-          <w:color w:val="auto"/>
-          <w:kern w:val="0"/>
-          <w:sz w:val="22"/>
-          <w:szCs w:val="22"/>
-          <w14:ligatures w14:val="none"/>
-        </w:rPr>
-        <w:t>, rating, comments</w:t>
+        <w:t>Attributes: feedback_id, session_id, rating, comments</w:t>
       </w:r>
     </w:p>
     <w:p>
@@ -10330,11 +9504,9 @@
                 <w:b/>
               </w:rPr>
             </w:pPr>
-            <w:proofErr w:type="spellStart"/>
             <w:r>
               <w:t>user_id</w:t>
             </w:r>
-            <w:proofErr w:type="spellEnd"/>
           </w:p>
         </w:tc>
         <w:tc>
@@ -10635,11 +9807,9 @@
                 <w:b/>
               </w:rPr>
             </w:pPr>
-            <w:proofErr w:type="spellStart"/>
             <w:r>
               <w:t>session_id</w:t>
             </w:r>
-            <w:proofErr w:type="spellEnd"/>
           </w:p>
         </w:tc>
         <w:tc>
@@ -10690,11 +9860,9 @@
                 <w:b/>
               </w:rPr>
             </w:pPr>
-            <w:proofErr w:type="spellStart"/>
             <w:r>
               <w:t>student_id</w:t>
             </w:r>
-            <w:proofErr w:type="spellEnd"/>
           </w:p>
         </w:tc>
         <w:tc>
@@ -10745,11 +9913,9 @@
                 <w:b/>
               </w:rPr>
             </w:pPr>
-            <w:proofErr w:type="spellStart"/>
             <w:r>
               <w:t>tutor_id</w:t>
             </w:r>
-            <w:proofErr w:type="spellEnd"/>
           </w:p>
         </w:tc>
         <w:tc>
@@ -11007,11 +10173,9 @@
                 <w:b/>
               </w:rPr>
             </w:pPr>
-            <w:proofErr w:type="spellStart"/>
             <w:r>
               <w:t>feedback_id</w:t>
             </w:r>
-            <w:proofErr w:type="spellEnd"/>
           </w:p>
         </w:tc>
         <w:tc>
@@ -11062,11 +10226,9 @@
                 <w:b/>
               </w:rPr>
             </w:pPr>
-            <w:proofErr w:type="spellStart"/>
             <w:r>
               <w:t>session_id</w:t>
             </w:r>
-            <w:proofErr w:type="spellEnd"/>
           </w:p>
         </w:tc>
         <w:tc>
@@ -11329,11 +10491,9 @@
                 <w:b/>
               </w:rPr>
             </w:pPr>
-            <w:proofErr w:type="spellStart"/>
             <w:r>
               <w:t>slot_id</w:t>
             </w:r>
-            <w:proofErr w:type="spellEnd"/>
           </w:p>
         </w:tc>
         <w:tc>
@@ -11384,11 +10544,9 @@
                 <w:b/>
               </w:rPr>
             </w:pPr>
-            <w:proofErr w:type="spellStart"/>
             <w:r>
               <w:t>tutor_id</w:t>
             </w:r>
-            <w:proofErr w:type="spellEnd"/>
           </w:p>
         </w:tc>
         <w:tc>
@@ -11492,11 +10650,9 @@
                 <w:b/>
               </w:rPr>
             </w:pPr>
-            <w:proofErr w:type="spellStart"/>
             <w:r>
               <w:t>start_time</w:t>
             </w:r>
-            <w:proofErr w:type="spellEnd"/>
           </w:p>
         </w:tc>
         <w:tc>
@@ -11544,11 +10700,9 @@
               <w:spacing w:after="160" w:line="278" w:lineRule="auto"/>
               <w:ind w:left="0" w:firstLine="0"/>
             </w:pPr>
-            <w:proofErr w:type="spellStart"/>
             <w:r>
               <w:t>end_time</w:t>
             </w:r>
-            <w:proofErr w:type="spellEnd"/>
           </w:p>
         </w:tc>
         <w:tc>
@@ -11590,11 +10744,9 @@
               <w:spacing w:after="160" w:line="278" w:lineRule="auto"/>
               <w:ind w:left="0" w:firstLine="0"/>
             </w:pPr>
-            <w:proofErr w:type="spellStart"/>
             <w:r>
               <w:t>is_booked</w:t>
             </w:r>
-            <w:proofErr w:type="spellEnd"/>
           </w:p>
         </w:tc>
         <w:tc>
@@ -11686,15 +10838,7 @@
         <w:ind w:left="735" w:firstLine="0"/>
       </w:pPr>
       <w:r>
-        <w:t xml:space="preserve">This section outlines the GRASP, SOLID, </w:t>
-      </w:r>
-      <w:proofErr w:type="spellStart"/>
-      <w:r>
-        <w:t>GoF</w:t>
-      </w:r>
-      <w:proofErr w:type="spellEnd"/>
-      <w:r>
-        <w:t>, and Microservices design patterns and best practices applied in the Academic Support Platform design.</w:t>
+        <w:t>This section outlines the GRASP, SOLID, GoF, and Microservices design patterns and best practices applied in the Academic Support Platform design.</w:t>
       </w:r>
     </w:p>
     <w:p>
@@ -11728,15 +10872,7 @@
         <w:t>Controller</w:t>
       </w:r>
       <w:r>
-        <w:t>: The `</w:t>
-      </w:r>
-      <w:proofErr w:type="spellStart"/>
-      <w:r>
-        <w:t>SessionManager</w:t>
-      </w:r>
-      <w:proofErr w:type="spellEnd"/>
-      <w:r>
-        <w:t xml:space="preserve">` class acts as a controller, handling requests from the UI and coordinating responses from service components </w:t>
+        <w:t xml:space="preserve">: The `SessionManager` class acts as a controller, handling requests from the UI and coordinating responses from service components </w:t>
       </w:r>
       <w:r>
         <w:t>such as</w:t>
@@ -11810,13 +10946,35 @@
       <w:r>
         <w:t xml:space="preserve">, </w:t>
       </w:r>
-      <w:proofErr w:type="spellStart"/>
+      <w:r>
+        <w:t>NotificationService is responsible for one clearly defined functionality.</w:t>
+      </w:r>
+    </w:p>
+    <w:p>
+      <w:pPr>
+        <w:ind w:left="735" w:firstLine="0"/>
+      </w:pPr>
+      <w:r>
+        <w:rPr>
+          <w:b/>
+          <w:bCs/>
+        </w:rPr>
+        <w:t>Open/Closed Principle (OCP):</w:t>
+      </w:r>
+      <w:r>
+        <w:t xml:space="preserve"> Interfaces and external services </w:t>
+      </w:r>
+      <w:r>
+        <w:t xml:space="preserve">like </w:t>
+      </w:r>
       <w:r>
         <w:t>NotificationService</w:t>
       </w:r>
-      <w:proofErr w:type="spellEnd"/>
-      <w:r>
-        <w:t xml:space="preserve"> is responsible for one clearly defined functionality.</w:t>
+      <w:r>
+        <w:t xml:space="preserve">, </w:t>
+      </w:r>
+      <w:r>
+        <w:t>CalendarService are designed to allow extension without modifying core logic.</w:t>
       </w:r>
     </w:p>
     <w:p>
@@ -11828,29 +10986,22 @@
           <w:b/>
           <w:bCs/>
         </w:rPr>
-        <w:t>Open/Closed Principle (OCP):</w:t>
-      </w:r>
-      <w:r>
-        <w:t xml:space="preserve"> Interfaces and external services </w:t>
-      </w:r>
-      <w:r>
-        <w:t xml:space="preserve">like </w:t>
-      </w:r>
-      <w:proofErr w:type="spellStart"/>
-      <w:r>
-        <w:t>NotificationService</w:t>
-      </w:r>
-      <w:proofErr w:type="spellEnd"/>
-      <w:r>
-        <w:t xml:space="preserve">, </w:t>
-      </w:r>
-      <w:proofErr w:type="spellStart"/>
-      <w:r>
-        <w:t>CalendarService</w:t>
-      </w:r>
-      <w:proofErr w:type="spellEnd"/>
-      <w:r>
-        <w:t xml:space="preserve"> are designed to allow extension without modifying core logic.</w:t>
+        <w:t>Liskov Substitution Principle (LSP):</w:t>
+      </w:r>
+      <w:r>
+        <w:t xml:space="preserve"> Subclasses </w:t>
+      </w:r>
+      <w:r>
+        <w:t>(student, tutor, advisor)</w:t>
+      </w:r>
+      <w:r>
+        <w:t xml:space="preserve"> inherit from the base User</w:t>
+      </w:r>
+      <w:r>
+        <w:t xml:space="preserve"> </w:t>
+      </w:r>
+      <w:r>
+        <w:t>class and can be used interchangeably where a `User` is expected.</w:t>
       </w:r>
     </w:p>
     <w:p>
@@ -11862,22 +11013,10 @@
           <w:b/>
           <w:bCs/>
         </w:rPr>
-        <w:t>Liskov Substitution Principle (LSP):</w:t>
-      </w:r>
-      <w:r>
-        <w:t xml:space="preserve"> Subclasses </w:t>
-      </w:r>
-      <w:r>
-        <w:t>(student, tutor, advisor)</w:t>
-      </w:r>
-      <w:r>
-        <w:t xml:space="preserve"> inherit from the base User</w:t>
-      </w:r>
-      <w:r>
-        <w:t xml:space="preserve"> </w:t>
-      </w:r>
-      <w:r>
-        <w:t>class and can be used interchangeably where a `User` is expected.</w:t>
+        <w:t>Interface Segregation Principle (ISP):</w:t>
+      </w:r>
+      <w:r>
+        <w:t xml:space="preserve"> Services like Notification and Calendar use small, focused interfaces suited for single use cases.</w:t>
       </w:r>
     </w:p>
     <w:p>
@@ -11889,68 +11028,35 @@
           <w:b/>
           <w:bCs/>
         </w:rPr>
-        <w:t>Interface Segregation Principle (ISP):</w:t>
-      </w:r>
-      <w:r>
-        <w:t xml:space="preserve"> Services like Notification and Calendar use small, focused interfaces suited for single use cases.</w:t>
+        <w:t>Dependency Inversion Principle (DIP):</w:t>
+      </w:r>
+      <w:r>
+        <w:t xml:space="preserve"> High-level modules (SessionManager) depend on abstractions, not concrete implementations of services.</w:t>
       </w:r>
     </w:p>
     <w:p>
       <w:pPr>
         <w:ind w:left="735" w:firstLine="0"/>
-      </w:pPr>
-      <w:r>
-        <w:rPr>
-          <w:b/>
-          <w:bCs/>
-        </w:rPr>
-        <w:t>Dependency Inversion Principle (DIP):</w:t>
-      </w:r>
-      <w:r>
-        <w:t xml:space="preserve"> High-level modules (</w:t>
-      </w:r>
-      <w:proofErr w:type="spellStart"/>
-      <w:r>
-        <w:t>SessionManager</w:t>
-      </w:r>
-      <w:proofErr w:type="spellEnd"/>
-      <w:r>
-        <w:t>) depend on abstractions, not concrete implementations of services.</w:t>
+        <w:rPr>
+          <w:b/>
+          <w:bCs/>
+        </w:rPr>
+      </w:pPr>
+      <w:r>
+        <w:rPr>
+          <w:b/>
+          <w:bCs/>
+          <w:color w:val="67B6EA" w:themeColor="text2" w:themeTint="80"/>
+        </w:rPr>
+        <w:t>3. GoF (Gang of Four) Patterns</w:t>
       </w:r>
     </w:p>
     <w:p>
       <w:pPr>
         <w:ind w:left="735" w:firstLine="0"/>
-        <w:rPr>
-          <w:b/>
-          <w:bCs/>
-        </w:rPr>
-      </w:pPr>
-      <w:r>
-        <w:rPr>
-          <w:b/>
-          <w:bCs/>
-          <w:color w:val="67B6EA" w:themeColor="text2" w:themeTint="80"/>
-        </w:rPr>
-        <w:t xml:space="preserve">3. </w:t>
-      </w:r>
-      <w:proofErr w:type="spellStart"/>
-      <w:r>
-        <w:rPr>
-          <w:b/>
-          <w:bCs/>
-          <w:color w:val="67B6EA" w:themeColor="text2" w:themeTint="80"/>
-        </w:rPr>
-        <w:t>GoF</w:t>
-      </w:r>
-      <w:proofErr w:type="spellEnd"/>
-      <w:r>
-        <w:rPr>
-          <w:b/>
-          <w:bCs/>
-          <w:color w:val="67B6EA" w:themeColor="text2" w:themeTint="80"/>
-        </w:rPr>
-        <w:t xml:space="preserve"> (Gang of Four) Patterns</w:t>
+      </w:pPr>
+      <w:r>
+        <w:t>Observer: The NotificationService observes booking changes and sends alerts to users when sessions are confirmed or cancelled.</w:t>
       </w:r>
     </w:p>
     <w:p>
@@ -11958,15 +11064,7 @@
         <w:ind w:left="735" w:firstLine="0"/>
       </w:pPr>
       <w:r>
-        <w:t xml:space="preserve">Observer: The </w:t>
-      </w:r>
-      <w:proofErr w:type="spellStart"/>
-      <w:r>
-        <w:t>NotificationService</w:t>
-      </w:r>
-      <w:proofErr w:type="spellEnd"/>
-      <w:r>
-        <w:t xml:space="preserve"> observes booking changes and sends alerts to users when sessions are confirmed or cancelled.</w:t>
+        <w:t>-Factory Method: Session creation is abstracted behind a method in SessionManager, allowing flexibility in how sessions are instantiated based on user type.</w:t>
       </w:r>
     </w:p>
     <w:p>
@@ -11974,31 +11072,7 @@
         <w:ind w:left="735" w:firstLine="0"/>
       </w:pPr>
       <w:r>
-        <w:t xml:space="preserve">-Factory Method: Session creation is abstracted behind a method in </w:t>
-      </w:r>
-      <w:proofErr w:type="spellStart"/>
-      <w:r>
-        <w:t>SessionManager</w:t>
-      </w:r>
-      <w:proofErr w:type="spellEnd"/>
-      <w:r>
-        <w:t>, allowing flexibility in how sessions are instantiated based on user type.</w:t>
-      </w:r>
-    </w:p>
-    <w:p>
-      <w:pPr>
-        <w:ind w:left="735" w:firstLine="0"/>
-      </w:pPr>
-      <w:r>
-        <w:t xml:space="preserve">Strategy (Optional): Could be used to handle different types of notifications (email, SMS, push) without changing the </w:t>
-      </w:r>
-      <w:proofErr w:type="spellStart"/>
-      <w:r>
-        <w:t>NotificationService</w:t>
-      </w:r>
-      <w:proofErr w:type="spellEnd"/>
-      <w:r>
-        <w:t xml:space="preserve"> logic.</w:t>
+        <w:t>Strategy (Optional): Could be used to handle different types of notifications (email, SMS, push) without changing the NotificationService logic.</w:t>
       </w:r>
     </w:p>
     <w:p>
@@ -19485,6 +18559,7 @@
   <w:style w:type="character" w:default="1" w:styleId="DefaultParagraphFont">
     <w:name w:val="Default Paragraph Font"/>
     <w:uiPriority w:val="1"/>
+    <w:semiHidden/>
     <w:unhideWhenUsed/>
   </w:style>
   <w:style w:type="table" w:default="1" w:styleId="TableNormal">

</xml_diff>